<commit_message>
Added a few requirements to the requirements file. I will update it will a version of the Use-case diagram later.
</commit_message>
<xml_diff>
--- a/requirements.docx
+++ b/requirements.docx
@@ -119,15 +119,754 @@
         </w:rPr>
         <w:t>Functional Requirements</w:t>
       </w:r>
+    </w:p>
+    <w:p>
+      <w:pPr>
+        <w:pStyle w:val="ListParagraph"/>
+        <w:numPr>
+          <w:ilvl w:val="0"/>
+          <w:numId w:val="9"/>
+        </w:numPr>
+        <w:spacing w:line="240" w:lineRule="auto"/>
+        <w:rPr>
+          <w:rFonts w:ascii="Times New Roman" w:hAnsi="Times New Roman" w:cs="Times New Roman"/>
+          <w:bCs/>
+          <w:sz w:val="24"/>
+          <w:szCs w:val="24"/>
+        </w:rPr>
+      </w:pPr>
+      <w:r>
+        <w:rPr>
+          <w:rFonts w:ascii="Times New Roman" w:hAnsi="Times New Roman" w:cs="Times New Roman"/>
+          <w:bCs/>
+          <w:sz w:val="24"/>
+          <w:szCs w:val="24"/>
+        </w:rPr>
+        <w:t xml:space="preserve">The view function shall allow </w:t>
+      </w:r>
+      <w:r>
+        <w:rPr>
+          <w:rFonts w:ascii="Times New Roman" w:hAnsi="Times New Roman" w:cs="Times New Roman"/>
+          <w:bCs/>
+          <w:sz w:val="24"/>
+          <w:szCs w:val="24"/>
+        </w:rPr>
+        <w:t>a user</w:t>
+      </w:r>
+      <w:r>
+        <w:rPr>
+          <w:rFonts w:ascii="Times New Roman" w:hAnsi="Times New Roman" w:cs="Times New Roman"/>
+          <w:bCs/>
+          <w:sz w:val="24"/>
+          <w:szCs w:val="24"/>
+        </w:rPr>
+        <w:t xml:space="preserve"> to view </w:t>
+      </w:r>
+      <w:r>
+        <w:rPr>
+          <w:rFonts w:ascii="Times New Roman" w:hAnsi="Times New Roman" w:cs="Times New Roman"/>
+          <w:bCs/>
+          <w:sz w:val="24"/>
+          <w:szCs w:val="24"/>
+        </w:rPr>
+        <w:t>preexisting messages.</w:t>
+      </w:r>
+    </w:p>
+    <w:p>
+      <w:pPr>
+        <w:pStyle w:val="ListParagraph"/>
+        <w:numPr>
+          <w:ilvl w:val="1"/>
+          <w:numId w:val="10"/>
+        </w:numPr>
+        <w:spacing w:line="240" w:lineRule="auto"/>
+        <w:rPr>
+          <w:rFonts w:ascii="Times New Roman" w:hAnsi="Times New Roman" w:cs="Times New Roman"/>
+          <w:bCs/>
+          <w:sz w:val="24"/>
+          <w:szCs w:val="24"/>
+        </w:rPr>
+      </w:pPr>
+      <w:r>
+        <w:rPr>
+          <w:rFonts w:ascii="Times New Roman" w:hAnsi="Times New Roman" w:cs="Times New Roman"/>
+          <w:bCs/>
+          <w:sz w:val="24"/>
+          <w:szCs w:val="24"/>
+        </w:rPr>
+        <w:t xml:space="preserve">The app shall allow </w:t>
+      </w:r>
+      <w:r>
+        <w:rPr>
+          <w:rFonts w:ascii="Times New Roman" w:hAnsi="Times New Roman" w:cs="Times New Roman"/>
+          <w:bCs/>
+          <w:sz w:val="24"/>
+          <w:szCs w:val="24"/>
+        </w:rPr>
+        <w:t>a</w:t>
+      </w:r>
+      <w:r>
+        <w:rPr>
+          <w:rFonts w:ascii="Times New Roman" w:hAnsi="Times New Roman" w:cs="Times New Roman"/>
+          <w:bCs/>
+          <w:sz w:val="24"/>
+          <w:szCs w:val="24"/>
+        </w:rPr>
+        <w:t xml:space="preserve"> user to view </w:t>
+      </w:r>
+      <w:r>
+        <w:rPr>
+          <w:rFonts w:ascii="Times New Roman" w:hAnsi="Times New Roman" w:cs="Times New Roman"/>
+          <w:bCs/>
+          <w:sz w:val="24"/>
+          <w:szCs w:val="24"/>
+        </w:rPr>
+        <w:t>their</w:t>
+      </w:r>
+      <w:r>
+        <w:rPr>
+          <w:rFonts w:ascii="Times New Roman" w:hAnsi="Times New Roman" w:cs="Times New Roman"/>
+          <w:bCs/>
+          <w:sz w:val="24"/>
+          <w:szCs w:val="24"/>
+        </w:rPr>
+        <w:t xml:space="preserve"> </w:t>
+      </w:r>
+      <w:r>
+        <w:rPr>
+          <w:rFonts w:ascii="Times New Roman" w:hAnsi="Times New Roman" w:cs="Times New Roman"/>
+          <w:bCs/>
+          <w:sz w:val="24"/>
+          <w:szCs w:val="24"/>
+        </w:rPr>
+        <w:t xml:space="preserve">sent </w:t>
+      </w:r>
+      <w:r>
+        <w:rPr>
+          <w:rFonts w:ascii="Times New Roman" w:hAnsi="Times New Roman" w:cs="Times New Roman"/>
+          <w:bCs/>
+          <w:sz w:val="24"/>
+          <w:szCs w:val="24"/>
+        </w:rPr>
+        <w:t>messages.</w:t>
+      </w:r>
+    </w:p>
+    <w:p>
+      <w:pPr>
+        <w:pStyle w:val="ListParagraph"/>
+        <w:numPr>
+          <w:ilvl w:val="1"/>
+          <w:numId w:val="10"/>
+        </w:numPr>
+        <w:spacing w:line="240" w:lineRule="auto"/>
+        <w:rPr>
+          <w:rFonts w:ascii="Times New Roman" w:hAnsi="Times New Roman" w:cs="Times New Roman"/>
+          <w:bCs/>
+          <w:sz w:val="24"/>
+          <w:szCs w:val="24"/>
+        </w:rPr>
+      </w:pPr>
+      <w:r>
+        <w:rPr>
+          <w:rFonts w:ascii="Times New Roman" w:hAnsi="Times New Roman" w:cs="Times New Roman"/>
+          <w:bCs/>
+          <w:sz w:val="24"/>
+          <w:szCs w:val="24"/>
+        </w:rPr>
+        <w:t xml:space="preserve">The app shall allow </w:t>
+      </w:r>
+      <w:r>
+        <w:rPr>
+          <w:rFonts w:ascii="Times New Roman" w:hAnsi="Times New Roman" w:cs="Times New Roman"/>
+          <w:bCs/>
+          <w:sz w:val="24"/>
+          <w:szCs w:val="24"/>
+        </w:rPr>
+        <w:t>a</w:t>
+      </w:r>
+      <w:r>
+        <w:rPr>
+          <w:rFonts w:ascii="Times New Roman" w:hAnsi="Times New Roman" w:cs="Times New Roman"/>
+          <w:bCs/>
+          <w:sz w:val="24"/>
+          <w:szCs w:val="24"/>
+        </w:rPr>
+        <w:t xml:space="preserve"> user to view their received messages.</w:t>
+      </w:r>
+    </w:p>
+    <w:p>
+      <w:pPr>
+        <w:pStyle w:val="ListParagraph"/>
+        <w:numPr>
+          <w:ilvl w:val="1"/>
+          <w:numId w:val="10"/>
+        </w:numPr>
+        <w:spacing w:line="240" w:lineRule="auto"/>
+        <w:rPr>
+          <w:rFonts w:ascii="Times New Roman" w:hAnsi="Times New Roman" w:cs="Times New Roman"/>
+          <w:bCs/>
+          <w:sz w:val="24"/>
+          <w:szCs w:val="24"/>
+        </w:rPr>
+      </w:pPr>
+      <w:r>
+        <w:rPr>
+          <w:rFonts w:ascii="Times New Roman" w:hAnsi="Times New Roman" w:cs="Times New Roman"/>
+          <w:bCs/>
+          <w:sz w:val="24"/>
+          <w:szCs w:val="24"/>
+        </w:rPr>
+        <w:t xml:space="preserve">The app shall allow </w:t>
+      </w:r>
+      <w:r>
+        <w:rPr>
+          <w:rFonts w:ascii="Times New Roman" w:hAnsi="Times New Roman" w:cs="Times New Roman"/>
+          <w:bCs/>
+          <w:sz w:val="24"/>
+          <w:szCs w:val="24"/>
+        </w:rPr>
+        <w:t>a</w:t>
+      </w:r>
+      <w:r>
+        <w:rPr>
+          <w:rFonts w:ascii="Times New Roman" w:hAnsi="Times New Roman" w:cs="Times New Roman"/>
+          <w:bCs/>
+          <w:sz w:val="24"/>
+          <w:szCs w:val="24"/>
+        </w:rPr>
+        <w:t xml:space="preserve"> user to scroll through the history of messages for a given person.</w:t>
+      </w:r>
+    </w:p>
+    <w:p>
+      <w:pPr>
+        <w:pStyle w:val="ListParagraph"/>
+        <w:numPr>
+          <w:ilvl w:val="1"/>
+          <w:numId w:val="10"/>
+        </w:numPr>
+        <w:spacing w:line="240" w:lineRule="auto"/>
+        <w:rPr>
+          <w:rFonts w:ascii="Times New Roman" w:hAnsi="Times New Roman" w:cs="Times New Roman"/>
+          <w:bCs/>
+          <w:sz w:val="24"/>
+          <w:szCs w:val="24"/>
+        </w:rPr>
+      </w:pPr>
+      <w:r>
+        <w:rPr>
+          <w:rFonts w:ascii="Times New Roman" w:hAnsi="Times New Roman" w:cs="Times New Roman"/>
+          <w:bCs/>
+          <w:sz w:val="24"/>
+          <w:szCs w:val="24"/>
+        </w:rPr>
+        <w:t>The app shall display the time and date of when the message was sent or received.</w:t>
+      </w:r>
+    </w:p>
+    <w:p>
+      <w:pPr>
+        <w:pStyle w:val="ListParagraph"/>
+        <w:numPr>
+          <w:ilvl w:val="0"/>
+          <w:numId w:val="9"/>
+        </w:numPr>
+        <w:spacing w:line="240" w:lineRule="auto"/>
+        <w:rPr>
+          <w:rFonts w:ascii="Times New Roman" w:hAnsi="Times New Roman" w:cs="Times New Roman"/>
+          <w:bCs/>
+          <w:sz w:val="24"/>
+          <w:szCs w:val="24"/>
+        </w:rPr>
+      </w:pPr>
+      <w:r>
+        <w:rPr>
+          <w:rFonts w:ascii="Times New Roman" w:hAnsi="Times New Roman" w:cs="Times New Roman"/>
+          <w:bCs/>
+          <w:sz w:val="24"/>
+          <w:szCs w:val="24"/>
+        </w:rPr>
+        <w:t xml:space="preserve">The edit function shall allow </w:t>
+      </w:r>
+      <w:r>
+        <w:rPr>
+          <w:rFonts w:ascii="Times New Roman" w:hAnsi="Times New Roman" w:cs="Times New Roman"/>
+          <w:bCs/>
+          <w:sz w:val="24"/>
+          <w:szCs w:val="24"/>
+        </w:rPr>
+        <w:t>a user</w:t>
+      </w:r>
+      <w:r>
+        <w:rPr>
+          <w:rFonts w:ascii="Times New Roman" w:hAnsi="Times New Roman" w:cs="Times New Roman"/>
+          <w:bCs/>
+          <w:sz w:val="24"/>
+          <w:szCs w:val="24"/>
+        </w:rPr>
+        <w:t xml:space="preserve"> to edit their current message.</w:t>
+      </w:r>
+    </w:p>
+    <w:p>
+      <w:pPr>
+        <w:pStyle w:val="ListParagraph"/>
+        <w:spacing w:line="240" w:lineRule="auto"/>
+        <w:rPr>
+          <w:rFonts w:ascii="Times New Roman" w:hAnsi="Times New Roman" w:cs="Times New Roman"/>
+          <w:bCs/>
+          <w:sz w:val="24"/>
+          <w:szCs w:val="24"/>
+        </w:rPr>
+      </w:pPr>
+      <w:r>
+        <w:rPr>
+          <w:rFonts w:ascii="Times New Roman" w:hAnsi="Times New Roman" w:cs="Times New Roman"/>
+          <w:bCs/>
+          <w:sz w:val="24"/>
+          <w:szCs w:val="24"/>
+        </w:rPr>
+        <w:t>2.</w:t>
+      </w:r>
+      <w:r>
+        <w:rPr>
+          <w:rFonts w:ascii="Times New Roman" w:hAnsi="Times New Roman" w:cs="Times New Roman"/>
+          <w:bCs/>
+          <w:sz w:val="24"/>
+          <w:szCs w:val="24"/>
+        </w:rPr>
+        <w:t>1</w:t>
+      </w:r>
+      <w:r>
+        <w:rPr>
+          <w:rFonts w:ascii="Times New Roman" w:hAnsi="Times New Roman" w:cs="Times New Roman"/>
+          <w:bCs/>
+          <w:sz w:val="24"/>
+          <w:szCs w:val="24"/>
+        </w:rPr>
+        <w:t xml:space="preserve"> The app </w:t>
+      </w:r>
       <w:bookmarkStart w:id="0" w:name="_GoBack"/>
       <w:bookmarkEnd w:id="0"/>
-    </w:p>
-    <w:p>
-      <w:pPr>
-        <w:spacing w:line="240" w:lineRule="auto"/>
-        <w:contextualSpacing/>
-        <w:rPr>
-          <w:rFonts w:ascii="Times New Roman" w:hAnsi="Times New Roman" w:cs="Times New Roman"/>
+      <w:r>
+        <w:rPr>
+          <w:rFonts w:ascii="Times New Roman" w:hAnsi="Times New Roman" w:cs="Times New Roman"/>
+          <w:bCs/>
+          <w:sz w:val="24"/>
+          <w:szCs w:val="24"/>
+        </w:rPr>
+        <w:t>shall allow a user to edit their current message.</w:t>
+      </w:r>
+    </w:p>
+    <w:p>
+      <w:pPr>
+        <w:pStyle w:val="ListParagraph"/>
+        <w:spacing w:line="240" w:lineRule="auto"/>
+        <w:rPr>
+          <w:rFonts w:ascii="Times New Roman" w:hAnsi="Times New Roman" w:cs="Times New Roman"/>
+          <w:bCs/>
+          <w:sz w:val="24"/>
+          <w:szCs w:val="24"/>
+        </w:rPr>
+      </w:pPr>
+      <w:r>
+        <w:rPr>
+          <w:rFonts w:ascii="Times New Roman" w:hAnsi="Times New Roman" w:cs="Times New Roman"/>
+          <w:bCs/>
+          <w:sz w:val="24"/>
+          <w:szCs w:val="24"/>
+        </w:rPr>
+        <w:t>2.</w:t>
+      </w:r>
+      <w:r>
+        <w:rPr>
+          <w:rFonts w:ascii="Times New Roman" w:hAnsi="Times New Roman" w:cs="Times New Roman"/>
+          <w:bCs/>
+          <w:sz w:val="24"/>
+          <w:szCs w:val="24"/>
+        </w:rPr>
+        <w:t>2</w:t>
+      </w:r>
+      <w:r>
+        <w:rPr>
+          <w:rFonts w:ascii="Times New Roman" w:hAnsi="Times New Roman" w:cs="Times New Roman"/>
+          <w:bCs/>
+          <w:sz w:val="24"/>
+          <w:szCs w:val="24"/>
+        </w:rPr>
+        <w:t xml:space="preserve"> The app shall not allow a user to edit an already sent message.</w:t>
+      </w:r>
+    </w:p>
+    <w:p>
+      <w:pPr>
+        <w:pStyle w:val="ListParagraph"/>
+        <w:spacing w:line="240" w:lineRule="auto"/>
+        <w:rPr>
+          <w:rFonts w:ascii="Times New Roman" w:hAnsi="Times New Roman" w:cs="Times New Roman"/>
+          <w:bCs/>
+          <w:sz w:val="24"/>
+          <w:szCs w:val="24"/>
+        </w:rPr>
+      </w:pPr>
+      <w:r>
+        <w:rPr>
+          <w:rFonts w:ascii="Times New Roman" w:hAnsi="Times New Roman" w:cs="Times New Roman"/>
+          <w:bCs/>
+          <w:sz w:val="24"/>
+          <w:szCs w:val="24"/>
+        </w:rPr>
+        <w:t>2.</w:t>
+      </w:r>
+      <w:r>
+        <w:rPr>
+          <w:rFonts w:ascii="Times New Roman" w:hAnsi="Times New Roman" w:cs="Times New Roman"/>
+          <w:bCs/>
+          <w:sz w:val="24"/>
+          <w:szCs w:val="24"/>
+        </w:rPr>
+        <w:t>3</w:t>
+      </w:r>
+      <w:r>
+        <w:rPr>
+          <w:rFonts w:ascii="Times New Roman" w:hAnsi="Times New Roman" w:cs="Times New Roman"/>
+          <w:bCs/>
+          <w:sz w:val="24"/>
+          <w:szCs w:val="24"/>
+        </w:rPr>
+        <w:t xml:space="preserve"> The app shall not allow a user to edit a message </w:t>
+      </w:r>
+      <w:r>
+        <w:rPr>
+          <w:rFonts w:ascii="Times New Roman" w:hAnsi="Times New Roman" w:cs="Times New Roman"/>
+          <w:bCs/>
+          <w:sz w:val="24"/>
+          <w:szCs w:val="24"/>
+        </w:rPr>
+        <w:t>received by them.</w:t>
+      </w:r>
+    </w:p>
+    <w:p>
+      <w:pPr>
+        <w:pStyle w:val="ListParagraph"/>
+        <w:numPr>
+          <w:ilvl w:val="0"/>
+          <w:numId w:val="9"/>
+        </w:numPr>
+        <w:spacing w:line="240" w:lineRule="auto"/>
+        <w:rPr>
+          <w:rFonts w:ascii="Times New Roman" w:hAnsi="Times New Roman" w:cs="Times New Roman"/>
+          <w:bCs/>
+          <w:sz w:val="24"/>
+          <w:szCs w:val="24"/>
+        </w:rPr>
+      </w:pPr>
+      <w:r>
+        <w:rPr>
+          <w:rFonts w:ascii="Times New Roman" w:hAnsi="Times New Roman" w:cs="Times New Roman"/>
+          <w:bCs/>
+          <w:sz w:val="24"/>
+          <w:szCs w:val="24"/>
+        </w:rPr>
+        <w:t>The delete function shall allow users to delete messages</w:t>
+      </w:r>
+    </w:p>
+    <w:p>
+      <w:pPr>
+        <w:pStyle w:val="ListParagraph"/>
+        <w:spacing w:line="240" w:lineRule="auto"/>
+        <w:rPr>
+          <w:rFonts w:ascii="Times New Roman" w:hAnsi="Times New Roman" w:cs="Times New Roman"/>
+          <w:bCs/>
+          <w:sz w:val="24"/>
+          <w:szCs w:val="24"/>
+        </w:rPr>
+      </w:pPr>
+      <w:r>
+        <w:rPr>
+          <w:rFonts w:ascii="Times New Roman" w:hAnsi="Times New Roman" w:cs="Times New Roman"/>
+          <w:bCs/>
+          <w:sz w:val="24"/>
+          <w:szCs w:val="24"/>
+        </w:rPr>
+        <w:t>3.1 The app shall allow a user to delete their sent messages.</w:t>
+      </w:r>
+    </w:p>
+    <w:p>
+      <w:pPr>
+        <w:pStyle w:val="ListParagraph"/>
+        <w:spacing w:line="240" w:lineRule="auto"/>
+        <w:rPr>
+          <w:rFonts w:ascii="Times New Roman" w:hAnsi="Times New Roman" w:cs="Times New Roman"/>
+          <w:bCs/>
+          <w:sz w:val="24"/>
+          <w:szCs w:val="24"/>
+        </w:rPr>
+      </w:pPr>
+      <w:r>
+        <w:rPr>
+          <w:rFonts w:ascii="Times New Roman" w:hAnsi="Times New Roman" w:cs="Times New Roman"/>
+          <w:bCs/>
+          <w:sz w:val="24"/>
+          <w:szCs w:val="24"/>
+        </w:rPr>
+        <w:t>3.2 The app shall allow a user to delete their received messages.</w:t>
+      </w:r>
+    </w:p>
+    <w:p>
+      <w:pPr>
+        <w:pStyle w:val="ListParagraph"/>
+        <w:spacing w:line="240" w:lineRule="auto"/>
+        <w:rPr>
+          <w:rFonts w:ascii="Times New Roman" w:hAnsi="Times New Roman" w:cs="Times New Roman"/>
+          <w:bCs/>
+          <w:sz w:val="24"/>
+          <w:szCs w:val="24"/>
+        </w:rPr>
+      </w:pPr>
+      <w:r>
+        <w:rPr>
+          <w:rFonts w:ascii="Times New Roman" w:hAnsi="Times New Roman" w:cs="Times New Roman"/>
+          <w:bCs/>
+          <w:sz w:val="24"/>
+          <w:szCs w:val="24"/>
+        </w:rPr>
+        <w:t>3.3 The app shall allow a user to delete individual messages or the entire conversation.</w:t>
+      </w:r>
+    </w:p>
+    <w:p>
+      <w:pPr>
+        <w:pStyle w:val="ListParagraph"/>
+        <w:numPr>
+          <w:ilvl w:val="0"/>
+          <w:numId w:val="9"/>
+        </w:numPr>
+        <w:spacing w:line="240" w:lineRule="auto"/>
+        <w:rPr>
+          <w:rFonts w:ascii="Times New Roman" w:hAnsi="Times New Roman" w:cs="Times New Roman"/>
+          <w:bCs/>
+          <w:sz w:val="24"/>
+          <w:szCs w:val="24"/>
+        </w:rPr>
+      </w:pPr>
+      <w:r>
+        <w:rPr>
+          <w:rFonts w:ascii="Times New Roman" w:hAnsi="Times New Roman" w:cs="Times New Roman"/>
+          <w:bCs/>
+          <w:sz w:val="24"/>
+          <w:szCs w:val="24"/>
+        </w:rPr>
+        <w:t>The save a message function shall allow a user to save their current message as a draft.</w:t>
+      </w:r>
+    </w:p>
+    <w:p>
+      <w:pPr>
+        <w:pStyle w:val="ListParagraph"/>
+        <w:spacing w:line="240" w:lineRule="auto"/>
+        <w:rPr>
+          <w:rFonts w:ascii="Times New Roman" w:hAnsi="Times New Roman" w:cs="Times New Roman"/>
+          <w:bCs/>
+          <w:sz w:val="24"/>
+          <w:szCs w:val="24"/>
+        </w:rPr>
+      </w:pPr>
+      <w:r>
+        <w:rPr>
+          <w:rFonts w:ascii="Times New Roman" w:hAnsi="Times New Roman" w:cs="Times New Roman"/>
+          <w:bCs/>
+          <w:sz w:val="24"/>
+          <w:szCs w:val="24"/>
+        </w:rPr>
+        <w:t>4.1 The app shall allow a user to save their message under edition as a draft.</w:t>
+      </w:r>
+    </w:p>
+    <w:p>
+      <w:pPr>
+        <w:pStyle w:val="ListParagraph"/>
+        <w:spacing w:line="240" w:lineRule="auto"/>
+        <w:rPr>
+          <w:rFonts w:ascii="Times New Roman" w:hAnsi="Times New Roman" w:cs="Times New Roman"/>
+          <w:bCs/>
+          <w:sz w:val="24"/>
+          <w:szCs w:val="24"/>
+        </w:rPr>
+      </w:pPr>
+      <w:r>
+        <w:rPr>
+          <w:rFonts w:ascii="Times New Roman" w:hAnsi="Times New Roman" w:cs="Times New Roman"/>
+          <w:bCs/>
+          <w:sz w:val="24"/>
+          <w:szCs w:val="24"/>
+        </w:rPr>
+        <w:t>4.2 The app will keep the current messages, not sent, in memory even after leaving that specific conversation (optional).</w:t>
+      </w:r>
+    </w:p>
+    <w:p>
+      <w:pPr>
+        <w:pStyle w:val="ListParagraph"/>
+        <w:numPr>
+          <w:ilvl w:val="0"/>
+          <w:numId w:val="9"/>
+        </w:numPr>
+        <w:spacing w:line="240" w:lineRule="auto"/>
+        <w:rPr>
+          <w:rFonts w:ascii="Times New Roman" w:hAnsi="Times New Roman" w:cs="Times New Roman"/>
+          <w:bCs/>
+          <w:sz w:val="24"/>
+          <w:szCs w:val="24"/>
+        </w:rPr>
+      </w:pPr>
+      <w:r>
+        <w:rPr>
+          <w:rFonts w:ascii="Times New Roman" w:hAnsi="Times New Roman" w:cs="Times New Roman"/>
+          <w:bCs/>
+          <w:sz w:val="24"/>
+          <w:szCs w:val="24"/>
+        </w:rPr>
+        <w:t>The send function shall allow a user to send their message to the desired contact.</w:t>
+      </w:r>
+    </w:p>
+    <w:p>
+      <w:pPr>
+        <w:pStyle w:val="ListParagraph"/>
+        <w:spacing w:line="240" w:lineRule="auto"/>
+        <w:rPr>
+          <w:rFonts w:ascii="Times New Roman" w:hAnsi="Times New Roman" w:cs="Times New Roman"/>
+          <w:bCs/>
+          <w:sz w:val="24"/>
+          <w:szCs w:val="24"/>
+        </w:rPr>
+      </w:pPr>
+      <w:r>
+        <w:rPr>
+          <w:rFonts w:ascii="Times New Roman" w:hAnsi="Times New Roman" w:cs="Times New Roman"/>
+          <w:bCs/>
+          <w:sz w:val="24"/>
+          <w:szCs w:val="24"/>
+        </w:rPr>
+        <w:t>5.1 The app shall allow a user to send their current messages to the user in the specified conversation.</w:t>
+      </w:r>
+    </w:p>
+    <w:p>
+      <w:pPr>
+        <w:pStyle w:val="ListParagraph"/>
+        <w:spacing w:line="240" w:lineRule="auto"/>
+        <w:rPr>
+          <w:rFonts w:ascii="Times New Roman" w:hAnsi="Times New Roman" w:cs="Times New Roman"/>
+          <w:bCs/>
+          <w:sz w:val="24"/>
+          <w:szCs w:val="24"/>
+        </w:rPr>
+      </w:pPr>
+      <w:r>
+        <w:rPr>
+          <w:rFonts w:ascii="Times New Roman" w:hAnsi="Times New Roman" w:cs="Times New Roman"/>
+          <w:bCs/>
+          <w:sz w:val="24"/>
+          <w:szCs w:val="24"/>
+        </w:rPr>
+        <w:t xml:space="preserve">5.2 The app shall allow a user to send images, videos, gifs, </w:t>
+      </w:r>
+      <w:proofErr w:type="spellStart"/>
+      <w:r>
+        <w:rPr>
+          <w:rFonts w:ascii="Times New Roman" w:hAnsi="Times New Roman" w:cs="Times New Roman"/>
+          <w:bCs/>
+          <w:sz w:val="24"/>
+          <w:szCs w:val="24"/>
+        </w:rPr>
+        <w:t>webms</w:t>
+      </w:r>
+      <w:proofErr w:type="spellEnd"/>
+      <w:r>
+        <w:rPr>
+          <w:rFonts w:ascii="Times New Roman" w:hAnsi="Times New Roman" w:cs="Times New Roman"/>
+          <w:bCs/>
+          <w:sz w:val="24"/>
+          <w:szCs w:val="24"/>
+        </w:rPr>
+        <w:t>, etc. (optional).</w:t>
+      </w:r>
+    </w:p>
+    <w:p>
+      <w:pPr>
+        <w:pStyle w:val="ListParagraph"/>
+        <w:numPr>
+          <w:ilvl w:val="0"/>
+          <w:numId w:val="9"/>
+        </w:numPr>
+        <w:spacing w:line="240" w:lineRule="auto"/>
+        <w:rPr>
+          <w:rFonts w:ascii="Times New Roman" w:hAnsi="Times New Roman" w:cs="Times New Roman"/>
+          <w:bCs/>
+          <w:sz w:val="24"/>
+          <w:szCs w:val="24"/>
+        </w:rPr>
+      </w:pPr>
+      <w:r>
+        <w:rPr>
+          <w:rFonts w:ascii="Times New Roman" w:hAnsi="Times New Roman" w:cs="Times New Roman"/>
+          <w:bCs/>
+          <w:sz w:val="24"/>
+          <w:szCs w:val="24"/>
+        </w:rPr>
+        <w:t>The receive function shall allow a user to receive messages from others.</w:t>
+      </w:r>
+    </w:p>
+    <w:p>
+      <w:pPr>
+        <w:pStyle w:val="ListParagraph"/>
+        <w:spacing w:line="240" w:lineRule="auto"/>
+        <w:rPr>
+          <w:rFonts w:ascii="Times New Roman" w:hAnsi="Times New Roman" w:cs="Times New Roman"/>
+          <w:bCs/>
+          <w:sz w:val="24"/>
+          <w:szCs w:val="24"/>
+        </w:rPr>
+      </w:pPr>
+      <w:r>
+        <w:rPr>
+          <w:rFonts w:ascii="Times New Roman" w:hAnsi="Times New Roman" w:cs="Times New Roman"/>
+          <w:bCs/>
+          <w:sz w:val="24"/>
+          <w:szCs w:val="24"/>
+        </w:rPr>
+        <w:t>6.1 The app shall allow a user to receive messages from other users</w:t>
+      </w:r>
+      <w:r>
+        <w:rPr>
+          <w:rFonts w:ascii="Times New Roman" w:hAnsi="Times New Roman" w:cs="Times New Roman"/>
+          <w:bCs/>
+          <w:sz w:val="24"/>
+          <w:szCs w:val="24"/>
+        </w:rPr>
+        <w:t>, even if they’re not on their contact list.</w:t>
+      </w:r>
+    </w:p>
+    <w:p>
+      <w:pPr>
+        <w:pStyle w:val="ListParagraph"/>
+        <w:spacing w:line="240" w:lineRule="auto"/>
+        <w:rPr>
+          <w:rFonts w:ascii="Times New Roman" w:hAnsi="Times New Roman" w:cs="Times New Roman"/>
+          <w:bCs/>
+          <w:sz w:val="24"/>
+          <w:szCs w:val="24"/>
+        </w:rPr>
+      </w:pPr>
+      <w:r>
+        <w:rPr>
+          <w:rFonts w:ascii="Times New Roman" w:hAnsi="Times New Roman" w:cs="Times New Roman"/>
+          <w:bCs/>
+          <w:sz w:val="24"/>
+          <w:szCs w:val="24"/>
+        </w:rPr>
+        <w:t>6.2 The app shall denote whether the received message is from a user on their contact list (optional).</w:t>
+      </w:r>
+    </w:p>
+    <w:p>
+      <w:pPr>
+        <w:pStyle w:val="ListParagraph"/>
+        <w:spacing w:line="240" w:lineRule="auto"/>
+        <w:rPr>
+          <w:rFonts w:ascii="Times New Roman" w:hAnsi="Times New Roman" w:cs="Times New Roman"/>
+          <w:bCs/>
           <w:sz w:val="24"/>
           <w:szCs w:val="24"/>
         </w:rPr>
@@ -194,6 +933,95 @@
 <file path=word/numbering.xml><?xml version="1.0" encoding="utf-8"?>
 <w:numbering xmlns:wpc="http://schemas.microsoft.com/office/word/2010/wordprocessingCanvas" xmlns:cx="http://schemas.microsoft.com/office/drawing/2014/chartex" xmlns:cx1="http://schemas.microsoft.com/office/drawing/2015/9/8/chartex" xmlns:cx2="http://schemas.microsoft.com/office/drawing/2015/10/21/chartex" xmlns:cx3="http://schemas.microsoft.com/office/drawing/2016/5/9/chartex" xmlns:cx4="http://schemas.microsoft.com/office/drawing/2016/5/10/chartex" xmlns:cx5="http://schemas.microsoft.com/office/drawing/2016/5/11/chartex" xmlns:cx6="http://schemas.microsoft.com/office/drawing/2016/5/12/chartex" xmlns:cx7="http://schemas.microsoft.com/office/drawing/2016/5/13/chartex" xmlns:cx8="http://schemas.microsoft.com/office/drawing/2016/5/14/chartex" xmlns:mc="http://schemas.openxmlformats.org/markup-compatibility/2006" xmlns:aink="http://schemas.microsoft.com/office/drawing/2016/ink" xmlns:am3d="http://schemas.microsoft.com/office/drawing/2017/model3d" xmlns:o="urn:schemas-microsoft-com:office:office" xmlns:r="http://schemas.openxmlformats.org/officeDocument/2006/relationships" xmlns:m="http://schemas.openxmlformats.org/officeDocument/2006/math" xmlns:v="urn:schemas-microsoft-com:vml" xmlns:wp14="http://schemas.microsoft.com/office/word/2010/wordprocessingDrawing" xmlns:wp="http://schemas.openxmlformats.org/drawingml/2006/wordprocessingDrawing" xmlns:w10="urn:schemas-microsoft-com:office:word" xmlns:w="http://schemas.openxmlformats.org/wordprocessingml/2006/main" xmlns:w14="http://schemas.microsoft.com/office/word/2010/wordml" xmlns:w15="http://schemas.microsoft.com/office/word/2012/wordml" xmlns:w16cid="http://schemas.microsoft.com/office/word/2016/wordml/cid" xmlns:w16se="http://schemas.microsoft.com/office/word/2015/wordml/symex" xmlns:wpg="http://schemas.microsoft.com/office/word/2010/wordprocessingGroup" xmlns:wpi="http://schemas.microsoft.com/office/word/2010/wordprocessingInk" xmlns:wne="http://schemas.microsoft.com/office/word/2006/wordml" xmlns:wps="http://schemas.microsoft.com/office/word/2010/wordprocessingShape" mc:Ignorable="w14 w15 w16se w16cid wp14">
   <w:abstractNum w:abstractNumId="0" w15:restartNumberingAfterBreak="0">
+    <w:nsid w:val="0BB71BE7"/>
+    <w:multiLevelType w:val="hybridMultilevel"/>
+    <w:tmpl w:val="3BEE9424"/>
+    <w:lvl w:ilvl="0" w:tplc="0409000F">
+      <w:start w:val="1"/>
+      <w:numFmt w:val="decimal"/>
+      <w:lvlText w:val="%1."/>
+      <w:lvlJc w:val="left"/>
+      <w:pPr>
+        <w:ind w:left="720" w:hanging="360"/>
+      </w:pPr>
+      <w:rPr>
+        <w:rFonts w:hint="default"/>
+      </w:rPr>
+    </w:lvl>
+    <w:lvl w:ilvl="1" w:tplc="04090019" w:tentative="1">
+      <w:start w:val="1"/>
+      <w:numFmt w:val="lowerLetter"/>
+      <w:lvlText w:val="%2."/>
+      <w:lvlJc w:val="left"/>
+      <w:pPr>
+        <w:ind w:left="1440" w:hanging="360"/>
+      </w:pPr>
+    </w:lvl>
+    <w:lvl w:ilvl="2" w:tplc="0409001B" w:tentative="1">
+      <w:start w:val="1"/>
+      <w:numFmt w:val="lowerRoman"/>
+      <w:lvlText w:val="%3."/>
+      <w:lvlJc w:val="right"/>
+      <w:pPr>
+        <w:ind w:left="2160" w:hanging="180"/>
+      </w:pPr>
+    </w:lvl>
+    <w:lvl w:ilvl="3" w:tplc="0409000F" w:tentative="1">
+      <w:start w:val="1"/>
+      <w:numFmt w:val="decimal"/>
+      <w:lvlText w:val="%4."/>
+      <w:lvlJc w:val="left"/>
+      <w:pPr>
+        <w:ind w:left="2880" w:hanging="360"/>
+      </w:pPr>
+    </w:lvl>
+    <w:lvl w:ilvl="4" w:tplc="04090019" w:tentative="1">
+      <w:start w:val="1"/>
+      <w:numFmt w:val="lowerLetter"/>
+      <w:lvlText w:val="%5."/>
+      <w:lvlJc w:val="left"/>
+      <w:pPr>
+        <w:ind w:left="3600" w:hanging="360"/>
+      </w:pPr>
+    </w:lvl>
+    <w:lvl w:ilvl="5" w:tplc="0409001B" w:tentative="1">
+      <w:start w:val="1"/>
+      <w:numFmt w:val="lowerRoman"/>
+      <w:lvlText w:val="%6."/>
+      <w:lvlJc w:val="right"/>
+      <w:pPr>
+        <w:ind w:left="4320" w:hanging="180"/>
+      </w:pPr>
+    </w:lvl>
+    <w:lvl w:ilvl="6" w:tplc="0409000F" w:tentative="1">
+      <w:start w:val="1"/>
+      <w:numFmt w:val="decimal"/>
+      <w:lvlText w:val="%7."/>
+      <w:lvlJc w:val="left"/>
+      <w:pPr>
+        <w:ind w:left="5040" w:hanging="360"/>
+      </w:pPr>
+    </w:lvl>
+    <w:lvl w:ilvl="7" w:tplc="04090019" w:tentative="1">
+      <w:start w:val="1"/>
+      <w:numFmt w:val="lowerLetter"/>
+      <w:lvlText w:val="%8."/>
+      <w:lvlJc w:val="left"/>
+      <w:pPr>
+        <w:ind w:left="5760" w:hanging="360"/>
+      </w:pPr>
+    </w:lvl>
+    <w:lvl w:ilvl="8" w:tplc="0409001B" w:tentative="1">
+      <w:start w:val="1"/>
+      <w:numFmt w:val="lowerRoman"/>
+      <w:lvlText w:val="%9."/>
+      <w:lvlJc w:val="right"/>
+      <w:pPr>
+        <w:ind w:left="6480" w:hanging="180"/>
+      </w:pPr>
+    </w:lvl>
+  </w:abstractNum>
+  <w:abstractNum w:abstractNumId="1" w15:restartNumberingAfterBreak="0">
     <w:nsid w:val="1D9D4E98"/>
     <w:multiLevelType w:val="hybridMultilevel"/>
     <w:tmpl w:val="D13C922C"/>
@@ -282,7 +1110,298 @@
       </w:pPr>
     </w:lvl>
   </w:abstractNum>
-  <w:abstractNum w:abstractNumId="1" w15:restartNumberingAfterBreak="0">
+  <w:abstractNum w:abstractNumId="2" w15:restartNumberingAfterBreak="0">
+    <w:nsid w:val="1FD90E6B"/>
+    <w:multiLevelType w:val="hybridMultilevel"/>
+    <w:tmpl w:val="74C074A2"/>
+    <w:lvl w:ilvl="0" w:tplc="0409000F">
+      <w:start w:val="1"/>
+      <w:numFmt w:val="decimal"/>
+      <w:lvlText w:val="%1."/>
+      <w:lvlJc w:val="left"/>
+      <w:pPr>
+        <w:ind w:left="720" w:hanging="360"/>
+      </w:pPr>
+      <w:rPr>
+        <w:rFonts w:hint="default"/>
+      </w:rPr>
+    </w:lvl>
+    <w:lvl w:ilvl="1" w:tplc="04090019" w:tentative="1">
+      <w:start w:val="1"/>
+      <w:numFmt w:val="lowerLetter"/>
+      <w:lvlText w:val="%2."/>
+      <w:lvlJc w:val="left"/>
+      <w:pPr>
+        <w:ind w:left="1440" w:hanging="360"/>
+      </w:pPr>
+    </w:lvl>
+    <w:lvl w:ilvl="2" w:tplc="0409001B" w:tentative="1">
+      <w:start w:val="1"/>
+      <w:numFmt w:val="lowerRoman"/>
+      <w:lvlText w:val="%3."/>
+      <w:lvlJc w:val="right"/>
+      <w:pPr>
+        <w:ind w:left="2160" w:hanging="180"/>
+      </w:pPr>
+    </w:lvl>
+    <w:lvl w:ilvl="3" w:tplc="0409000F" w:tentative="1">
+      <w:start w:val="1"/>
+      <w:numFmt w:val="decimal"/>
+      <w:lvlText w:val="%4."/>
+      <w:lvlJc w:val="left"/>
+      <w:pPr>
+        <w:ind w:left="2880" w:hanging="360"/>
+      </w:pPr>
+    </w:lvl>
+    <w:lvl w:ilvl="4" w:tplc="04090019" w:tentative="1">
+      <w:start w:val="1"/>
+      <w:numFmt w:val="lowerLetter"/>
+      <w:lvlText w:val="%5."/>
+      <w:lvlJc w:val="left"/>
+      <w:pPr>
+        <w:ind w:left="3600" w:hanging="360"/>
+      </w:pPr>
+    </w:lvl>
+    <w:lvl w:ilvl="5" w:tplc="0409001B" w:tentative="1">
+      <w:start w:val="1"/>
+      <w:numFmt w:val="lowerRoman"/>
+      <w:lvlText w:val="%6."/>
+      <w:lvlJc w:val="right"/>
+      <w:pPr>
+        <w:ind w:left="4320" w:hanging="180"/>
+      </w:pPr>
+    </w:lvl>
+    <w:lvl w:ilvl="6" w:tplc="0409000F" w:tentative="1">
+      <w:start w:val="1"/>
+      <w:numFmt w:val="decimal"/>
+      <w:lvlText w:val="%7."/>
+      <w:lvlJc w:val="left"/>
+      <w:pPr>
+        <w:ind w:left="5040" w:hanging="360"/>
+      </w:pPr>
+    </w:lvl>
+    <w:lvl w:ilvl="7" w:tplc="04090019" w:tentative="1">
+      <w:start w:val="1"/>
+      <w:numFmt w:val="lowerLetter"/>
+      <w:lvlText w:val="%8."/>
+      <w:lvlJc w:val="left"/>
+      <w:pPr>
+        <w:ind w:left="5760" w:hanging="360"/>
+      </w:pPr>
+    </w:lvl>
+    <w:lvl w:ilvl="8" w:tplc="0409001B" w:tentative="1">
+      <w:start w:val="1"/>
+      <w:numFmt w:val="lowerRoman"/>
+      <w:lvlText w:val="%9."/>
+      <w:lvlJc w:val="right"/>
+      <w:pPr>
+        <w:ind w:left="6480" w:hanging="180"/>
+      </w:pPr>
+    </w:lvl>
+  </w:abstractNum>
+  <w:abstractNum w:abstractNumId="3" w15:restartNumberingAfterBreak="0">
+    <w:nsid w:val="218811E7"/>
+    <w:multiLevelType w:val="hybridMultilevel"/>
+    <w:tmpl w:val="3E6ADEFA"/>
+    <w:lvl w:ilvl="0" w:tplc="0409000F">
+      <w:start w:val="1"/>
+      <w:numFmt w:val="decimal"/>
+      <w:lvlText w:val="%1."/>
+      <w:lvlJc w:val="left"/>
+      <w:pPr>
+        <w:ind w:left="720" w:hanging="360"/>
+      </w:pPr>
+      <w:rPr>
+        <w:rFonts w:hint="default"/>
+      </w:rPr>
+    </w:lvl>
+    <w:lvl w:ilvl="1" w:tplc="04090019" w:tentative="1">
+      <w:start w:val="1"/>
+      <w:numFmt w:val="lowerLetter"/>
+      <w:lvlText w:val="%2."/>
+      <w:lvlJc w:val="left"/>
+      <w:pPr>
+        <w:ind w:left="1440" w:hanging="360"/>
+      </w:pPr>
+    </w:lvl>
+    <w:lvl w:ilvl="2" w:tplc="0409001B" w:tentative="1">
+      <w:start w:val="1"/>
+      <w:numFmt w:val="lowerRoman"/>
+      <w:lvlText w:val="%3."/>
+      <w:lvlJc w:val="right"/>
+      <w:pPr>
+        <w:ind w:left="2160" w:hanging="180"/>
+      </w:pPr>
+    </w:lvl>
+    <w:lvl w:ilvl="3" w:tplc="0409000F" w:tentative="1">
+      <w:start w:val="1"/>
+      <w:numFmt w:val="decimal"/>
+      <w:lvlText w:val="%4."/>
+      <w:lvlJc w:val="left"/>
+      <w:pPr>
+        <w:ind w:left="2880" w:hanging="360"/>
+      </w:pPr>
+    </w:lvl>
+    <w:lvl w:ilvl="4" w:tplc="04090019" w:tentative="1">
+      <w:start w:val="1"/>
+      <w:numFmt w:val="lowerLetter"/>
+      <w:lvlText w:val="%5."/>
+      <w:lvlJc w:val="left"/>
+      <w:pPr>
+        <w:ind w:left="3600" w:hanging="360"/>
+      </w:pPr>
+    </w:lvl>
+    <w:lvl w:ilvl="5" w:tplc="0409001B" w:tentative="1">
+      <w:start w:val="1"/>
+      <w:numFmt w:val="lowerRoman"/>
+      <w:lvlText w:val="%6."/>
+      <w:lvlJc w:val="right"/>
+      <w:pPr>
+        <w:ind w:left="4320" w:hanging="180"/>
+      </w:pPr>
+    </w:lvl>
+    <w:lvl w:ilvl="6" w:tplc="0409000F" w:tentative="1">
+      <w:start w:val="1"/>
+      <w:numFmt w:val="decimal"/>
+      <w:lvlText w:val="%7."/>
+      <w:lvlJc w:val="left"/>
+      <w:pPr>
+        <w:ind w:left="5040" w:hanging="360"/>
+      </w:pPr>
+    </w:lvl>
+    <w:lvl w:ilvl="7" w:tplc="04090019" w:tentative="1">
+      <w:start w:val="1"/>
+      <w:numFmt w:val="lowerLetter"/>
+      <w:lvlText w:val="%8."/>
+      <w:lvlJc w:val="left"/>
+      <w:pPr>
+        <w:ind w:left="5760" w:hanging="360"/>
+      </w:pPr>
+    </w:lvl>
+    <w:lvl w:ilvl="8" w:tplc="0409001B" w:tentative="1">
+      <w:start w:val="1"/>
+      <w:numFmt w:val="lowerRoman"/>
+      <w:lvlText w:val="%9."/>
+      <w:lvlJc w:val="right"/>
+      <w:pPr>
+        <w:ind w:left="6480" w:hanging="180"/>
+      </w:pPr>
+    </w:lvl>
+  </w:abstractNum>
+  <w:abstractNum w:abstractNumId="4" w15:restartNumberingAfterBreak="0">
+    <w:nsid w:val="31F83BFC"/>
+    <w:multiLevelType w:val="multilevel"/>
+    <w:tmpl w:val="F7EA899A"/>
+    <w:lvl w:ilvl="0">
+      <w:start w:val="1"/>
+      <w:numFmt w:val="decimal"/>
+      <w:lvlText w:val="%1"/>
+      <w:lvlJc w:val="left"/>
+      <w:pPr>
+        <w:ind w:left="360" w:hanging="360"/>
+      </w:pPr>
+      <w:rPr>
+        <w:rFonts w:hint="default"/>
+      </w:rPr>
+    </w:lvl>
+    <w:lvl w:ilvl="1">
+      <w:start w:val="1"/>
+      <w:numFmt w:val="decimal"/>
+      <w:lvlText w:val="%1.%2"/>
+      <w:lvlJc w:val="left"/>
+      <w:pPr>
+        <w:ind w:left="1080" w:hanging="360"/>
+      </w:pPr>
+      <w:rPr>
+        <w:rFonts w:hint="default"/>
+      </w:rPr>
+    </w:lvl>
+    <w:lvl w:ilvl="2">
+      <w:start w:val="1"/>
+      <w:numFmt w:val="decimal"/>
+      <w:lvlText w:val="%1.%2.%3"/>
+      <w:lvlJc w:val="left"/>
+      <w:pPr>
+        <w:ind w:left="2160" w:hanging="720"/>
+      </w:pPr>
+      <w:rPr>
+        <w:rFonts w:hint="default"/>
+      </w:rPr>
+    </w:lvl>
+    <w:lvl w:ilvl="3">
+      <w:start w:val="1"/>
+      <w:numFmt w:val="decimal"/>
+      <w:lvlText w:val="%1.%2.%3.%4"/>
+      <w:lvlJc w:val="left"/>
+      <w:pPr>
+        <w:ind w:left="2880" w:hanging="720"/>
+      </w:pPr>
+      <w:rPr>
+        <w:rFonts w:hint="default"/>
+      </w:rPr>
+    </w:lvl>
+    <w:lvl w:ilvl="4">
+      <w:start w:val="1"/>
+      <w:numFmt w:val="decimal"/>
+      <w:lvlText w:val="%1.%2.%3.%4.%5"/>
+      <w:lvlJc w:val="left"/>
+      <w:pPr>
+        <w:ind w:left="3960" w:hanging="1080"/>
+      </w:pPr>
+      <w:rPr>
+        <w:rFonts w:hint="default"/>
+      </w:rPr>
+    </w:lvl>
+    <w:lvl w:ilvl="5">
+      <w:start w:val="1"/>
+      <w:numFmt w:val="decimal"/>
+      <w:lvlText w:val="%1.%2.%3.%4.%5.%6"/>
+      <w:lvlJc w:val="left"/>
+      <w:pPr>
+        <w:ind w:left="4680" w:hanging="1080"/>
+      </w:pPr>
+      <w:rPr>
+        <w:rFonts w:hint="default"/>
+      </w:rPr>
+    </w:lvl>
+    <w:lvl w:ilvl="6">
+      <w:start w:val="1"/>
+      <w:numFmt w:val="decimal"/>
+      <w:lvlText w:val="%1.%2.%3.%4.%5.%6.%7"/>
+      <w:lvlJc w:val="left"/>
+      <w:pPr>
+        <w:ind w:left="5760" w:hanging="1440"/>
+      </w:pPr>
+      <w:rPr>
+        <w:rFonts w:hint="default"/>
+      </w:rPr>
+    </w:lvl>
+    <w:lvl w:ilvl="7">
+      <w:start w:val="1"/>
+      <w:numFmt w:val="decimal"/>
+      <w:lvlText w:val="%1.%2.%3.%4.%5.%6.%7.%8"/>
+      <w:lvlJc w:val="left"/>
+      <w:pPr>
+        <w:ind w:left="6480" w:hanging="1440"/>
+      </w:pPr>
+      <w:rPr>
+        <w:rFonts w:hint="default"/>
+      </w:rPr>
+    </w:lvl>
+    <w:lvl w:ilvl="8">
+      <w:start w:val="1"/>
+      <w:numFmt w:val="decimal"/>
+      <w:lvlText w:val="%1.%2.%3.%4.%5.%6.%7.%8.%9"/>
+      <w:lvlJc w:val="left"/>
+      <w:pPr>
+        <w:ind w:left="7560" w:hanging="1800"/>
+      </w:pPr>
+      <w:rPr>
+        <w:rFonts w:hint="default"/>
+      </w:rPr>
+    </w:lvl>
+  </w:abstractNum>
+  <w:abstractNum w:abstractNumId="5" w15:restartNumberingAfterBreak="0">
     <w:nsid w:val="327028D7"/>
     <w:multiLevelType w:val="multilevel"/>
     <w:tmpl w:val="158A8FFC"/>
@@ -395,7 +1514,96 @@
       </w:rPr>
     </w:lvl>
   </w:abstractNum>
-  <w:abstractNum w:abstractNumId="2" w15:restartNumberingAfterBreak="0">
+  <w:abstractNum w:abstractNumId="6" w15:restartNumberingAfterBreak="0">
+    <w:nsid w:val="5010312A"/>
+    <w:multiLevelType w:val="hybridMultilevel"/>
+    <w:tmpl w:val="39F0F6E2"/>
+    <w:lvl w:ilvl="0" w:tplc="0409000F">
+      <w:start w:val="1"/>
+      <w:numFmt w:val="decimal"/>
+      <w:lvlText w:val="%1."/>
+      <w:lvlJc w:val="left"/>
+      <w:pPr>
+        <w:ind w:left="720" w:hanging="360"/>
+      </w:pPr>
+      <w:rPr>
+        <w:rFonts w:hint="default"/>
+      </w:rPr>
+    </w:lvl>
+    <w:lvl w:ilvl="1" w:tplc="04090019" w:tentative="1">
+      <w:start w:val="1"/>
+      <w:numFmt w:val="lowerLetter"/>
+      <w:lvlText w:val="%2."/>
+      <w:lvlJc w:val="left"/>
+      <w:pPr>
+        <w:ind w:left="1440" w:hanging="360"/>
+      </w:pPr>
+    </w:lvl>
+    <w:lvl w:ilvl="2" w:tplc="0409001B" w:tentative="1">
+      <w:start w:val="1"/>
+      <w:numFmt w:val="lowerRoman"/>
+      <w:lvlText w:val="%3."/>
+      <w:lvlJc w:val="right"/>
+      <w:pPr>
+        <w:ind w:left="2160" w:hanging="180"/>
+      </w:pPr>
+    </w:lvl>
+    <w:lvl w:ilvl="3" w:tplc="0409000F" w:tentative="1">
+      <w:start w:val="1"/>
+      <w:numFmt w:val="decimal"/>
+      <w:lvlText w:val="%4."/>
+      <w:lvlJc w:val="left"/>
+      <w:pPr>
+        <w:ind w:left="2880" w:hanging="360"/>
+      </w:pPr>
+    </w:lvl>
+    <w:lvl w:ilvl="4" w:tplc="04090019" w:tentative="1">
+      <w:start w:val="1"/>
+      <w:numFmt w:val="lowerLetter"/>
+      <w:lvlText w:val="%5."/>
+      <w:lvlJc w:val="left"/>
+      <w:pPr>
+        <w:ind w:left="3600" w:hanging="360"/>
+      </w:pPr>
+    </w:lvl>
+    <w:lvl w:ilvl="5" w:tplc="0409001B" w:tentative="1">
+      <w:start w:val="1"/>
+      <w:numFmt w:val="lowerRoman"/>
+      <w:lvlText w:val="%6."/>
+      <w:lvlJc w:val="right"/>
+      <w:pPr>
+        <w:ind w:left="4320" w:hanging="180"/>
+      </w:pPr>
+    </w:lvl>
+    <w:lvl w:ilvl="6" w:tplc="0409000F" w:tentative="1">
+      <w:start w:val="1"/>
+      <w:numFmt w:val="decimal"/>
+      <w:lvlText w:val="%7."/>
+      <w:lvlJc w:val="left"/>
+      <w:pPr>
+        <w:ind w:left="5040" w:hanging="360"/>
+      </w:pPr>
+    </w:lvl>
+    <w:lvl w:ilvl="7" w:tplc="04090019" w:tentative="1">
+      <w:start w:val="1"/>
+      <w:numFmt w:val="lowerLetter"/>
+      <w:lvlText w:val="%8."/>
+      <w:lvlJc w:val="left"/>
+      <w:pPr>
+        <w:ind w:left="5760" w:hanging="360"/>
+      </w:pPr>
+    </w:lvl>
+    <w:lvl w:ilvl="8" w:tplc="0409001B" w:tentative="1">
+      <w:start w:val="1"/>
+      <w:numFmt w:val="lowerRoman"/>
+      <w:lvlText w:val="%9."/>
+      <w:lvlJc w:val="right"/>
+      <w:pPr>
+        <w:ind w:left="6480" w:hanging="180"/>
+      </w:pPr>
+    </w:lvl>
+  </w:abstractNum>
+  <w:abstractNum w:abstractNumId="7" w15:restartNumberingAfterBreak="0">
     <w:nsid w:val="56D56516"/>
     <w:multiLevelType w:val="hybridMultilevel"/>
     <w:tmpl w:val="6ABE5BF2"/>
@@ -484,14 +1692,213 @@
       </w:pPr>
     </w:lvl>
   </w:abstractNum>
+  <w:abstractNum w:abstractNumId="8" w15:restartNumberingAfterBreak="0">
+    <w:nsid w:val="5A8744FF"/>
+    <w:multiLevelType w:val="hybridMultilevel"/>
+    <w:tmpl w:val="A6881E1A"/>
+    <w:lvl w:ilvl="0" w:tplc="0409000F">
+      <w:start w:val="1"/>
+      <w:numFmt w:val="decimal"/>
+      <w:lvlText w:val="%1."/>
+      <w:lvlJc w:val="left"/>
+      <w:pPr>
+        <w:ind w:left="720" w:hanging="360"/>
+      </w:pPr>
+      <w:rPr>
+        <w:rFonts w:hint="default"/>
+      </w:rPr>
+    </w:lvl>
+    <w:lvl w:ilvl="1" w:tplc="04090019" w:tentative="1">
+      <w:start w:val="1"/>
+      <w:numFmt w:val="lowerLetter"/>
+      <w:lvlText w:val="%2."/>
+      <w:lvlJc w:val="left"/>
+      <w:pPr>
+        <w:ind w:left="1440" w:hanging="360"/>
+      </w:pPr>
+    </w:lvl>
+    <w:lvl w:ilvl="2" w:tplc="0409001B" w:tentative="1">
+      <w:start w:val="1"/>
+      <w:numFmt w:val="lowerRoman"/>
+      <w:lvlText w:val="%3."/>
+      <w:lvlJc w:val="right"/>
+      <w:pPr>
+        <w:ind w:left="2160" w:hanging="180"/>
+      </w:pPr>
+    </w:lvl>
+    <w:lvl w:ilvl="3" w:tplc="0409000F" w:tentative="1">
+      <w:start w:val="1"/>
+      <w:numFmt w:val="decimal"/>
+      <w:lvlText w:val="%4."/>
+      <w:lvlJc w:val="left"/>
+      <w:pPr>
+        <w:ind w:left="2880" w:hanging="360"/>
+      </w:pPr>
+    </w:lvl>
+    <w:lvl w:ilvl="4" w:tplc="04090019" w:tentative="1">
+      <w:start w:val="1"/>
+      <w:numFmt w:val="lowerLetter"/>
+      <w:lvlText w:val="%5."/>
+      <w:lvlJc w:val="left"/>
+      <w:pPr>
+        <w:ind w:left="3600" w:hanging="360"/>
+      </w:pPr>
+    </w:lvl>
+    <w:lvl w:ilvl="5" w:tplc="0409001B" w:tentative="1">
+      <w:start w:val="1"/>
+      <w:numFmt w:val="lowerRoman"/>
+      <w:lvlText w:val="%6."/>
+      <w:lvlJc w:val="right"/>
+      <w:pPr>
+        <w:ind w:left="4320" w:hanging="180"/>
+      </w:pPr>
+    </w:lvl>
+    <w:lvl w:ilvl="6" w:tplc="0409000F" w:tentative="1">
+      <w:start w:val="1"/>
+      <w:numFmt w:val="decimal"/>
+      <w:lvlText w:val="%7."/>
+      <w:lvlJc w:val="left"/>
+      <w:pPr>
+        <w:ind w:left="5040" w:hanging="360"/>
+      </w:pPr>
+    </w:lvl>
+    <w:lvl w:ilvl="7" w:tplc="04090019" w:tentative="1">
+      <w:start w:val="1"/>
+      <w:numFmt w:val="lowerLetter"/>
+      <w:lvlText w:val="%8."/>
+      <w:lvlJc w:val="left"/>
+      <w:pPr>
+        <w:ind w:left="5760" w:hanging="360"/>
+      </w:pPr>
+    </w:lvl>
+    <w:lvl w:ilvl="8" w:tplc="0409001B" w:tentative="1">
+      <w:start w:val="1"/>
+      <w:numFmt w:val="lowerRoman"/>
+      <w:lvlText w:val="%9."/>
+      <w:lvlJc w:val="right"/>
+      <w:pPr>
+        <w:ind w:left="6480" w:hanging="180"/>
+      </w:pPr>
+    </w:lvl>
+  </w:abstractNum>
+  <w:abstractNum w:abstractNumId="9" w15:restartNumberingAfterBreak="0">
+    <w:nsid w:val="7B745621"/>
+    <w:multiLevelType w:val="hybridMultilevel"/>
+    <w:tmpl w:val="175ECD9A"/>
+    <w:lvl w:ilvl="0" w:tplc="0409000F">
+      <w:start w:val="1"/>
+      <w:numFmt w:val="decimal"/>
+      <w:lvlText w:val="%1."/>
+      <w:lvlJc w:val="left"/>
+      <w:pPr>
+        <w:ind w:left="720" w:hanging="360"/>
+      </w:pPr>
+      <w:rPr>
+        <w:rFonts w:hint="default"/>
+      </w:rPr>
+    </w:lvl>
+    <w:lvl w:ilvl="1" w:tplc="04090019">
+      <w:start w:val="1"/>
+      <w:numFmt w:val="lowerLetter"/>
+      <w:lvlText w:val="%2."/>
+      <w:lvlJc w:val="left"/>
+      <w:pPr>
+        <w:ind w:left="1440" w:hanging="360"/>
+      </w:pPr>
+    </w:lvl>
+    <w:lvl w:ilvl="2" w:tplc="0409001B" w:tentative="1">
+      <w:start w:val="1"/>
+      <w:numFmt w:val="lowerRoman"/>
+      <w:lvlText w:val="%3."/>
+      <w:lvlJc w:val="right"/>
+      <w:pPr>
+        <w:ind w:left="2160" w:hanging="180"/>
+      </w:pPr>
+    </w:lvl>
+    <w:lvl w:ilvl="3" w:tplc="0409000F" w:tentative="1">
+      <w:start w:val="1"/>
+      <w:numFmt w:val="decimal"/>
+      <w:lvlText w:val="%4."/>
+      <w:lvlJc w:val="left"/>
+      <w:pPr>
+        <w:ind w:left="2880" w:hanging="360"/>
+      </w:pPr>
+    </w:lvl>
+    <w:lvl w:ilvl="4" w:tplc="04090019" w:tentative="1">
+      <w:start w:val="1"/>
+      <w:numFmt w:val="lowerLetter"/>
+      <w:lvlText w:val="%5."/>
+      <w:lvlJc w:val="left"/>
+      <w:pPr>
+        <w:ind w:left="3600" w:hanging="360"/>
+      </w:pPr>
+    </w:lvl>
+    <w:lvl w:ilvl="5" w:tplc="0409001B" w:tentative="1">
+      <w:start w:val="1"/>
+      <w:numFmt w:val="lowerRoman"/>
+      <w:lvlText w:val="%6."/>
+      <w:lvlJc w:val="right"/>
+      <w:pPr>
+        <w:ind w:left="4320" w:hanging="180"/>
+      </w:pPr>
+    </w:lvl>
+    <w:lvl w:ilvl="6" w:tplc="0409000F" w:tentative="1">
+      <w:start w:val="1"/>
+      <w:numFmt w:val="decimal"/>
+      <w:lvlText w:val="%7."/>
+      <w:lvlJc w:val="left"/>
+      <w:pPr>
+        <w:ind w:left="5040" w:hanging="360"/>
+      </w:pPr>
+    </w:lvl>
+    <w:lvl w:ilvl="7" w:tplc="04090019" w:tentative="1">
+      <w:start w:val="1"/>
+      <w:numFmt w:val="lowerLetter"/>
+      <w:lvlText w:val="%8."/>
+      <w:lvlJc w:val="left"/>
+      <w:pPr>
+        <w:ind w:left="5760" w:hanging="360"/>
+      </w:pPr>
+    </w:lvl>
+    <w:lvl w:ilvl="8" w:tplc="0409001B" w:tentative="1">
+      <w:start w:val="1"/>
+      <w:numFmt w:val="lowerRoman"/>
+      <w:lvlText w:val="%9."/>
+      <w:lvlJc w:val="right"/>
+      <w:pPr>
+        <w:ind w:left="6480" w:hanging="180"/>
+      </w:pPr>
+    </w:lvl>
+  </w:abstractNum>
   <w:num w:numId="1">
+    <w:abstractNumId w:val="7"/>
+  </w:num>
+  <w:num w:numId="2">
+    <w:abstractNumId w:val="1"/>
+  </w:num>
+  <w:num w:numId="3">
+    <w:abstractNumId w:val="5"/>
+  </w:num>
+  <w:num w:numId="4">
+    <w:abstractNumId w:val="8"/>
+  </w:num>
+  <w:num w:numId="5">
+    <w:abstractNumId w:val="0"/>
+  </w:num>
+  <w:num w:numId="6">
+    <w:abstractNumId w:val="3"/>
+  </w:num>
+  <w:num w:numId="7">
+    <w:abstractNumId w:val="6"/>
+  </w:num>
+  <w:num w:numId="8">
     <w:abstractNumId w:val="2"/>
   </w:num>
-  <w:num w:numId="2">
-    <w:abstractNumId w:val="0"/>
+  <w:num w:numId="9">
+    <w:abstractNumId w:val="9"/>
   </w:num>
-  <w:num w:numId="3">
-    <w:abstractNumId w:val="1"/>
+  <w:num w:numId="10">
+    <w:abstractNumId w:val="4"/>
   </w:num>
 </w:numbering>
 </file>
@@ -513,7 +1920,7 @@
       </w:pPr>
     </w:pPrDefault>
   </w:docDefaults>
-  <w:latentStyles w:defLockedState="0" w:defUIPriority="99" w:defSemiHidden="0" w:defUnhideWhenUsed="0" w:defQFormat="0" w:count="376">
+  <w:latentStyles w:defLockedState="0" w:defUIPriority="99" w:defSemiHidden="0" w:defUnhideWhenUsed="0" w:defQFormat="0" w:count="375">
     <w:lsdException w:name="Normal" w:uiPriority="0" w:qFormat="1"/>
     <w:lsdException w:name="heading 1" w:uiPriority="9" w:qFormat="1"/>
     <w:lsdException w:name="heading 2" w:semiHidden="1" w:uiPriority="9" w:unhideWhenUsed="1" w:qFormat="1"/>
@@ -619,6 +2026,7 @@
     <w:lsdException w:name="HTML Sample" w:semiHidden="1" w:unhideWhenUsed="1"/>
     <w:lsdException w:name="HTML Typewriter" w:semiHidden="1" w:unhideWhenUsed="1"/>
     <w:lsdException w:name="HTML Variable" w:semiHidden="1" w:unhideWhenUsed="1"/>
+    <w:lsdException w:name="Normal Table" w:semiHidden="1" w:unhideWhenUsed="1"/>
     <w:lsdException w:name="annotation subject" w:semiHidden="1" w:unhideWhenUsed="1"/>
     <w:lsdException w:name="No List" w:semiHidden="1" w:unhideWhenUsed="1"/>
     <w:lsdException w:name="Outline List 1" w:semiHidden="1" w:unhideWhenUsed="1"/>
@@ -664,9 +2072,11 @@
     <w:lsdException w:name="Table Subtle 1" w:semiHidden="1" w:unhideWhenUsed="1"/>
     <w:lsdException w:name="Table Subtle 2" w:semiHidden="1" w:unhideWhenUsed="1"/>
     <w:lsdException w:name="Table Web 1" w:semiHidden="1" w:unhideWhenUsed="1"/>
+    <w:lsdException w:name="Table Web 2" w:semiHidden="1" w:unhideWhenUsed="1"/>
     <w:lsdException w:name="Table Web 3" w:semiHidden="1" w:unhideWhenUsed="1"/>
     <w:lsdException w:name="Balloon Text" w:semiHidden="1" w:unhideWhenUsed="1"/>
     <w:lsdException w:name="Table Grid" w:uiPriority="39"/>
+    <w:lsdException w:name="Table Theme" w:semiHidden="1" w:unhideWhenUsed="1"/>
     <w:lsdException w:name="Placeholder Text" w:semiHidden="1"/>
     <w:lsdException w:name="No Spacing" w:uiPriority="1" w:qFormat="1"/>
     <w:lsdException w:name="Light Shading" w:uiPriority="60"/>
@@ -886,7 +2296,6 @@
     <w:lsdException w:name="Smart Hyperlink" w:semiHidden="1" w:unhideWhenUsed="1"/>
     <w:lsdException w:name="Hashtag" w:semiHidden="1" w:unhideWhenUsed="1"/>
     <w:lsdException w:name="Unresolved Mention" w:semiHidden="1" w:unhideWhenUsed="1"/>
-    <w:lsdException w:name="Smart Link" w:semiHidden="1" w:unhideWhenUsed="1"/>
   </w:latentStyles>
   <w:style w:type="paragraph" w:default="1" w:styleId="Normal">
     <w:name w:val="Normal"/>

</xml_diff>

<commit_message>
Initial requirements and definitions
The definitions, acronyms, and abbreviations have been added along with the beginning of the requirements.
</commit_message>
<xml_diff>
--- a/requirements.docx
+++ b/requirements.docx
@@ -84,6 +84,517 @@
         <w:t>Definitions, Acronyms, and Abbreviations</w:t>
       </w:r>
     </w:p>
+    <w:tbl>
+      <w:tblPr>
+        <w:tblStyle w:val="TableGrid"/>
+        <w:tblW w:w="0" w:type="auto"/>
+        <w:tblLook w:val="04A0" w:firstRow="1" w:lastRow="0" w:firstColumn="1" w:lastColumn="0" w:noHBand="0" w:noVBand="1"/>
+      </w:tblPr>
+      <w:tblGrid>
+        <w:gridCol w:w="1615"/>
+        <w:gridCol w:w="7735"/>
+      </w:tblGrid>
+      <w:tr>
+        <w:tc>
+          <w:tcPr>
+            <w:tcW w:w="1615" w:type="dxa"/>
+          </w:tcPr>
+          <w:p>
+            <w:pPr>
+              <w:contextualSpacing/>
+              <w:rPr>
+                <w:rFonts w:ascii="Times New Roman" w:hAnsi="Times New Roman" w:cs="Times New Roman"/>
+                <w:sz w:val="24"/>
+                <w:szCs w:val="24"/>
+              </w:rPr>
+            </w:pPr>
+            <w:r>
+              <w:rPr>
+                <w:rFonts w:ascii="Times New Roman" w:hAnsi="Times New Roman" w:cs="Times New Roman"/>
+                <w:sz w:val="24"/>
+                <w:szCs w:val="24"/>
+              </w:rPr>
+              <w:t>Draft</w:t>
+            </w:r>
+          </w:p>
+        </w:tc>
+        <w:tc>
+          <w:tcPr>
+            <w:tcW w:w="7735" w:type="dxa"/>
+          </w:tcPr>
+          <w:p>
+            <w:pPr>
+              <w:contextualSpacing/>
+              <w:rPr>
+                <w:rFonts w:ascii="Times New Roman" w:hAnsi="Times New Roman" w:cs="Times New Roman"/>
+                <w:b/>
+                <w:bCs/>
+                <w:sz w:val="24"/>
+                <w:szCs w:val="24"/>
+              </w:rPr>
+            </w:pPr>
+            <w:r>
+              <w:rPr>
+                <w:rFonts w:ascii="Arial" w:hAnsi="Arial" w:cs="Arial"/>
+                <w:color w:val="000000"/>
+              </w:rPr>
+              <w:t>An unfinished message that has yet to be sent to a conversation.</w:t>
+            </w:r>
+          </w:p>
+        </w:tc>
+      </w:tr>
+      <w:tr>
+        <w:tc>
+          <w:tcPr>
+            <w:tcW w:w="1615" w:type="dxa"/>
+          </w:tcPr>
+          <w:p>
+            <w:pPr>
+              <w:contextualSpacing/>
+              <w:rPr>
+                <w:rFonts w:ascii="Times New Roman" w:hAnsi="Times New Roman" w:cs="Times New Roman"/>
+                <w:sz w:val="24"/>
+                <w:szCs w:val="24"/>
+              </w:rPr>
+            </w:pPr>
+            <w:r>
+              <w:rPr>
+                <w:rFonts w:ascii="Times New Roman" w:hAnsi="Times New Roman" w:cs="Times New Roman"/>
+                <w:sz w:val="24"/>
+                <w:szCs w:val="24"/>
+              </w:rPr>
+              <w:t>Conversation</w:t>
+            </w:r>
+          </w:p>
+        </w:tc>
+        <w:tc>
+          <w:tcPr>
+            <w:tcW w:w="7735" w:type="dxa"/>
+          </w:tcPr>
+          <w:p>
+            <w:pPr>
+              <w:contextualSpacing/>
+              <w:rPr>
+                <w:rFonts w:ascii="Times New Roman" w:hAnsi="Times New Roman" w:cs="Times New Roman"/>
+                <w:b/>
+                <w:bCs/>
+                <w:sz w:val="24"/>
+                <w:szCs w:val="24"/>
+              </w:rPr>
+            </w:pPr>
+            <w:r>
+              <w:rPr>
+                <w:rFonts w:ascii="Arial" w:hAnsi="Arial" w:cs="Arial"/>
+                <w:color w:val="000000"/>
+              </w:rPr>
+              <w:t>A list of shared messages sent between a group of people.</w:t>
+            </w:r>
+          </w:p>
+        </w:tc>
+      </w:tr>
+      <w:tr>
+        <w:tc>
+          <w:tcPr>
+            <w:tcW w:w="1615" w:type="dxa"/>
+          </w:tcPr>
+          <w:p>
+            <w:pPr>
+              <w:contextualSpacing/>
+              <w:rPr>
+                <w:rFonts w:ascii="Times New Roman" w:hAnsi="Times New Roman" w:cs="Times New Roman"/>
+                <w:sz w:val="24"/>
+                <w:szCs w:val="24"/>
+              </w:rPr>
+            </w:pPr>
+            <w:r>
+              <w:rPr>
+                <w:rFonts w:ascii="Times New Roman" w:hAnsi="Times New Roman" w:cs="Times New Roman"/>
+                <w:sz w:val="24"/>
+                <w:szCs w:val="24"/>
+              </w:rPr>
+              <w:t>Forward</w:t>
+            </w:r>
+          </w:p>
+        </w:tc>
+        <w:tc>
+          <w:tcPr>
+            <w:tcW w:w="7735" w:type="dxa"/>
+          </w:tcPr>
+          <w:p>
+            <w:pPr>
+              <w:contextualSpacing/>
+              <w:rPr>
+                <w:rFonts w:ascii="Times New Roman" w:hAnsi="Times New Roman" w:cs="Times New Roman"/>
+                <w:b/>
+                <w:bCs/>
+                <w:sz w:val="24"/>
+                <w:szCs w:val="24"/>
+              </w:rPr>
+            </w:pPr>
+            <w:r>
+              <w:rPr>
+                <w:rFonts w:ascii="Arial" w:hAnsi="Arial" w:cs="Arial"/>
+                <w:color w:val="000000"/>
+              </w:rPr>
+              <w:t>To send a copy of the message to a receiver.</w:t>
+            </w:r>
+          </w:p>
+        </w:tc>
+      </w:tr>
+      <w:tr>
+        <w:tc>
+          <w:tcPr>
+            <w:tcW w:w="1615" w:type="dxa"/>
+          </w:tcPr>
+          <w:p>
+            <w:pPr>
+              <w:contextualSpacing/>
+              <w:rPr>
+                <w:rFonts w:ascii="Times New Roman" w:hAnsi="Times New Roman" w:cs="Times New Roman"/>
+                <w:sz w:val="24"/>
+                <w:szCs w:val="24"/>
+              </w:rPr>
+            </w:pPr>
+            <w:r>
+              <w:rPr>
+                <w:rFonts w:ascii="Times New Roman" w:hAnsi="Times New Roman" w:cs="Times New Roman"/>
+                <w:sz w:val="24"/>
+                <w:szCs w:val="24"/>
+              </w:rPr>
+              <w:t>Contact</w:t>
+            </w:r>
+          </w:p>
+        </w:tc>
+        <w:tc>
+          <w:tcPr>
+            <w:tcW w:w="7735" w:type="dxa"/>
+          </w:tcPr>
+          <w:p>
+            <w:pPr>
+              <w:contextualSpacing/>
+              <w:rPr>
+                <w:rFonts w:ascii="Times New Roman" w:hAnsi="Times New Roman" w:cs="Times New Roman"/>
+                <w:b/>
+                <w:bCs/>
+                <w:sz w:val="24"/>
+                <w:szCs w:val="24"/>
+              </w:rPr>
+            </w:pPr>
+            <w:r>
+              <w:rPr>
+                <w:rFonts w:ascii="Arial" w:hAnsi="Arial" w:cs="Arial"/>
+                <w:color w:val="000000"/>
+              </w:rPr>
+              <w:t xml:space="preserve">A saved phone number </w:t>
+            </w:r>
+            <w:r>
+              <w:rPr>
+                <w:rFonts w:ascii="Arial" w:hAnsi="Arial" w:cs="Arial"/>
+                <w:color w:val="000000"/>
+              </w:rPr>
+              <w:t>paired with a name.</w:t>
+            </w:r>
+          </w:p>
+        </w:tc>
+      </w:tr>
+      <w:tr>
+        <w:tc>
+          <w:tcPr>
+            <w:tcW w:w="1615" w:type="dxa"/>
+          </w:tcPr>
+          <w:p>
+            <w:pPr>
+              <w:contextualSpacing/>
+              <w:rPr>
+                <w:rFonts w:ascii="Times New Roman" w:hAnsi="Times New Roman" w:cs="Times New Roman"/>
+                <w:sz w:val="24"/>
+                <w:szCs w:val="24"/>
+              </w:rPr>
+            </w:pPr>
+            <w:r>
+              <w:rPr>
+                <w:rFonts w:ascii="Times New Roman" w:hAnsi="Times New Roman" w:cs="Times New Roman"/>
+                <w:sz w:val="24"/>
+                <w:szCs w:val="24"/>
+              </w:rPr>
+              <w:t>Receiver</w:t>
+            </w:r>
+          </w:p>
+        </w:tc>
+        <w:tc>
+          <w:tcPr>
+            <w:tcW w:w="7735" w:type="dxa"/>
+          </w:tcPr>
+          <w:p>
+            <w:pPr>
+              <w:contextualSpacing/>
+              <w:rPr>
+                <w:rFonts w:ascii="Times New Roman" w:hAnsi="Times New Roman" w:cs="Times New Roman"/>
+                <w:b/>
+                <w:bCs/>
+                <w:sz w:val="24"/>
+                <w:szCs w:val="24"/>
+              </w:rPr>
+            </w:pPr>
+            <w:r>
+              <w:rPr>
+                <w:rFonts w:ascii="Arial" w:hAnsi="Arial" w:cs="Arial"/>
+                <w:color w:val="000000"/>
+              </w:rPr>
+              <w:t>A</w:t>
+            </w:r>
+            <w:r>
+              <w:rPr>
+                <w:rFonts w:ascii="Arial" w:hAnsi="Arial" w:cs="Arial"/>
+                <w:color w:val="000000"/>
+              </w:rPr>
+              <w:t xml:space="preserve"> person who </w:t>
+            </w:r>
+            <w:r>
+              <w:rPr>
+                <w:rFonts w:ascii="Arial" w:hAnsi="Arial" w:cs="Arial"/>
+                <w:color w:val="000000"/>
+              </w:rPr>
+              <w:t>receives</w:t>
+            </w:r>
+            <w:r>
+              <w:rPr>
+                <w:rFonts w:ascii="Arial" w:hAnsi="Arial" w:cs="Arial"/>
+                <w:color w:val="000000"/>
+              </w:rPr>
+              <w:t xml:space="preserve"> or accepts a message</w:t>
+            </w:r>
+            <w:r>
+              <w:rPr>
+                <w:rFonts w:ascii="Arial" w:hAnsi="Arial" w:cs="Arial"/>
+                <w:color w:val="000000"/>
+              </w:rPr>
+              <w:t>.</w:t>
+            </w:r>
+          </w:p>
+        </w:tc>
+      </w:tr>
+      <w:tr>
+        <w:tc>
+          <w:tcPr>
+            <w:tcW w:w="1615" w:type="dxa"/>
+          </w:tcPr>
+          <w:p>
+            <w:pPr>
+              <w:contextualSpacing/>
+              <w:rPr>
+                <w:rFonts w:ascii="Times New Roman" w:hAnsi="Times New Roman" w:cs="Times New Roman"/>
+                <w:sz w:val="24"/>
+                <w:szCs w:val="24"/>
+              </w:rPr>
+            </w:pPr>
+            <w:r>
+              <w:rPr>
+                <w:rFonts w:ascii="Times New Roman" w:hAnsi="Times New Roman" w:cs="Times New Roman"/>
+                <w:sz w:val="24"/>
+                <w:szCs w:val="24"/>
+              </w:rPr>
+              <w:t>Sender</w:t>
+            </w:r>
+          </w:p>
+        </w:tc>
+        <w:tc>
+          <w:tcPr>
+            <w:tcW w:w="7735" w:type="dxa"/>
+          </w:tcPr>
+          <w:p>
+            <w:pPr>
+              <w:contextualSpacing/>
+              <w:rPr>
+                <w:rFonts w:ascii="Times New Roman" w:hAnsi="Times New Roman" w:cs="Times New Roman"/>
+                <w:b/>
+                <w:bCs/>
+                <w:sz w:val="24"/>
+                <w:szCs w:val="24"/>
+              </w:rPr>
+            </w:pPr>
+            <w:r>
+              <w:rPr>
+                <w:rFonts w:ascii="Arial" w:hAnsi="Arial" w:cs="Arial"/>
+                <w:color w:val="000000"/>
+              </w:rPr>
+              <w:t>A</w:t>
+            </w:r>
+            <w:r>
+              <w:rPr>
+                <w:rFonts w:ascii="Arial" w:hAnsi="Arial" w:cs="Arial"/>
+                <w:color w:val="000000"/>
+              </w:rPr>
+              <w:t xml:space="preserve"> person who sends or transmits a message</w:t>
+            </w:r>
+            <w:r>
+              <w:rPr>
+                <w:rFonts w:ascii="Arial" w:hAnsi="Arial" w:cs="Arial"/>
+                <w:color w:val="000000"/>
+              </w:rPr>
+              <w:t>.</w:t>
+            </w:r>
+          </w:p>
+        </w:tc>
+      </w:tr>
+      <w:tr>
+        <w:tc>
+          <w:tcPr>
+            <w:tcW w:w="1615" w:type="dxa"/>
+          </w:tcPr>
+          <w:p>
+            <w:pPr>
+              <w:contextualSpacing/>
+              <w:rPr>
+                <w:rFonts w:ascii="Times New Roman" w:hAnsi="Times New Roman" w:cs="Times New Roman"/>
+                <w:sz w:val="24"/>
+                <w:szCs w:val="24"/>
+              </w:rPr>
+            </w:pPr>
+            <w:r>
+              <w:rPr>
+                <w:rFonts w:ascii="Times New Roman" w:hAnsi="Times New Roman" w:cs="Times New Roman"/>
+                <w:sz w:val="24"/>
+                <w:szCs w:val="24"/>
+              </w:rPr>
+              <w:t>Message</w:t>
+            </w:r>
+          </w:p>
+        </w:tc>
+        <w:tc>
+          <w:tcPr>
+            <w:tcW w:w="7735" w:type="dxa"/>
+          </w:tcPr>
+          <w:p>
+            <w:pPr>
+              <w:contextualSpacing/>
+              <w:rPr>
+                <w:rFonts w:ascii="Times New Roman" w:hAnsi="Times New Roman" w:cs="Times New Roman"/>
+                <w:b/>
+                <w:bCs/>
+                <w:sz w:val="24"/>
+                <w:szCs w:val="24"/>
+              </w:rPr>
+            </w:pPr>
+            <w:r>
+              <w:rPr>
+                <w:rFonts w:ascii="Arial" w:hAnsi="Arial" w:cs="Arial"/>
+                <w:color w:val="000000"/>
+              </w:rPr>
+              <w:t>A string of characters that can be sent and received by a user</w:t>
+            </w:r>
+            <w:r>
+              <w:rPr>
+                <w:rFonts w:ascii="Arial" w:hAnsi="Arial" w:cs="Arial"/>
+                <w:color w:val="000000"/>
+              </w:rPr>
+              <w:t>.</w:t>
+            </w:r>
+          </w:p>
+        </w:tc>
+      </w:tr>
+      <w:tr>
+        <w:tc>
+          <w:tcPr>
+            <w:tcW w:w="1615" w:type="dxa"/>
+          </w:tcPr>
+          <w:p>
+            <w:pPr>
+              <w:contextualSpacing/>
+              <w:rPr>
+                <w:rFonts w:ascii="Times New Roman" w:hAnsi="Times New Roman" w:cs="Times New Roman"/>
+                <w:sz w:val="24"/>
+                <w:szCs w:val="24"/>
+              </w:rPr>
+            </w:pPr>
+            <w:r>
+              <w:rPr>
+                <w:rFonts w:ascii="Times New Roman" w:hAnsi="Times New Roman" w:cs="Times New Roman"/>
+                <w:sz w:val="24"/>
+                <w:szCs w:val="24"/>
+              </w:rPr>
+              <w:t>SMS</w:t>
+            </w:r>
+          </w:p>
+        </w:tc>
+        <w:tc>
+          <w:tcPr>
+            <w:tcW w:w="7735" w:type="dxa"/>
+          </w:tcPr>
+          <w:p>
+            <w:pPr>
+              <w:contextualSpacing/>
+              <w:rPr>
+                <w:rFonts w:ascii="Times New Roman" w:hAnsi="Times New Roman" w:cs="Times New Roman"/>
+                <w:b/>
+                <w:bCs/>
+                <w:sz w:val="24"/>
+                <w:szCs w:val="24"/>
+              </w:rPr>
+            </w:pPr>
+            <w:r>
+              <w:rPr>
+                <w:rFonts w:ascii="Arial" w:hAnsi="Arial" w:cs="Arial"/>
+                <w:color w:val="000000"/>
+              </w:rPr>
+              <w:t>Short Message Service</w:t>
+            </w:r>
+          </w:p>
+        </w:tc>
+      </w:tr>
+      <w:tr>
+        <w:tc>
+          <w:tcPr>
+            <w:tcW w:w="1615" w:type="dxa"/>
+          </w:tcPr>
+          <w:p>
+            <w:pPr>
+              <w:contextualSpacing/>
+              <w:rPr>
+                <w:rFonts w:ascii="Times New Roman" w:hAnsi="Times New Roman" w:cs="Times New Roman"/>
+                <w:sz w:val="24"/>
+                <w:szCs w:val="24"/>
+              </w:rPr>
+            </w:pPr>
+            <w:r>
+              <w:rPr>
+                <w:rFonts w:ascii="Times New Roman" w:hAnsi="Times New Roman" w:cs="Times New Roman"/>
+                <w:sz w:val="24"/>
+                <w:szCs w:val="24"/>
+              </w:rPr>
+              <w:t>msg</w:t>
+            </w:r>
+          </w:p>
+        </w:tc>
+        <w:tc>
+          <w:tcPr>
+            <w:tcW w:w="7735" w:type="dxa"/>
+          </w:tcPr>
+          <w:p>
+            <w:pPr>
+              <w:tabs>
+                <w:tab w:val="left" w:pos="1035"/>
+              </w:tabs>
+              <w:contextualSpacing/>
+              <w:rPr>
+                <w:rFonts w:ascii="Times New Roman" w:hAnsi="Times New Roman" w:cs="Times New Roman"/>
+                <w:b/>
+                <w:bCs/>
+                <w:sz w:val="24"/>
+                <w:szCs w:val="24"/>
+              </w:rPr>
+            </w:pPr>
+            <w:r>
+              <w:rPr>
+                <w:rFonts w:ascii="Arial" w:hAnsi="Arial" w:cs="Arial"/>
+                <w:color w:val="000000"/>
+              </w:rPr>
+              <w:t>Message</w:t>
+            </w:r>
+          </w:p>
+        </w:tc>
+      </w:tr>
+    </w:tbl>
     <w:p>
       <w:pPr>
         <w:spacing w:line="240" w:lineRule="auto"/>
@@ -122,15 +633,51 @@
     </w:p>
     <w:p>
       <w:pPr>
+        <w:spacing w:line="240" w:lineRule="auto"/>
+        <w:contextualSpacing/>
+        <w:rPr>
+          <w:rFonts w:ascii="Times New Roman" w:hAnsi="Times New Roman" w:cs="Times New Roman"/>
+          <w:sz w:val="24"/>
+          <w:szCs w:val="24"/>
+        </w:rPr>
+      </w:pPr>
+    </w:p>
+    <w:p>
+      <w:pPr>
+        <w:spacing w:line="240" w:lineRule="auto"/>
+        <w:rPr>
+          <w:rFonts w:ascii="Times New Roman" w:hAnsi="Times New Roman" w:cs="Times New Roman"/>
+          <w:sz w:val="24"/>
+          <w:szCs w:val="24"/>
+        </w:rPr>
+      </w:pPr>
+      <w:r>
+        <w:rPr>
+          <w:rFonts w:ascii="Times New Roman" w:hAnsi="Times New Roman" w:cs="Times New Roman"/>
+          <w:sz w:val="24"/>
+          <w:szCs w:val="24"/>
+        </w:rPr>
+        <w:t>Messag</w:t>
+      </w:r>
+      <w:r>
+        <w:rPr>
+          <w:rFonts w:ascii="Times New Roman" w:hAnsi="Times New Roman" w:cs="Times New Roman"/>
+          <w:sz w:val="24"/>
+          <w:szCs w:val="24"/>
+        </w:rPr>
+        <w:t>es</w:t>
+      </w:r>
+    </w:p>
+    <w:p>
+      <w:pPr>
         <w:pStyle w:val="ListParagraph"/>
         <w:numPr>
           <w:ilvl w:val="0"/>
-          <w:numId w:val="9"/>
+          <w:numId w:val="8"/>
         </w:numPr>
         <w:spacing w:line="240" w:lineRule="auto"/>
         <w:rPr>
           <w:rFonts w:ascii="Times New Roman" w:hAnsi="Times New Roman" w:cs="Times New Roman"/>
-          <w:bCs/>
           <w:sz w:val="24"/>
           <w:szCs w:val="24"/>
         </w:rPr>
@@ -138,38 +685,10 @@
       <w:r>
         <w:rPr>
           <w:rFonts w:ascii="Times New Roman" w:hAnsi="Times New Roman" w:cs="Times New Roman"/>
-          <w:bCs/>
-          <w:sz w:val="24"/>
-          <w:szCs w:val="24"/>
-        </w:rPr>
-        <w:t xml:space="preserve">The view function shall allow </w:t>
-      </w:r>
-      <w:r>
-        <w:rPr>
-          <w:rFonts w:ascii="Times New Roman" w:hAnsi="Times New Roman" w:cs="Times New Roman"/>
-          <w:bCs/>
-          <w:sz w:val="24"/>
-          <w:szCs w:val="24"/>
-        </w:rPr>
-        <w:t>a user</w:t>
-      </w:r>
-      <w:r>
-        <w:rPr>
-          <w:rFonts w:ascii="Times New Roman" w:hAnsi="Times New Roman" w:cs="Times New Roman"/>
-          <w:bCs/>
-          <w:sz w:val="24"/>
-          <w:szCs w:val="24"/>
-        </w:rPr>
-        <w:t xml:space="preserve"> to view </w:t>
-      </w:r>
-      <w:r>
-        <w:rPr>
-          <w:rFonts w:ascii="Times New Roman" w:hAnsi="Times New Roman" w:cs="Times New Roman"/>
-          <w:bCs/>
-          <w:sz w:val="24"/>
-          <w:szCs w:val="24"/>
-        </w:rPr>
-        <w:t>preexisting messages.</w:t>
+          <w:sz w:val="24"/>
+          <w:szCs w:val="24"/>
+        </w:rPr>
+        <w:t>The SMS Messenger shall allow users to view messages.</w:t>
       </w:r>
     </w:p>
     <w:p>
@@ -177,12 +696,11 @@
         <w:pStyle w:val="ListParagraph"/>
         <w:numPr>
           <w:ilvl w:val="1"/>
-          <w:numId w:val="10"/>
+          <w:numId w:val="8"/>
         </w:numPr>
         <w:spacing w:line="240" w:lineRule="auto"/>
         <w:rPr>
           <w:rFonts w:ascii="Times New Roman" w:hAnsi="Times New Roman" w:cs="Times New Roman"/>
-          <w:bCs/>
           <w:sz w:val="24"/>
           <w:szCs w:val="24"/>
         </w:rPr>
@@ -190,65 +708,10 @@
       <w:r>
         <w:rPr>
           <w:rFonts w:ascii="Times New Roman" w:hAnsi="Times New Roman" w:cs="Times New Roman"/>
-          <w:bCs/>
-          <w:sz w:val="24"/>
-          <w:szCs w:val="24"/>
-        </w:rPr>
-        <w:t xml:space="preserve">The app shall allow </w:t>
-      </w:r>
-      <w:r>
-        <w:rPr>
-          <w:rFonts w:ascii="Times New Roman" w:hAnsi="Times New Roman" w:cs="Times New Roman"/>
-          <w:bCs/>
-          <w:sz w:val="24"/>
-          <w:szCs w:val="24"/>
-        </w:rPr>
-        <w:t>a</w:t>
-      </w:r>
-      <w:r>
-        <w:rPr>
-          <w:rFonts w:ascii="Times New Roman" w:hAnsi="Times New Roman" w:cs="Times New Roman"/>
-          <w:bCs/>
-          <w:sz w:val="24"/>
-          <w:szCs w:val="24"/>
-        </w:rPr>
-        <w:t xml:space="preserve"> user to view </w:t>
-      </w:r>
-      <w:r>
-        <w:rPr>
-          <w:rFonts w:ascii="Times New Roman" w:hAnsi="Times New Roman" w:cs="Times New Roman"/>
-          <w:bCs/>
-          <w:sz w:val="24"/>
-          <w:szCs w:val="24"/>
-        </w:rPr>
-        <w:t>their</w:t>
-      </w:r>
-      <w:r>
-        <w:rPr>
-          <w:rFonts w:ascii="Times New Roman" w:hAnsi="Times New Roman" w:cs="Times New Roman"/>
-          <w:bCs/>
-          <w:sz w:val="24"/>
-          <w:szCs w:val="24"/>
-        </w:rPr>
-        <w:t xml:space="preserve"> </w:t>
-      </w:r>
-      <w:r>
-        <w:rPr>
-          <w:rFonts w:ascii="Times New Roman" w:hAnsi="Times New Roman" w:cs="Times New Roman"/>
-          <w:bCs/>
-          <w:sz w:val="24"/>
-          <w:szCs w:val="24"/>
-        </w:rPr>
-        <w:t xml:space="preserve">sent </w:t>
-      </w:r>
-      <w:r>
-        <w:rPr>
-          <w:rFonts w:ascii="Times New Roman" w:hAnsi="Times New Roman" w:cs="Times New Roman"/>
-          <w:bCs/>
-          <w:sz w:val="24"/>
-          <w:szCs w:val="24"/>
-        </w:rPr>
-        <w:t>messages.</w:t>
+          <w:sz w:val="24"/>
+          <w:szCs w:val="24"/>
+        </w:rPr>
+        <w:t>The messenger shall display the date and time when the message was sent.</w:t>
       </w:r>
     </w:p>
     <w:p>
@@ -256,12 +719,11 @@
         <w:pStyle w:val="ListParagraph"/>
         <w:numPr>
           <w:ilvl w:val="1"/>
-          <w:numId w:val="10"/>
+          <w:numId w:val="8"/>
         </w:numPr>
         <w:spacing w:line="240" w:lineRule="auto"/>
         <w:rPr>
           <w:rFonts w:ascii="Times New Roman" w:hAnsi="Times New Roman" w:cs="Times New Roman"/>
-          <w:bCs/>
           <w:sz w:val="24"/>
           <w:szCs w:val="24"/>
         </w:rPr>
@@ -269,29 +731,10 @@
       <w:r>
         <w:rPr>
           <w:rFonts w:ascii="Times New Roman" w:hAnsi="Times New Roman" w:cs="Times New Roman"/>
-          <w:bCs/>
-          <w:sz w:val="24"/>
-          <w:szCs w:val="24"/>
-        </w:rPr>
-        <w:t xml:space="preserve">The app shall allow </w:t>
-      </w:r>
-      <w:r>
-        <w:rPr>
-          <w:rFonts w:ascii="Times New Roman" w:hAnsi="Times New Roman" w:cs="Times New Roman"/>
-          <w:bCs/>
-          <w:sz w:val="24"/>
-          <w:szCs w:val="24"/>
-        </w:rPr>
-        <w:t>a</w:t>
-      </w:r>
-      <w:r>
-        <w:rPr>
-          <w:rFonts w:ascii="Times New Roman" w:hAnsi="Times New Roman" w:cs="Times New Roman"/>
-          <w:bCs/>
-          <w:sz w:val="24"/>
-          <w:szCs w:val="24"/>
-        </w:rPr>
-        <w:t xml:space="preserve"> user to view their received messages.</w:t>
+          <w:sz w:val="24"/>
+          <w:szCs w:val="24"/>
+        </w:rPr>
+        <w:t>The messenger shall display the contact name of the other user in the conversation.</w:t>
       </w:r>
     </w:p>
     <w:p>
@@ -299,12 +742,11 @@
         <w:pStyle w:val="ListParagraph"/>
         <w:numPr>
           <w:ilvl w:val="1"/>
-          <w:numId w:val="10"/>
+          <w:numId w:val="8"/>
         </w:numPr>
         <w:spacing w:line="240" w:lineRule="auto"/>
         <w:rPr>
           <w:rFonts w:ascii="Times New Roman" w:hAnsi="Times New Roman" w:cs="Times New Roman"/>
-          <w:bCs/>
           <w:sz w:val="24"/>
           <w:szCs w:val="24"/>
         </w:rPr>
@@ -312,29 +754,10 @@
       <w:r>
         <w:rPr>
           <w:rFonts w:ascii="Times New Roman" w:hAnsi="Times New Roman" w:cs="Times New Roman"/>
-          <w:bCs/>
-          <w:sz w:val="24"/>
-          <w:szCs w:val="24"/>
-        </w:rPr>
-        <w:t xml:space="preserve">The app shall allow </w:t>
-      </w:r>
-      <w:r>
-        <w:rPr>
-          <w:rFonts w:ascii="Times New Roman" w:hAnsi="Times New Roman" w:cs="Times New Roman"/>
-          <w:bCs/>
-          <w:sz w:val="24"/>
-          <w:szCs w:val="24"/>
-        </w:rPr>
-        <w:t>a</w:t>
-      </w:r>
-      <w:r>
-        <w:rPr>
-          <w:rFonts w:ascii="Times New Roman" w:hAnsi="Times New Roman" w:cs="Times New Roman"/>
-          <w:bCs/>
-          <w:sz w:val="24"/>
-          <w:szCs w:val="24"/>
-        </w:rPr>
-        <w:t xml:space="preserve"> user to scroll through the history of messages for a given person.</w:t>
+          <w:sz w:val="24"/>
+          <w:szCs w:val="24"/>
+        </w:rPr>
+        <w:t>The messenger shall display the contents of the message.</w:t>
       </w:r>
     </w:p>
     <w:p>
@@ -342,12 +765,11 @@
         <w:pStyle w:val="ListParagraph"/>
         <w:numPr>
           <w:ilvl w:val="1"/>
-          <w:numId w:val="10"/>
+          <w:numId w:val="8"/>
         </w:numPr>
         <w:spacing w:line="240" w:lineRule="auto"/>
         <w:rPr>
           <w:rFonts w:ascii="Times New Roman" w:hAnsi="Times New Roman" w:cs="Times New Roman"/>
-          <w:bCs/>
           <w:sz w:val="24"/>
           <w:szCs w:val="24"/>
         </w:rPr>
@@ -355,24 +777,34 @@
       <w:r>
         <w:rPr>
           <w:rFonts w:ascii="Times New Roman" w:hAnsi="Times New Roman" w:cs="Times New Roman"/>
-          <w:bCs/>
-          <w:sz w:val="24"/>
-          <w:szCs w:val="24"/>
-        </w:rPr>
-        <w:t>The app shall display the time and date of when the message was sent or received.</w:t>
+          <w:sz w:val="24"/>
+          <w:szCs w:val="24"/>
+        </w:rPr>
+        <w:t>The messenger shall inform the user when a message is received.</w:t>
       </w:r>
     </w:p>
     <w:p>
       <w:pPr>
         <w:pStyle w:val="ListParagraph"/>
+        <w:spacing w:line="240" w:lineRule="auto"/>
+        <w:ind w:left="792"/>
+        <w:rPr>
+          <w:rFonts w:ascii="Times New Roman" w:hAnsi="Times New Roman" w:cs="Times New Roman"/>
+          <w:sz w:val="24"/>
+          <w:szCs w:val="24"/>
+        </w:rPr>
+      </w:pPr>
+    </w:p>
+    <w:p>
+      <w:pPr>
+        <w:pStyle w:val="ListParagraph"/>
         <w:numPr>
           <w:ilvl w:val="0"/>
-          <w:numId w:val="9"/>
+          <w:numId w:val="8"/>
         </w:numPr>
         <w:spacing w:line="240" w:lineRule="auto"/>
         <w:rPr>
           <w:rFonts w:ascii="Times New Roman" w:hAnsi="Times New Roman" w:cs="Times New Roman"/>
-          <w:bCs/>
           <w:sz w:val="24"/>
           <w:szCs w:val="24"/>
         </w:rPr>
@@ -380,38 +812,22 @@
       <w:r>
         <w:rPr>
           <w:rFonts w:ascii="Times New Roman" w:hAnsi="Times New Roman" w:cs="Times New Roman"/>
-          <w:bCs/>
-          <w:sz w:val="24"/>
-          <w:szCs w:val="24"/>
-        </w:rPr>
-        <w:t xml:space="preserve">The edit function shall allow </w:t>
-      </w:r>
-      <w:r>
-        <w:rPr>
-          <w:rFonts w:ascii="Times New Roman" w:hAnsi="Times New Roman" w:cs="Times New Roman"/>
-          <w:bCs/>
-          <w:sz w:val="24"/>
-          <w:szCs w:val="24"/>
-        </w:rPr>
-        <w:t>a user</w:t>
-      </w:r>
-      <w:r>
-        <w:rPr>
-          <w:rFonts w:ascii="Times New Roman" w:hAnsi="Times New Roman" w:cs="Times New Roman"/>
-          <w:bCs/>
-          <w:sz w:val="24"/>
-          <w:szCs w:val="24"/>
-        </w:rPr>
-        <w:t xml:space="preserve"> to edit their current message.</w:t>
+          <w:sz w:val="24"/>
+          <w:szCs w:val="24"/>
+        </w:rPr>
+        <w:t>The SMS Messenger shall allow users to edit messages.</w:t>
       </w:r>
     </w:p>
     <w:p>
       <w:pPr>
         <w:pStyle w:val="ListParagraph"/>
+        <w:numPr>
+          <w:ilvl w:val="1"/>
+          <w:numId w:val="8"/>
+        </w:numPr>
         <w:spacing w:line="240" w:lineRule="auto"/>
         <w:rPr>
           <w:rFonts w:ascii="Times New Roman" w:hAnsi="Times New Roman" w:cs="Times New Roman"/>
-          <w:bCs/>
           <w:sz w:val="24"/>
           <w:szCs w:val="24"/>
         </w:rPr>
@@ -419,49 +835,38 @@
       <w:r>
         <w:rPr>
           <w:rFonts w:ascii="Times New Roman" w:hAnsi="Times New Roman" w:cs="Times New Roman"/>
-          <w:bCs/>
-          <w:sz w:val="24"/>
-          <w:szCs w:val="24"/>
-        </w:rPr>
-        <w:t>2.</w:t>
+          <w:sz w:val="24"/>
+          <w:szCs w:val="24"/>
+        </w:rPr>
+        <w:t>The messenger shall allow user</w:t>
       </w:r>
       <w:r>
         <w:rPr>
           <w:rFonts w:ascii="Times New Roman" w:hAnsi="Times New Roman" w:cs="Times New Roman"/>
-          <w:bCs/>
-          <w:sz w:val="24"/>
-          <w:szCs w:val="24"/>
-        </w:rPr>
-        <w:t>1</w:t>
+          <w:sz w:val="24"/>
+          <w:szCs w:val="24"/>
+        </w:rPr>
+        <w:t>s</w:t>
       </w:r>
       <w:r>
         <w:rPr>
           <w:rFonts w:ascii="Times New Roman" w:hAnsi="Times New Roman" w:cs="Times New Roman"/>
-          <w:bCs/>
-          <w:sz w:val="24"/>
-          <w:szCs w:val="24"/>
-        </w:rPr>
-        <w:t xml:space="preserve"> The app </w:t>
-      </w:r>
-      <w:bookmarkStart w:id="0" w:name="_GoBack"/>
-      <w:bookmarkEnd w:id="0"/>
-      <w:r>
-        <w:rPr>
-          <w:rFonts w:ascii="Times New Roman" w:hAnsi="Times New Roman" w:cs="Times New Roman"/>
-          <w:bCs/>
-          <w:sz w:val="24"/>
-          <w:szCs w:val="24"/>
-        </w:rPr>
-        <w:t>shall allow a user to edit their current message.</w:t>
+          <w:sz w:val="24"/>
+          <w:szCs w:val="24"/>
+        </w:rPr>
+        <w:t xml:space="preserve"> to edit the contents of the message.</w:t>
       </w:r>
     </w:p>
     <w:p>
       <w:pPr>
         <w:pStyle w:val="ListParagraph"/>
+        <w:numPr>
+          <w:ilvl w:val="1"/>
+          <w:numId w:val="8"/>
+        </w:numPr>
         <w:spacing w:line="240" w:lineRule="auto"/>
         <w:rPr>
           <w:rFonts w:ascii="Times New Roman" w:hAnsi="Times New Roman" w:cs="Times New Roman"/>
-          <w:bCs/>
           <w:sz w:val="24"/>
           <w:szCs w:val="24"/>
         </w:rPr>
@@ -469,38 +874,54 @@
       <w:r>
         <w:rPr>
           <w:rFonts w:ascii="Times New Roman" w:hAnsi="Times New Roman" w:cs="Times New Roman"/>
-          <w:bCs/>
-          <w:sz w:val="24"/>
-          <w:szCs w:val="24"/>
-        </w:rPr>
-        <w:t>2.</w:t>
+          <w:sz w:val="24"/>
+          <w:szCs w:val="24"/>
+        </w:rPr>
+        <w:t xml:space="preserve">The messenger shall save </w:t>
       </w:r>
       <w:r>
         <w:rPr>
           <w:rFonts w:ascii="Times New Roman" w:hAnsi="Times New Roman" w:cs="Times New Roman"/>
-          <w:bCs/>
-          <w:sz w:val="24"/>
-          <w:szCs w:val="24"/>
-        </w:rPr>
-        <w:t>2</w:t>
+          <w:sz w:val="24"/>
+          <w:szCs w:val="24"/>
+        </w:rPr>
+        <w:t>an unfinished</w:t>
       </w:r>
       <w:r>
         <w:rPr>
           <w:rFonts w:ascii="Times New Roman" w:hAnsi="Times New Roman" w:cs="Times New Roman"/>
-          <w:bCs/>
-          <w:sz w:val="24"/>
-          <w:szCs w:val="24"/>
-        </w:rPr>
-        <w:t xml:space="preserve"> The app shall not allow a user to edit an already sent message.</w:t>
+          <w:sz w:val="24"/>
+          <w:szCs w:val="24"/>
+        </w:rPr>
+        <w:t xml:space="preserve"> message</w:t>
+      </w:r>
+      <w:r>
+        <w:rPr>
+          <w:rFonts w:ascii="Times New Roman" w:hAnsi="Times New Roman" w:cs="Times New Roman"/>
+          <w:sz w:val="24"/>
+          <w:szCs w:val="24"/>
+        </w:rPr>
+        <w:t xml:space="preserve"> edit</w:t>
+      </w:r>
+      <w:r>
+        <w:rPr>
+          <w:rFonts w:ascii="Times New Roman" w:hAnsi="Times New Roman" w:cs="Times New Roman"/>
+          <w:sz w:val="24"/>
+          <w:szCs w:val="24"/>
+        </w:rPr>
+        <w:t xml:space="preserve"> as a draft.</w:t>
       </w:r>
     </w:p>
     <w:p>
       <w:pPr>
         <w:pStyle w:val="ListParagraph"/>
+        <w:numPr>
+          <w:ilvl w:val="1"/>
+          <w:numId w:val="8"/>
+        </w:numPr>
         <w:spacing w:line="240" w:lineRule="auto"/>
         <w:rPr>
           <w:rFonts w:ascii="Times New Roman" w:hAnsi="Times New Roman" w:cs="Times New Roman"/>
-          <w:bCs/>
           <w:sz w:val="24"/>
           <w:szCs w:val="24"/>
         </w:rPr>
@@ -508,369 +929,41 @@
       <w:r>
         <w:rPr>
           <w:rFonts w:ascii="Times New Roman" w:hAnsi="Times New Roman" w:cs="Times New Roman"/>
-          <w:bCs/>
-          <w:sz w:val="24"/>
-          <w:szCs w:val="24"/>
-        </w:rPr>
-        <w:t>2.</w:t>
+          <w:sz w:val="24"/>
+          <w:szCs w:val="24"/>
+        </w:rPr>
+        <w:t>The messenger shall allow user</w:t>
       </w:r>
       <w:r>
         <w:rPr>
           <w:rFonts w:ascii="Times New Roman" w:hAnsi="Times New Roman" w:cs="Times New Roman"/>
-          <w:bCs/>
-          <w:sz w:val="24"/>
-          <w:szCs w:val="24"/>
-        </w:rPr>
-        <w:t>3</w:t>
+          <w:sz w:val="24"/>
+          <w:szCs w:val="24"/>
+        </w:rPr>
+        <w:t>s</w:t>
       </w:r>
       <w:r>
         <w:rPr>
           <w:rFonts w:ascii="Times New Roman" w:hAnsi="Times New Roman" w:cs="Times New Roman"/>
-          <w:bCs/>
-          <w:sz w:val="24"/>
-          <w:szCs w:val="24"/>
-        </w:rPr>
-        <w:t xml:space="preserve"> The app shall not allow a user to edit a message </w:t>
-      </w:r>
-      <w:r>
-        <w:rPr>
-          <w:rFonts w:ascii="Times New Roman" w:hAnsi="Times New Roman" w:cs="Times New Roman"/>
-          <w:bCs/>
-          <w:sz w:val="24"/>
-          <w:szCs w:val="24"/>
-        </w:rPr>
-        <w:t>received by them.</w:t>
+          <w:sz w:val="24"/>
+          <w:szCs w:val="24"/>
+        </w:rPr>
+        <w:t xml:space="preserve"> to load saved drafts for further editing.</w:t>
       </w:r>
     </w:p>
     <w:p>
       <w:pPr>
         <w:pStyle w:val="ListParagraph"/>
-        <w:numPr>
-          <w:ilvl w:val="0"/>
-          <w:numId w:val="9"/>
-        </w:numPr>
         <w:spacing w:line="240" w:lineRule="auto"/>
-        <w:rPr>
-          <w:rFonts w:ascii="Times New Roman" w:hAnsi="Times New Roman" w:cs="Times New Roman"/>
-          <w:bCs/>
-          <w:sz w:val="24"/>
-          <w:szCs w:val="24"/>
-        </w:rPr>
-      </w:pPr>
-      <w:r>
-        <w:rPr>
-          <w:rFonts w:ascii="Times New Roman" w:hAnsi="Times New Roman" w:cs="Times New Roman"/>
-          <w:bCs/>
-          <w:sz w:val="24"/>
-          <w:szCs w:val="24"/>
-        </w:rPr>
-        <w:t>The delete function shall allow users to delete messages</w:t>
-      </w:r>
-    </w:p>
-    <w:p>
-      <w:pPr>
-        <w:pStyle w:val="ListParagraph"/>
-        <w:spacing w:line="240" w:lineRule="auto"/>
-        <w:rPr>
-          <w:rFonts w:ascii="Times New Roman" w:hAnsi="Times New Roman" w:cs="Times New Roman"/>
-          <w:bCs/>
-          <w:sz w:val="24"/>
-          <w:szCs w:val="24"/>
-        </w:rPr>
-      </w:pPr>
-      <w:r>
-        <w:rPr>
-          <w:rFonts w:ascii="Times New Roman" w:hAnsi="Times New Roman" w:cs="Times New Roman"/>
-          <w:bCs/>
-          <w:sz w:val="24"/>
-          <w:szCs w:val="24"/>
-        </w:rPr>
-        <w:t>3.1 The app shall allow a user to delete their sent messages.</w:t>
-      </w:r>
-    </w:p>
-    <w:p>
-      <w:pPr>
-        <w:pStyle w:val="ListParagraph"/>
-        <w:spacing w:line="240" w:lineRule="auto"/>
-        <w:rPr>
-          <w:rFonts w:ascii="Times New Roman" w:hAnsi="Times New Roman" w:cs="Times New Roman"/>
-          <w:bCs/>
-          <w:sz w:val="24"/>
-          <w:szCs w:val="24"/>
-        </w:rPr>
-      </w:pPr>
-      <w:r>
-        <w:rPr>
-          <w:rFonts w:ascii="Times New Roman" w:hAnsi="Times New Roman" w:cs="Times New Roman"/>
-          <w:bCs/>
-          <w:sz w:val="24"/>
-          <w:szCs w:val="24"/>
-        </w:rPr>
-        <w:t>3.2 The app shall allow a user to delete their received messages.</w:t>
-      </w:r>
-    </w:p>
-    <w:p>
-      <w:pPr>
-        <w:pStyle w:val="ListParagraph"/>
-        <w:spacing w:line="240" w:lineRule="auto"/>
-        <w:rPr>
-          <w:rFonts w:ascii="Times New Roman" w:hAnsi="Times New Roman" w:cs="Times New Roman"/>
-          <w:bCs/>
-          <w:sz w:val="24"/>
-          <w:szCs w:val="24"/>
-        </w:rPr>
-      </w:pPr>
-      <w:r>
-        <w:rPr>
-          <w:rFonts w:ascii="Times New Roman" w:hAnsi="Times New Roman" w:cs="Times New Roman"/>
-          <w:bCs/>
-          <w:sz w:val="24"/>
-          <w:szCs w:val="24"/>
-        </w:rPr>
-        <w:t>3.3 The app shall allow a user to delete individual messages or the entire conversation.</w:t>
-      </w:r>
-    </w:p>
-    <w:p>
-      <w:pPr>
-        <w:pStyle w:val="ListParagraph"/>
-        <w:numPr>
-          <w:ilvl w:val="0"/>
-          <w:numId w:val="9"/>
-        </w:numPr>
-        <w:spacing w:line="240" w:lineRule="auto"/>
-        <w:rPr>
-          <w:rFonts w:ascii="Times New Roman" w:hAnsi="Times New Roman" w:cs="Times New Roman"/>
-          <w:bCs/>
-          <w:sz w:val="24"/>
-          <w:szCs w:val="24"/>
-        </w:rPr>
-      </w:pPr>
-      <w:r>
-        <w:rPr>
-          <w:rFonts w:ascii="Times New Roman" w:hAnsi="Times New Roman" w:cs="Times New Roman"/>
-          <w:bCs/>
-          <w:sz w:val="24"/>
-          <w:szCs w:val="24"/>
-        </w:rPr>
-        <w:t>The save a message function shall allow a user to save their current message as a draft.</w:t>
-      </w:r>
-    </w:p>
-    <w:p>
-      <w:pPr>
-        <w:pStyle w:val="ListParagraph"/>
-        <w:spacing w:line="240" w:lineRule="auto"/>
-        <w:rPr>
-          <w:rFonts w:ascii="Times New Roman" w:hAnsi="Times New Roman" w:cs="Times New Roman"/>
-          <w:bCs/>
-          <w:sz w:val="24"/>
-          <w:szCs w:val="24"/>
-        </w:rPr>
-      </w:pPr>
-      <w:r>
-        <w:rPr>
-          <w:rFonts w:ascii="Times New Roman" w:hAnsi="Times New Roman" w:cs="Times New Roman"/>
-          <w:bCs/>
-          <w:sz w:val="24"/>
-          <w:szCs w:val="24"/>
-        </w:rPr>
-        <w:t>4.1 The app shall allow a user to save their message under edition as a draft.</w:t>
-      </w:r>
-    </w:p>
-    <w:p>
-      <w:pPr>
-        <w:pStyle w:val="ListParagraph"/>
-        <w:spacing w:line="240" w:lineRule="auto"/>
-        <w:rPr>
-          <w:rFonts w:ascii="Times New Roman" w:hAnsi="Times New Roman" w:cs="Times New Roman"/>
-          <w:bCs/>
-          <w:sz w:val="24"/>
-          <w:szCs w:val="24"/>
-        </w:rPr>
-      </w:pPr>
-      <w:r>
-        <w:rPr>
-          <w:rFonts w:ascii="Times New Roman" w:hAnsi="Times New Roman" w:cs="Times New Roman"/>
-          <w:bCs/>
-          <w:sz w:val="24"/>
-          <w:szCs w:val="24"/>
-        </w:rPr>
-        <w:t>4.2 The app will keep the current messages, not sent, in memory even after leaving that specific conversation (optional).</w:t>
-      </w:r>
-    </w:p>
-    <w:p>
-      <w:pPr>
-        <w:pStyle w:val="ListParagraph"/>
-        <w:numPr>
-          <w:ilvl w:val="0"/>
-          <w:numId w:val="9"/>
-        </w:numPr>
-        <w:spacing w:line="240" w:lineRule="auto"/>
-        <w:rPr>
-          <w:rFonts w:ascii="Times New Roman" w:hAnsi="Times New Roman" w:cs="Times New Roman"/>
-          <w:bCs/>
-          <w:sz w:val="24"/>
-          <w:szCs w:val="24"/>
-        </w:rPr>
-      </w:pPr>
-      <w:r>
-        <w:rPr>
-          <w:rFonts w:ascii="Times New Roman" w:hAnsi="Times New Roman" w:cs="Times New Roman"/>
-          <w:bCs/>
-          <w:sz w:val="24"/>
-          <w:szCs w:val="24"/>
-        </w:rPr>
-        <w:t>The send function shall allow a user to send their message to the desired contact.</w:t>
-      </w:r>
-    </w:p>
-    <w:p>
-      <w:pPr>
-        <w:pStyle w:val="ListParagraph"/>
-        <w:spacing w:line="240" w:lineRule="auto"/>
-        <w:rPr>
-          <w:rFonts w:ascii="Times New Roman" w:hAnsi="Times New Roman" w:cs="Times New Roman"/>
-          <w:bCs/>
-          <w:sz w:val="24"/>
-          <w:szCs w:val="24"/>
-        </w:rPr>
-      </w:pPr>
-      <w:r>
-        <w:rPr>
-          <w:rFonts w:ascii="Times New Roman" w:hAnsi="Times New Roman" w:cs="Times New Roman"/>
-          <w:bCs/>
-          <w:sz w:val="24"/>
-          <w:szCs w:val="24"/>
-        </w:rPr>
-        <w:t>5.1 The app shall allow a user to send their current messages to the user in the specified conversation.</w:t>
-      </w:r>
-    </w:p>
-    <w:p>
-      <w:pPr>
-        <w:pStyle w:val="ListParagraph"/>
-        <w:spacing w:line="240" w:lineRule="auto"/>
-        <w:rPr>
-          <w:rFonts w:ascii="Times New Roman" w:hAnsi="Times New Roman" w:cs="Times New Roman"/>
-          <w:bCs/>
-          <w:sz w:val="24"/>
-          <w:szCs w:val="24"/>
-        </w:rPr>
-      </w:pPr>
-      <w:r>
-        <w:rPr>
-          <w:rFonts w:ascii="Times New Roman" w:hAnsi="Times New Roman" w:cs="Times New Roman"/>
-          <w:bCs/>
-          <w:sz w:val="24"/>
-          <w:szCs w:val="24"/>
-        </w:rPr>
-        <w:t xml:space="preserve">5.2 The app shall allow a user to send images, videos, gifs, </w:t>
-      </w:r>
-      <w:proofErr w:type="spellStart"/>
-      <w:r>
-        <w:rPr>
-          <w:rFonts w:ascii="Times New Roman" w:hAnsi="Times New Roman" w:cs="Times New Roman"/>
-          <w:bCs/>
-          <w:sz w:val="24"/>
-          <w:szCs w:val="24"/>
-        </w:rPr>
-        <w:t>webms</w:t>
-      </w:r>
-      <w:proofErr w:type="spellEnd"/>
-      <w:r>
-        <w:rPr>
-          <w:rFonts w:ascii="Times New Roman" w:hAnsi="Times New Roman" w:cs="Times New Roman"/>
-          <w:bCs/>
-          <w:sz w:val="24"/>
-          <w:szCs w:val="24"/>
-        </w:rPr>
-        <w:t>, etc. (optional).</w:t>
-      </w:r>
-    </w:p>
-    <w:p>
-      <w:pPr>
-        <w:pStyle w:val="ListParagraph"/>
-        <w:numPr>
-          <w:ilvl w:val="0"/>
-          <w:numId w:val="9"/>
-        </w:numPr>
-        <w:spacing w:line="240" w:lineRule="auto"/>
-        <w:rPr>
-          <w:rFonts w:ascii="Times New Roman" w:hAnsi="Times New Roman" w:cs="Times New Roman"/>
-          <w:bCs/>
-          <w:sz w:val="24"/>
-          <w:szCs w:val="24"/>
-        </w:rPr>
-      </w:pPr>
-      <w:r>
-        <w:rPr>
-          <w:rFonts w:ascii="Times New Roman" w:hAnsi="Times New Roman" w:cs="Times New Roman"/>
-          <w:bCs/>
-          <w:sz w:val="24"/>
-          <w:szCs w:val="24"/>
-        </w:rPr>
-        <w:t>The receive function shall allow a user to receive messages from others.</w:t>
-      </w:r>
-    </w:p>
-    <w:p>
-      <w:pPr>
-        <w:pStyle w:val="ListParagraph"/>
-        <w:spacing w:line="240" w:lineRule="auto"/>
-        <w:rPr>
-          <w:rFonts w:ascii="Times New Roman" w:hAnsi="Times New Roman" w:cs="Times New Roman"/>
-          <w:bCs/>
-          <w:sz w:val="24"/>
-          <w:szCs w:val="24"/>
-        </w:rPr>
-      </w:pPr>
-      <w:r>
-        <w:rPr>
-          <w:rFonts w:ascii="Times New Roman" w:hAnsi="Times New Roman" w:cs="Times New Roman"/>
-          <w:bCs/>
-          <w:sz w:val="24"/>
-          <w:szCs w:val="24"/>
-        </w:rPr>
-        <w:t>6.1 The app shall allow a user to receive messages from other users</w:t>
-      </w:r>
-      <w:r>
-        <w:rPr>
-          <w:rFonts w:ascii="Times New Roman" w:hAnsi="Times New Roman" w:cs="Times New Roman"/>
-          <w:bCs/>
-          <w:sz w:val="24"/>
-          <w:szCs w:val="24"/>
-        </w:rPr>
-        <w:t>, even if they’re not on their contact list.</w:t>
-      </w:r>
-    </w:p>
-    <w:p>
-      <w:pPr>
-        <w:pStyle w:val="ListParagraph"/>
-        <w:spacing w:line="240" w:lineRule="auto"/>
-        <w:rPr>
-          <w:rFonts w:ascii="Times New Roman" w:hAnsi="Times New Roman" w:cs="Times New Roman"/>
-          <w:bCs/>
-          <w:sz w:val="24"/>
-          <w:szCs w:val="24"/>
-        </w:rPr>
-      </w:pPr>
-      <w:r>
-        <w:rPr>
-          <w:rFonts w:ascii="Times New Roman" w:hAnsi="Times New Roman" w:cs="Times New Roman"/>
-          <w:bCs/>
-          <w:sz w:val="24"/>
-          <w:szCs w:val="24"/>
-        </w:rPr>
-        <w:t>6.2 The app shall denote whether the received message is from a user on their contact list (optional).</w:t>
-      </w:r>
-    </w:p>
-    <w:p>
-      <w:pPr>
-        <w:pStyle w:val="ListParagraph"/>
-        <w:spacing w:line="240" w:lineRule="auto"/>
-        <w:rPr>
-          <w:rFonts w:ascii="Times New Roman" w:hAnsi="Times New Roman" w:cs="Times New Roman"/>
-          <w:bCs/>
-          <w:sz w:val="24"/>
-          <w:szCs w:val="24"/>
-        </w:rPr>
-      </w:pPr>
+        <w:ind w:left="792"/>
+        <w:rPr>
+          <w:rFonts w:ascii="Times New Roman" w:hAnsi="Times New Roman" w:cs="Times New Roman"/>
+          <w:sz w:val="24"/>
+          <w:szCs w:val="24"/>
+        </w:rPr>
+      </w:pPr>
+      <w:bookmarkStart w:id="0" w:name="_GoBack"/>
+      <w:bookmarkEnd w:id="0"/>
     </w:p>
     <w:p>
       <w:pPr>
@@ -933,91 +1026,94 @@
 <file path=word/numbering.xml><?xml version="1.0" encoding="utf-8"?>
 <w:numbering xmlns:wpc="http://schemas.microsoft.com/office/word/2010/wordprocessingCanvas" xmlns:cx="http://schemas.microsoft.com/office/drawing/2014/chartex" xmlns:cx1="http://schemas.microsoft.com/office/drawing/2015/9/8/chartex" xmlns:cx2="http://schemas.microsoft.com/office/drawing/2015/10/21/chartex" xmlns:cx3="http://schemas.microsoft.com/office/drawing/2016/5/9/chartex" xmlns:cx4="http://schemas.microsoft.com/office/drawing/2016/5/10/chartex" xmlns:cx5="http://schemas.microsoft.com/office/drawing/2016/5/11/chartex" xmlns:cx6="http://schemas.microsoft.com/office/drawing/2016/5/12/chartex" xmlns:cx7="http://schemas.microsoft.com/office/drawing/2016/5/13/chartex" xmlns:cx8="http://schemas.microsoft.com/office/drawing/2016/5/14/chartex" xmlns:mc="http://schemas.openxmlformats.org/markup-compatibility/2006" xmlns:aink="http://schemas.microsoft.com/office/drawing/2016/ink" xmlns:am3d="http://schemas.microsoft.com/office/drawing/2017/model3d" xmlns:o="urn:schemas-microsoft-com:office:office" xmlns:r="http://schemas.openxmlformats.org/officeDocument/2006/relationships" xmlns:m="http://schemas.openxmlformats.org/officeDocument/2006/math" xmlns:v="urn:schemas-microsoft-com:vml" xmlns:wp14="http://schemas.microsoft.com/office/word/2010/wordprocessingDrawing" xmlns:wp="http://schemas.openxmlformats.org/drawingml/2006/wordprocessingDrawing" xmlns:w10="urn:schemas-microsoft-com:office:word" xmlns:w="http://schemas.openxmlformats.org/wordprocessingml/2006/main" xmlns:w14="http://schemas.microsoft.com/office/word/2010/wordml" xmlns:w15="http://schemas.microsoft.com/office/word/2012/wordml" xmlns:w16cid="http://schemas.microsoft.com/office/word/2016/wordml/cid" xmlns:w16se="http://schemas.microsoft.com/office/word/2015/wordml/symex" xmlns:wpg="http://schemas.microsoft.com/office/word/2010/wordprocessingGroup" xmlns:wpi="http://schemas.microsoft.com/office/word/2010/wordprocessingInk" xmlns:wne="http://schemas.microsoft.com/office/word/2006/wordml" xmlns:wps="http://schemas.microsoft.com/office/word/2010/wordprocessingShape" mc:Ignorable="w14 w15 w16se w16cid wp14">
   <w:abstractNum w:abstractNumId="0" w15:restartNumberingAfterBreak="0">
-    <w:nsid w:val="0BB71BE7"/>
-    <w:multiLevelType w:val="hybridMultilevel"/>
-    <w:tmpl w:val="3BEE9424"/>
-    <w:lvl w:ilvl="0" w:tplc="0409000F">
+    <w:nsid w:val="06214A45"/>
+    <w:multiLevelType w:val="multilevel"/>
+    <w:tmpl w:val="0409001F"/>
+    <w:lvl w:ilvl="0">
       <w:start w:val="1"/>
       <w:numFmt w:val="decimal"/>
       <w:lvlText w:val="%1."/>
       <w:lvlJc w:val="left"/>
       <w:pPr>
-        <w:ind w:left="720" w:hanging="360"/>
+        <w:ind w:left="360" w:hanging="360"/>
       </w:pPr>
       <w:rPr>
         <w:rFonts w:hint="default"/>
       </w:rPr>
     </w:lvl>
-    <w:lvl w:ilvl="1" w:tplc="04090019" w:tentative="1">
-      <w:start w:val="1"/>
-      <w:numFmt w:val="lowerLetter"/>
-      <w:lvlText w:val="%2."/>
-      <w:lvlJc w:val="left"/>
-      <w:pPr>
-        <w:ind w:left="1440" w:hanging="360"/>
-      </w:pPr>
-    </w:lvl>
-    <w:lvl w:ilvl="2" w:tplc="0409001B" w:tentative="1">
-      <w:start w:val="1"/>
-      <w:numFmt w:val="lowerRoman"/>
-      <w:lvlText w:val="%3."/>
-      <w:lvlJc w:val="right"/>
-      <w:pPr>
-        <w:ind w:left="2160" w:hanging="180"/>
-      </w:pPr>
-    </w:lvl>
-    <w:lvl w:ilvl="3" w:tplc="0409000F" w:tentative="1">
-      <w:start w:val="1"/>
-      <w:numFmt w:val="decimal"/>
-      <w:lvlText w:val="%4."/>
-      <w:lvlJc w:val="left"/>
-      <w:pPr>
-        <w:ind w:left="2880" w:hanging="360"/>
-      </w:pPr>
-    </w:lvl>
-    <w:lvl w:ilvl="4" w:tplc="04090019" w:tentative="1">
-      <w:start w:val="1"/>
-      <w:numFmt w:val="lowerLetter"/>
-      <w:lvlText w:val="%5."/>
-      <w:lvlJc w:val="left"/>
-      <w:pPr>
-        <w:ind w:left="3600" w:hanging="360"/>
-      </w:pPr>
-    </w:lvl>
-    <w:lvl w:ilvl="5" w:tplc="0409001B" w:tentative="1">
-      <w:start w:val="1"/>
-      <w:numFmt w:val="lowerRoman"/>
-      <w:lvlText w:val="%6."/>
-      <w:lvlJc w:val="right"/>
-      <w:pPr>
-        <w:ind w:left="4320" w:hanging="180"/>
-      </w:pPr>
-    </w:lvl>
-    <w:lvl w:ilvl="6" w:tplc="0409000F" w:tentative="1">
-      <w:start w:val="1"/>
-      <w:numFmt w:val="decimal"/>
-      <w:lvlText w:val="%7."/>
-      <w:lvlJc w:val="left"/>
-      <w:pPr>
-        <w:ind w:left="5040" w:hanging="360"/>
-      </w:pPr>
-    </w:lvl>
-    <w:lvl w:ilvl="7" w:tplc="04090019" w:tentative="1">
-      <w:start w:val="1"/>
-      <w:numFmt w:val="lowerLetter"/>
-      <w:lvlText w:val="%8."/>
-      <w:lvlJc w:val="left"/>
-      <w:pPr>
-        <w:ind w:left="5760" w:hanging="360"/>
-      </w:pPr>
-    </w:lvl>
-    <w:lvl w:ilvl="8" w:tplc="0409001B" w:tentative="1">
-      <w:start w:val="1"/>
-      <w:numFmt w:val="lowerRoman"/>
-      <w:lvlText w:val="%9."/>
-      <w:lvlJc w:val="right"/>
-      <w:pPr>
-        <w:ind w:left="6480" w:hanging="180"/>
+    <w:lvl w:ilvl="1">
+      <w:start w:val="1"/>
+      <w:numFmt w:val="decimal"/>
+      <w:lvlText w:val="%1.%2."/>
+      <w:lvlJc w:val="left"/>
+      <w:pPr>
+        <w:ind w:left="792" w:hanging="432"/>
+      </w:pPr>
+      <w:rPr>
+        <w:rFonts w:hint="default"/>
+      </w:rPr>
+    </w:lvl>
+    <w:lvl w:ilvl="2">
+      <w:start w:val="1"/>
+      <w:numFmt w:val="decimal"/>
+      <w:lvlText w:val="%1.%2.%3."/>
+      <w:lvlJc w:val="left"/>
+      <w:pPr>
+        <w:ind w:left="1224" w:hanging="504"/>
+      </w:pPr>
+    </w:lvl>
+    <w:lvl w:ilvl="3">
+      <w:start w:val="1"/>
+      <w:numFmt w:val="decimal"/>
+      <w:lvlText w:val="%1.%2.%3.%4."/>
+      <w:lvlJc w:val="left"/>
+      <w:pPr>
+        <w:ind w:left="1728" w:hanging="648"/>
+      </w:pPr>
+    </w:lvl>
+    <w:lvl w:ilvl="4">
+      <w:start w:val="1"/>
+      <w:numFmt w:val="decimal"/>
+      <w:lvlText w:val="%1.%2.%3.%4.%5."/>
+      <w:lvlJc w:val="left"/>
+      <w:pPr>
+        <w:ind w:left="2232" w:hanging="792"/>
+      </w:pPr>
+    </w:lvl>
+    <w:lvl w:ilvl="5">
+      <w:start w:val="1"/>
+      <w:numFmt w:val="decimal"/>
+      <w:lvlText w:val="%1.%2.%3.%4.%5.%6."/>
+      <w:lvlJc w:val="left"/>
+      <w:pPr>
+        <w:ind w:left="2736" w:hanging="936"/>
+      </w:pPr>
+    </w:lvl>
+    <w:lvl w:ilvl="6">
+      <w:start w:val="1"/>
+      <w:numFmt w:val="decimal"/>
+      <w:lvlText w:val="%1.%2.%3.%4.%5.%6.%7."/>
+      <w:lvlJc w:val="left"/>
+      <w:pPr>
+        <w:ind w:left="3240" w:hanging="1080"/>
+      </w:pPr>
+    </w:lvl>
+    <w:lvl w:ilvl="7">
+      <w:start w:val="1"/>
+      <w:numFmt w:val="decimal"/>
+      <w:lvlText w:val="%1.%2.%3.%4.%5.%6.%7.%8."/>
+      <w:lvlJc w:val="left"/>
+      <w:pPr>
+        <w:ind w:left="3744" w:hanging="1224"/>
+      </w:pPr>
+    </w:lvl>
+    <w:lvl w:ilvl="8">
+      <w:start w:val="1"/>
+      <w:numFmt w:val="decimal"/>
+      <w:lvlText w:val="%1.%2.%3.%4.%5.%6.%7.%8.%9."/>
+      <w:lvlJc w:val="left"/>
+      <w:pPr>
+        <w:ind w:left="4320" w:hanging="1440"/>
       </w:pPr>
     </w:lvl>
   </w:abstractNum>
@@ -1111,9 +1207,9 @@
     </w:lvl>
   </w:abstractNum>
   <w:abstractNum w:abstractNumId="2" w15:restartNumberingAfterBreak="0">
-    <w:nsid w:val="1FD90E6B"/>
+    <w:nsid w:val="28312C0F"/>
     <w:multiLevelType w:val="hybridMultilevel"/>
-    <w:tmpl w:val="74C074A2"/>
+    <w:tmpl w:val="1BD63A80"/>
     <w:lvl w:ilvl="0" w:tplc="0409000F">
       <w:start w:val="1"/>
       <w:numFmt w:val="decimal"/>
@@ -1126,6 +1222,101 @@
         <w:rFonts w:hint="default"/>
       </w:rPr>
     </w:lvl>
+    <w:lvl w:ilvl="1" w:tplc="32A8B3B8">
+      <w:start w:val="1"/>
+      <w:numFmt w:val="decimal"/>
+      <w:lvlText w:val="1.%2."/>
+      <w:lvlJc w:val="right"/>
+      <w:pPr>
+        <w:ind w:left="1440" w:hanging="360"/>
+      </w:pPr>
+      <w:rPr>
+        <w:rFonts w:hint="default"/>
+      </w:rPr>
+    </w:lvl>
+    <w:lvl w:ilvl="2" w:tplc="B0D2FC4E">
+      <w:start w:val="1"/>
+      <w:numFmt w:val="decimal"/>
+      <w:lvlText w:val="1.1.%3."/>
+      <w:lvlJc w:val="right"/>
+      <w:pPr>
+        <w:ind w:left="2160" w:hanging="180"/>
+      </w:pPr>
+      <w:rPr>
+        <w:rFonts w:hint="default"/>
+      </w:rPr>
+    </w:lvl>
+    <w:lvl w:ilvl="3" w:tplc="0409000F" w:tentative="1">
+      <w:start w:val="1"/>
+      <w:numFmt w:val="decimal"/>
+      <w:lvlText w:val="%4."/>
+      <w:lvlJc w:val="left"/>
+      <w:pPr>
+        <w:ind w:left="2880" w:hanging="360"/>
+      </w:pPr>
+    </w:lvl>
+    <w:lvl w:ilvl="4" w:tplc="04090019" w:tentative="1">
+      <w:start w:val="1"/>
+      <w:numFmt w:val="lowerLetter"/>
+      <w:lvlText w:val="%5."/>
+      <w:lvlJc w:val="left"/>
+      <w:pPr>
+        <w:ind w:left="3600" w:hanging="360"/>
+      </w:pPr>
+    </w:lvl>
+    <w:lvl w:ilvl="5" w:tplc="0409001B" w:tentative="1">
+      <w:start w:val="1"/>
+      <w:numFmt w:val="lowerRoman"/>
+      <w:lvlText w:val="%6."/>
+      <w:lvlJc w:val="right"/>
+      <w:pPr>
+        <w:ind w:left="4320" w:hanging="180"/>
+      </w:pPr>
+    </w:lvl>
+    <w:lvl w:ilvl="6" w:tplc="0409000F" w:tentative="1">
+      <w:start w:val="1"/>
+      <w:numFmt w:val="decimal"/>
+      <w:lvlText w:val="%7."/>
+      <w:lvlJc w:val="left"/>
+      <w:pPr>
+        <w:ind w:left="5040" w:hanging="360"/>
+      </w:pPr>
+    </w:lvl>
+    <w:lvl w:ilvl="7" w:tplc="04090019" w:tentative="1">
+      <w:start w:val="1"/>
+      <w:numFmt w:val="lowerLetter"/>
+      <w:lvlText w:val="%8."/>
+      <w:lvlJc w:val="left"/>
+      <w:pPr>
+        <w:ind w:left="5760" w:hanging="360"/>
+      </w:pPr>
+    </w:lvl>
+    <w:lvl w:ilvl="8" w:tplc="0409001B" w:tentative="1">
+      <w:start w:val="1"/>
+      <w:numFmt w:val="lowerRoman"/>
+      <w:lvlText w:val="%9."/>
+      <w:lvlJc w:val="right"/>
+      <w:pPr>
+        <w:ind w:left="6480" w:hanging="180"/>
+      </w:pPr>
+    </w:lvl>
+  </w:abstractNum>
+  <w:abstractNum w:abstractNumId="3" w15:restartNumberingAfterBreak="0">
+    <w:nsid w:val="2C63193F"/>
+    <w:multiLevelType w:val="hybridMultilevel"/>
+    <w:tmpl w:val="A64A12A2"/>
+    <w:lvl w:ilvl="0" w:tplc="3DB81436">
+      <w:start w:val="1"/>
+      <w:numFmt w:val="decimal"/>
+      <w:lvlText w:val="%1."/>
+      <w:lvlJc w:val="left"/>
+      <w:pPr>
+        <w:ind w:left="720" w:hanging="360"/>
+      </w:pPr>
+      <w:rPr>
+        <w:rFonts w:hint="default"/>
+      </w:rPr>
+    </w:lvl>
     <w:lvl w:ilvl="1" w:tplc="04090019" w:tentative="1">
       <w:start w:val="1"/>
       <w:numFmt w:val="lowerLetter"/>
@@ -1199,209 +1390,7 @@
       </w:pPr>
     </w:lvl>
   </w:abstractNum>
-  <w:abstractNum w:abstractNumId="3" w15:restartNumberingAfterBreak="0">
-    <w:nsid w:val="218811E7"/>
-    <w:multiLevelType w:val="hybridMultilevel"/>
-    <w:tmpl w:val="3E6ADEFA"/>
-    <w:lvl w:ilvl="0" w:tplc="0409000F">
-      <w:start w:val="1"/>
-      <w:numFmt w:val="decimal"/>
-      <w:lvlText w:val="%1."/>
-      <w:lvlJc w:val="left"/>
-      <w:pPr>
-        <w:ind w:left="720" w:hanging="360"/>
-      </w:pPr>
-      <w:rPr>
-        <w:rFonts w:hint="default"/>
-      </w:rPr>
-    </w:lvl>
-    <w:lvl w:ilvl="1" w:tplc="04090019" w:tentative="1">
-      <w:start w:val="1"/>
-      <w:numFmt w:val="lowerLetter"/>
-      <w:lvlText w:val="%2."/>
-      <w:lvlJc w:val="left"/>
-      <w:pPr>
-        <w:ind w:left="1440" w:hanging="360"/>
-      </w:pPr>
-    </w:lvl>
-    <w:lvl w:ilvl="2" w:tplc="0409001B" w:tentative="1">
-      <w:start w:val="1"/>
-      <w:numFmt w:val="lowerRoman"/>
-      <w:lvlText w:val="%3."/>
-      <w:lvlJc w:val="right"/>
-      <w:pPr>
-        <w:ind w:left="2160" w:hanging="180"/>
-      </w:pPr>
-    </w:lvl>
-    <w:lvl w:ilvl="3" w:tplc="0409000F" w:tentative="1">
-      <w:start w:val="1"/>
-      <w:numFmt w:val="decimal"/>
-      <w:lvlText w:val="%4."/>
-      <w:lvlJc w:val="left"/>
-      <w:pPr>
-        <w:ind w:left="2880" w:hanging="360"/>
-      </w:pPr>
-    </w:lvl>
-    <w:lvl w:ilvl="4" w:tplc="04090019" w:tentative="1">
-      <w:start w:val="1"/>
-      <w:numFmt w:val="lowerLetter"/>
-      <w:lvlText w:val="%5."/>
-      <w:lvlJc w:val="left"/>
-      <w:pPr>
-        <w:ind w:left="3600" w:hanging="360"/>
-      </w:pPr>
-    </w:lvl>
-    <w:lvl w:ilvl="5" w:tplc="0409001B" w:tentative="1">
-      <w:start w:val="1"/>
-      <w:numFmt w:val="lowerRoman"/>
-      <w:lvlText w:val="%6."/>
-      <w:lvlJc w:val="right"/>
-      <w:pPr>
-        <w:ind w:left="4320" w:hanging="180"/>
-      </w:pPr>
-    </w:lvl>
-    <w:lvl w:ilvl="6" w:tplc="0409000F" w:tentative="1">
-      <w:start w:val="1"/>
-      <w:numFmt w:val="decimal"/>
-      <w:lvlText w:val="%7."/>
-      <w:lvlJc w:val="left"/>
-      <w:pPr>
-        <w:ind w:left="5040" w:hanging="360"/>
-      </w:pPr>
-    </w:lvl>
-    <w:lvl w:ilvl="7" w:tplc="04090019" w:tentative="1">
-      <w:start w:val="1"/>
-      <w:numFmt w:val="lowerLetter"/>
-      <w:lvlText w:val="%8."/>
-      <w:lvlJc w:val="left"/>
-      <w:pPr>
-        <w:ind w:left="5760" w:hanging="360"/>
-      </w:pPr>
-    </w:lvl>
-    <w:lvl w:ilvl="8" w:tplc="0409001B" w:tentative="1">
-      <w:start w:val="1"/>
-      <w:numFmt w:val="lowerRoman"/>
-      <w:lvlText w:val="%9."/>
-      <w:lvlJc w:val="right"/>
-      <w:pPr>
-        <w:ind w:left="6480" w:hanging="180"/>
-      </w:pPr>
-    </w:lvl>
-  </w:abstractNum>
   <w:abstractNum w:abstractNumId="4" w15:restartNumberingAfterBreak="0">
-    <w:nsid w:val="31F83BFC"/>
-    <w:multiLevelType w:val="multilevel"/>
-    <w:tmpl w:val="F7EA899A"/>
-    <w:lvl w:ilvl="0">
-      <w:start w:val="1"/>
-      <w:numFmt w:val="decimal"/>
-      <w:lvlText w:val="%1"/>
-      <w:lvlJc w:val="left"/>
-      <w:pPr>
-        <w:ind w:left="360" w:hanging="360"/>
-      </w:pPr>
-      <w:rPr>
-        <w:rFonts w:hint="default"/>
-      </w:rPr>
-    </w:lvl>
-    <w:lvl w:ilvl="1">
-      <w:start w:val="1"/>
-      <w:numFmt w:val="decimal"/>
-      <w:lvlText w:val="%1.%2"/>
-      <w:lvlJc w:val="left"/>
-      <w:pPr>
-        <w:ind w:left="1080" w:hanging="360"/>
-      </w:pPr>
-      <w:rPr>
-        <w:rFonts w:hint="default"/>
-      </w:rPr>
-    </w:lvl>
-    <w:lvl w:ilvl="2">
-      <w:start w:val="1"/>
-      <w:numFmt w:val="decimal"/>
-      <w:lvlText w:val="%1.%2.%3"/>
-      <w:lvlJc w:val="left"/>
-      <w:pPr>
-        <w:ind w:left="2160" w:hanging="720"/>
-      </w:pPr>
-      <w:rPr>
-        <w:rFonts w:hint="default"/>
-      </w:rPr>
-    </w:lvl>
-    <w:lvl w:ilvl="3">
-      <w:start w:val="1"/>
-      <w:numFmt w:val="decimal"/>
-      <w:lvlText w:val="%1.%2.%3.%4"/>
-      <w:lvlJc w:val="left"/>
-      <w:pPr>
-        <w:ind w:left="2880" w:hanging="720"/>
-      </w:pPr>
-      <w:rPr>
-        <w:rFonts w:hint="default"/>
-      </w:rPr>
-    </w:lvl>
-    <w:lvl w:ilvl="4">
-      <w:start w:val="1"/>
-      <w:numFmt w:val="decimal"/>
-      <w:lvlText w:val="%1.%2.%3.%4.%5"/>
-      <w:lvlJc w:val="left"/>
-      <w:pPr>
-        <w:ind w:left="3960" w:hanging="1080"/>
-      </w:pPr>
-      <w:rPr>
-        <w:rFonts w:hint="default"/>
-      </w:rPr>
-    </w:lvl>
-    <w:lvl w:ilvl="5">
-      <w:start w:val="1"/>
-      <w:numFmt w:val="decimal"/>
-      <w:lvlText w:val="%1.%2.%3.%4.%5.%6"/>
-      <w:lvlJc w:val="left"/>
-      <w:pPr>
-        <w:ind w:left="4680" w:hanging="1080"/>
-      </w:pPr>
-      <w:rPr>
-        <w:rFonts w:hint="default"/>
-      </w:rPr>
-    </w:lvl>
-    <w:lvl w:ilvl="6">
-      <w:start w:val="1"/>
-      <w:numFmt w:val="decimal"/>
-      <w:lvlText w:val="%1.%2.%3.%4.%5.%6.%7"/>
-      <w:lvlJc w:val="left"/>
-      <w:pPr>
-        <w:ind w:left="5760" w:hanging="1440"/>
-      </w:pPr>
-      <w:rPr>
-        <w:rFonts w:hint="default"/>
-      </w:rPr>
-    </w:lvl>
-    <w:lvl w:ilvl="7">
-      <w:start w:val="1"/>
-      <w:numFmt w:val="decimal"/>
-      <w:lvlText w:val="%1.%2.%3.%4.%5.%6.%7.%8"/>
-      <w:lvlJc w:val="left"/>
-      <w:pPr>
-        <w:ind w:left="6480" w:hanging="1440"/>
-      </w:pPr>
-      <w:rPr>
-        <w:rFonts w:hint="default"/>
-      </w:rPr>
-    </w:lvl>
-    <w:lvl w:ilvl="8">
-      <w:start w:val="1"/>
-      <w:numFmt w:val="decimal"/>
-      <w:lvlText w:val="%1.%2.%3.%4.%5.%6.%7.%8.%9"/>
-      <w:lvlJc w:val="left"/>
-      <w:pPr>
-        <w:ind w:left="7560" w:hanging="1800"/>
-      </w:pPr>
-      <w:rPr>
-        <w:rFonts w:hint="default"/>
-      </w:rPr>
-    </w:lvl>
-  </w:abstractNum>
-  <w:abstractNum w:abstractNumId="5" w15:restartNumberingAfterBreak="0">
     <w:nsid w:val="327028D7"/>
     <w:multiLevelType w:val="multilevel"/>
     <w:tmpl w:val="158A8FFC"/>
@@ -1514,11 +1503,124 @@
       </w:rPr>
     </w:lvl>
   </w:abstractNum>
+  <w:abstractNum w:abstractNumId="5" w15:restartNumberingAfterBreak="0">
+    <w:nsid w:val="52206425"/>
+    <w:multiLevelType w:val="multilevel"/>
+    <w:tmpl w:val="32BA5D2E"/>
+    <w:lvl w:ilvl="0">
+      <w:start w:val="1"/>
+      <w:numFmt w:val="decimal"/>
+      <w:lvlText w:val="%1."/>
+      <w:lvlJc w:val="left"/>
+      <w:pPr>
+        <w:tabs>
+          <w:tab w:val="num" w:pos="720"/>
+        </w:tabs>
+        <w:ind w:left="720" w:hanging="360"/>
+      </w:pPr>
+    </w:lvl>
+    <w:lvl w:ilvl="1" w:tentative="1">
+      <w:start w:val="1"/>
+      <w:numFmt w:val="decimal"/>
+      <w:lvlText w:val="%2."/>
+      <w:lvlJc w:val="left"/>
+      <w:pPr>
+        <w:tabs>
+          <w:tab w:val="num" w:pos="1440"/>
+        </w:tabs>
+        <w:ind w:left="1440" w:hanging="360"/>
+      </w:pPr>
+    </w:lvl>
+    <w:lvl w:ilvl="2" w:tentative="1">
+      <w:start w:val="1"/>
+      <w:numFmt w:val="decimal"/>
+      <w:lvlText w:val="%3."/>
+      <w:lvlJc w:val="left"/>
+      <w:pPr>
+        <w:tabs>
+          <w:tab w:val="num" w:pos="2160"/>
+        </w:tabs>
+        <w:ind w:left="2160" w:hanging="360"/>
+      </w:pPr>
+    </w:lvl>
+    <w:lvl w:ilvl="3" w:tentative="1">
+      <w:start w:val="1"/>
+      <w:numFmt w:val="decimal"/>
+      <w:lvlText w:val="%4."/>
+      <w:lvlJc w:val="left"/>
+      <w:pPr>
+        <w:tabs>
+          <w:tab w:val="num" w:pos="2880"/>
+        </w:tabs>
+        <w:ind w:left="2880" w:hanging="360"/>
+      </w:pPr>
+    </w:lvl>
+    <w:lvl w:ilvl="4" w:tentative="1">
+      <w:start w:val="1"/>
+      <w:numFmt w:val="decimal"/>
+      <w:lvlText w:val="%5."/>
+      <w:lvlJc w:val="left"/>
+      <w:pPr>
+        <w:tabs>
+          <w:tab w:val="num" w:pos="3600"/>
+        </w:tabs>
+        <w:ind w:left="3600" w:hanging="360"/>
+      </w:pPr>
+    </w:lvl>
+    <w:lvl w:ilvl="5" w:tentative="1">
+      <w:start w:val="1"/>
+      <w:numFmt w:val="decimal"/>
+      <w:lvlText w:val="%6."/>
+      <w:lvlJc w:val="left"/>
+      <w:pPr>
+        <w:tabs>
+          <w:tab w:val="num" w:pos="4320"/>
+        </w:tabs>
+        <w:ind w:left="4320" w:hanging="360"/>
+      </w:pPr>
+    </w:lvl>
+    <w:lvl w:ilvl="6" w:tentative="1">
+      <w:start w:val="1"/>
+      <w:numFmt w:val="decimal"/>
+      <w:lvlText w:val="%7."/>
+      <w:lvlJc w:val="left"/>
+      <w:pPr>
+        <w:tabs>
+          <w:tab w:val="num" w:pos="5040"/>
+        </w:tabs>
+        <w:ind w:left="5040" w:hanging="360"/>
+      </w:pPr>
+    </w:lvl>
+    <w:lvl w:ilvl="7" w:tentative="1">
+      <w:start w:val="1"/>
+      <w:numFmt w:val="decimal"/>
+      <w:lvlText w:val="%8."/>
+      <w:lvlJc w:val="left"/>
+      <w:pPr>
+        <w:tabs>
+          <w:tab w:val="num" w:pos="5760"/>
+        </w:tabs>
+        <w:ind w:left="5760" w:hanging="360"/>
+      </w:pPr>
+    </w:lvl>
+    <w:lvl w:ilvl="8" w:tentative="1">
+      <w:start w:val="1"/>
+      <w:numFmt w:val="decimal"/>
+      <w:lvlText w:val="%9."/>
+      <w:lvlJc w:val="left"/>
+      <w:pPr>
+        <w:tabs>
+          <w:tab w:val="num" w:pos="6480"/>
+        </w:tabs>
+        <w:ind w:left="6480" w:hanging="360"/>
+      </w:pPr>
+    </w:lvl>
+  </w:abstractNum>
   <w:abstractNum w:abstractNumId="6" w15:restartNumberingAfterBreak="0">
-    <w:nsid w:val="5010312A"/>
+    <w:nsid w:val="53343DFD"/>
     <w:multiLevelType w:val="hybridMultilevel"/>
-    <w:tmpl w:val="39F0F6E2"/>
-    <w:lvl w:ilvl="0" w:tplc="0409000F">
+    <w:tmpl w:val="934E94B4"/>
+    <w:lvl w:ilvl="0" w:tplc="CEEE33A4">
       <w:start w:val="1"/>
       <w:numFmt w:val="decimal"/>
       <w:lvlText w:val="%1."/>
@@ -1693,180 +1795,91 @@
     </w:lvl>
   </w:abstractNum>
   <w:abstractNum w:abstractNumId="8" w15:restartNumberingAfterBreak="0">
-    <w:nsid w:val="5A8744FF"/>
-    <w:multiLevelType w:val="hybridMultilevel"/>
-    <w:tmpl w:val="A6881E1A"/>
-    <w:lvl w:ilvl="0" w:tplc="0409000F">
+    <w:nsid w:val="7FFE7DFF"/>
+    <w:multiLevelType w:val="multilevel"/>
+    <w:tmpl w:val="0409001F"/>
+    <w:lvl w:ilvl="0">
       <w:start w:val="1"/>
       <w:numFmt w:val="decimal"/>
       <w:lvlText w:val="%1."/>
       <w:lvlJc w:val="left"/>
       <w:pPr>
-        <w:ind w:left="720" w:hanging="360"/>
+        <w:ind w:left="360" w:hanging="360"/>
       </w:pPr>
       <w:rPr>
         <w:rFonts w:hint="default"/>
       </w:rPr>
     </w:lvl>
-    <w:lvl w:ilvl="1" w:tplc="04090019" w:tentative="1">
-      <w:start w:val="1"/>
-      <w:numFmt w:val="lowerLetter"/>
-      <w:lvlText w:val="%2."/>
-      <w:lvlJc w:val="left"/>
-      <w:pPr>
-        <w:ind w:left="1440" w:hanging="360"/>
-      </w:pPr>
-    </w:lvl>
-    <w:lvl w:ilvl="2" w:tplc="0409001B" w:tentative="1">
-      <w:start w:val="1"/>
-      <w:numFmt w:val="lowerRoman"/>
-      <w:lvlText w:val="%3."/>
-      <w:lvlJc w:val="right"/>
-      <w:pPr>
-        <w:ind w:left="2160" w:hanging="180"/>
-      </w:pPr>
-    </w:lvl>
-    <w:lvl w:ilvl="3" w:tplc="0409000F" w:tentative="1">
-      <w:start w:val="1"/>
-      <w:numFmt w:val="decimal"/>
-      <w:lvlText w:val="%4."/>
-      <w:lvlJc w:val="left"/>
-      <w:pPr>
-        <w:ind w:left="2880" w:hanging="360"/>
-      </w:pPr>
-    </w:lvl>
-    <w:lvl w:ilvl="4" w:tplc="04090019" w:tentative="1">
-      <w:start w:val="1"/>
-      <w:numFmt w:val="lowerLetter"/>
-      <w:lvlText w:val="%5."/>
-      <w:lvlJc w:val="left"/>
-      <w:pPr>
-        <w:ind w:left="3600" w:hanging="360"/>
-      </w:pPr>
-    </w:lvl>
-    <w:lvl w:ilvl="5" w:tplc="0409001B" w:tentative="1">
-      <w:start w:val="1"/>
-      <w:numFmt w:val="lowerRoman"/>
-      <w:lvlText w:val="%6."/>
-      <w:lvlJc w:val="right"/>
-      <w:pPr>
-        <w:ind w:left="4320" w:hanging="180"/>
-      </w:pPr>
-    </w:lvl>
-    <w:lvl w:ilvl="6" w:tplc="0409000F" w:tentative="1">
-      <w:start w:val="1"/>
-      <w:numFmt w:val="decimal"/>
-      <w:lvlText w:val="%7."/>
-      <w:lvlJc w:val="left"/>
-      <w:pPr>
-        <w:ind w:left="5040" w:hanging="360"/>
-      </w:pPr>
-    </w:lvl>
-    <w:lvl w:ilvl="7" w:tplc="04090019" w:tentative="1">
-      <w:start w:val="1"/>
-      <w:numFmt w:val="lowerLetter"/>
-      <w:lvlText w:val="%8."/>
-      <w:lvlJc w:val="left"/>
-      <w:pPr>
-        <w:ind w:left="5760" w:hanging="360"/>
-      </w:pPr>
-    </w:lvl>
-    <w:lvl w:ilvl="8" w:tplc="0409001B" w:tentative="1">
-      <w:start w:val="1"/>
-      <w:numFmt w:val="lowerRoman"/>
-      <w:lvlText w:val="%9."/>
-      <w:lvlJc w:val="right"/>
-      <w:pPr>
-        <w:ind w:left="6480" w:hanging="180"/>
-      </w:pPr>
-    </w:lvl>
-  </w:abstractNum>
-  <w:abstractNum w:abstractNumId="9" w15:restartNumberingAfterBreak="0">
-    <w:nsid w:val="7B745621"/>
-    <w:multiLevelType w:val="hybridMultilevel"/>
-    <w:tmpl w:val="175ECD9A"/>
-    <w:lvl w:ilvl="0" w:tplc="0409000F">
-      <w:start w:val="1"/>
-      <w:numFmt w:val="decimal"/>
-      <w:lvlText w:val="%1."/>
-      <w:lvlJc w:val="left"/>
-      <w:pPr>
-        <w:ind w:left="720" w:hanging="360"/>
-      </w:pPr>
-      <w:rPr>
-        <w:rFonts w:hint="default"/>
-      </w:rPr>
-    </w:lvl>
-    <w:lvl w:ilvl="1" w:tplc="04090019">
-      <w:start w:val="1"/>
-      <w:numFmt w:val="lowerLetter"/>
-      <w:lvlText w:val="%2."/>
-      <w:lvlJc w:val="left"/>
-      <w:pPr>
-        <w:ind w:left="1440" w:hanging="360"/>
-      </w:pPr>
-    </w:lvl>
-    <w:lvl w:ilvl="2" w:tplc="0409001B" w:tentative="1">
-      <w:start w:val="1"/>
-      <w:numFmt w:val="lowerRoman"/>
-      <w:lvlText w:val="%3."/>
-      <w:lvlJc w:val="right"/>
-      <w:pPr>
-        <w:ind w:left="2160" w:hanging="180"/>
-      </w:pPr>
-    </w:lvl>
-    <w:lvl w:ilvl="3" w:tplc="0409000F" w:tentative="1">
-      <w:start w:val="1"/>
-      <w:numFmt w:val="decimal"/>
-      <w:lvlText w:val="%4."/>
-      <w:lvlJc w:val="left"/>
-      <w:pPr>
-        <w:ind w:left="2880" w:hanging="360"/>
-      </w:pPr>
-    </w:lvl>
-    <w:lvl w:ilvl="4" w:tplc="04090019" w:tentative="1">
-      <w:start w:val="1"/>
-      <w:numFmt w:val="lowerLetter"/>
-      <w:lvlText w:val="%5."/>
-      <w:lvlJc w:val="left"/>
-      <w:pPr>
-        <w:ind w:left="3600" w:hanging="360"/>
-      </w:pPr>
-    </w:lvl>
-    <w:lvl w:ilvl="5" w:tplc="0409001B" w:tentative="1">
-      <w:start w:val="1"/>
-      <w:numFmt w:val="lowerRoman"/>
-      <w:lvlText w:val="%6."/>
-      <w:lvlJc w:val="right"/>
-      <w:pPr>
-        <w:ind w:left="4320" w:hanging="180"/>
-      </w:pPr>
-    </w:lvl>
-    <w:lvl w:ilvl="6" w:tplc="0409000F" w:tentative="1">
-      <w:start w:val="1"/>
-      <w:numFmt w:val="decimal"/>
-      <w:lvlText w:val="%7."/>
-      <w:lvlJc w:val="left"/>
-      <w:pPr>
-        <w:ind w:left="5040" w:hanging="360"/>
-      </w:pPr>
-    </w:lvl>
-    <w:lvl w:ilvl="7" w:tplc="04090019" w:tentative="1">
-      <w:start w:val="1"/>
-      <w:numFmt w:val="lowerLetter"/>
-      <w:lvlText w:val="%8."/>
-      <w:lvlJc w:val="left"/>
-      <w:pPr>
-        <w:ind w:left="5760" w:hanging="360"/>
-      </w:pPr>
-    </w:lvl>
-    <w:lvl w:ilvl="8" w:tplc="0409001B" w:tentative="1">
-      <w:start w:val="1"/>
-      <w:numFmt w:val="lowerRoman"/>
-      <w:lvlText w:val="%9."/>
-      <w:lvlJc w:val="right"/>
-      <w:pPr>
-        <w:ind w:left="6480" w:hanging="180"/>
+    <w:lvl w:ilvl="1">
+      <w:start w:val="1"/>
+      <w:numFmt w:val="decimal"/>
+      <w:lvlText w:val="%1.%2."/>
+      <w:lvlJc w:val="left"/>
+      <w:pPr>
+        <w:ind w:left="792" w:hanging="432"/>
+      </w:pPr>
+    </w:lvl>
+    <w:lvl w:ilvl="2">
+      <w:start w:val="1"/>
+      <w:numFmt w:val="decimal"/>
+      <w:lvlText w:val="%1.%2.%3."/>
+      <w:lvlJc w:val="left"/>
+      <w:pPr>
+        <w:ind w:left="1224" w:hanging="504"/>
+      </w:pPr>
+    </w:lvl>
+    <w:lvl w:ilvl="3">
+      <w:start w:val="1"/>
+      <w:numFmt w:val="decimal"/>
+      <w:lvlText w:val="%1.%2.%3.%4."/>
+      <w:lvlJc w:val="left"/>
+      <w:pPr>
+        <w:ind w:left="1728" w:hanging="648"/>
+      </w:pPr>
+    </w:lvl>
+    <w:lvl w:ilvl="4">
+      <w:start w:val="1"/>
+      <w:numFmt w:val="decimal"/>
+      <w:lvlText w:val="%1.%2.%3.%4.%5."/>
+      <w:lvlJc w:val="left"/>
+      <w:pPr>
+        <w:ind w:left="2232" w:hanging="792"/>
+      </w:pPr>
+    </w:lvl>
+    <w:lvl w:ilvl="5">
+      <w:start w:val="1"/>
+      <w:numFmt w:val="decimal"/>
+      <w:lvlText w:val="%1.%2.%3.%4.%5.%6."/>
+      <w:lvlJc w:val="left"/>
+      <w:pPr>
+        <w:ind w:left="2736" w:hanging="936"/>
+      </w:pPr>
+    </w:lvl>
+    <w:lvl w:ilvl="6">
+      <w:start w:val="1"/>
+      <w:numFmt w:val="decimal"/>
+      <w:lvlText w:val="%1.%2.%3.%4.%5.%6.%7."/>
+      <w:lvlJc w:val="left"/>
+      <w:pPr>
+        <w:ind w:left="3240" w:hanging="1080"/>
+      </w:pPr>
+    </w:lvl>
+    <w:lvl w:ilvl="7">
+      <w:start w:val="1"/>
+      <w:numFmt w:val="decimal"/>
+      <w:lvlText w:val="%1.%2.%3.%4.%5.%6.%7.%8."/>
+      <w:lvlJc w:val="left"/>
+      <w:pPr>
+        <w:ind w:left="3744" w:hanging="1224"/>
+      </w:pPr>
+    </w:lvl>
+    <w:lvl w:ilvl="8">
+      <w:start w:val="1"/>
+      <w:numFmt w:val="decimal"/>
+      <w:lvlText w:val="%1.%2.%3.%4.%5.%6.%7.%8.%9."/>
+      <w:lvlJc w:val="left"/>
+      <w:pPr>
+        <w:ind w:left="4320" w:hanging="1440"/>
       </w:pPr>
     </w:lvl>
   </w:abstractNum>
@@ -1877,28 +1890,32 @@
     <w:abstractNumId w:val="1"/>
   </w:num>
   <w:num w:numId="3">
-    <w:abstractNumId w:val="5"/>
+    <w:abstractNumId w:val="4"/>
   </w:num>
   <w:num w:numId="4">
-    <w:abstractNumId w:val="8"/>
+    <w:abstractNumId w:val="2"/>
   </w:num>
   <w:num w:numId="5">
+    <w:abstractNumId w:val="5"/>
+    <w:lvlOverride w:ilvl="0">
+      <w:lvl w:ilvl="0">
+        <w:numFmt w:val="lowerLetter"/>
+        <w:lvlText w:val="%1."/>
+        <w:lvlJc w:val="left"/>
+      </w:lvl>
+    </w:lvlOverride>
+  </w:num>
+  <w:num w:numId="6">
+    <w:abstractNumId w:val="6"/>
+  </w:num>
+  <w:num w:numId="7">
+    <w:abstractNumId w:val="3"/>
+  </w:num>
+  <w:num w:numId="8">
     <w:abstractNumId w:val="0"/>
   </w:num>
-  <w:num w:numId="6">
-    <w:abstractNumId w:val="3"/>
-  </w:num>
-  <w:num w:numId="7">
-    <w:abstractNumId w:val="6"/>
-  </w:num>
-  <w:num w:numId="8">
-    <w:abstractNumId w:val="2"/>
-  </w:num>
   <w:num w:numId="9">
-    <w:abstractNumId w:val="9"/>
-  </w:num>
-  <w:num w:numId="10">
-    <w:abstractNumId w:val="4"/>
+    <w:abstractNumId w:val="8"/>
   </w:num>
 </w:numbering>
 </file>
@@ -1920,7 +1937,7 @@
       </w:pPr>
     </w:pPrDefault>
   </w:docDefaults>
-  <w:latentStyles w:defLockedState="0" w:defUIPriority="99" w:defSemiHidden="0" w:defUnhideWhenUsed="0" w:defQFormat="0" w:count="375">
+  <w:latentStyles w:defLockedState="0" w:defUIPriority="99" w:defSemiHidden="0" w:defUnhideWhenUsed="0" w:defQFormat="0" w:count="376">
     <w:lsdException w:name="Normal" w:uiPriority="0" w:qFormat="1"/>
     <w:lsdException w:name="heading 1" w:uiPriority="9" w:qFormat="1"/>
     <w:lsdException w:name="heading 2" w:semiHidden="1" w:uiPriority="9" w:unhideWhenUsed="1" w:qFormat="1"/>
@@ -2296,6 +2313,7 @@
     <w:lsdException w:name="Smart Hyperlink" w:semiHidden="1" w:unhideWhenUsed="1"/>
     <w:lsdException w:name="Hashtag" w:semiHidden="1" w:unhideWhenUsed="1"/>
     <w:lsdException w:name="Unresolved Mention" w:semiHidden="1" w:unhideWhenUsed="1"/>
+    <w:lsdException w:name="Smart Link" w:semiHidden="1" w:unhideWhenUsed="1"/>
   </w:latentStyles>
   <w:style w:type="paragraph" w:default="1" w:styleId="Normal">
     <w:name w:val="Normal"/>
@@ -2357,6 +2375,27 @@
       <w:ind w:left="720"/>
       <w:contextualSpacing/>
     </w:pPr>
+  </w:style>
+  <w:style w:type="paragraph" w:styleId="NormalWeb">
+    <w:name w:val="Normal (Web)"/>
+    <w:basedOn w:val="Normal"/>
+    <w:uiPriority w:val="99"/>
+    <w:semiHidden/>
+    <w:unhideWhenUsed/>
+    <w:rsid w:val="003424CD"/>
+    <w:pPr>
+      <w:spacing w:before="100" w:beforeAutospacing="1" w:after="100" w:afterAutospacing="1" w:line="240" w:lineRule="auto"/>
+    </w:pPr>
+    <w:rPr>
+      <w:rFonts w:ascii="Times New Roman" w:eastAsia="Times New Roman" w:hAnsi="Times New Roman" w:cs="Times New Roman"/>
+      <w:sz w:val="24"/>
+      <w:szCs w:val="24"/>
+    </w:rPr>
+  </w:style>
+  <w:style w:type="character" w:customStyle="1" w:styleId="apple-tab-span">
+    <w:name w:val="apple-tab-span"/>
+    <w:basedOn w:val="DefaultParagraphFont"/>
+    <w:rsid w:val="003424CD"/>
   </w:style>
 </w:styles>
 </file>

</xml_diff>

<commit_message>
I've added some more requirements.
</commit_message>
<xml_diff>
--- a/requirements.docx
+++ b/requirements.docx
@@ -962,13 +962,390 @@
           <w:szCs w:val="24"/>
         </w:rPr>
       </w:pPr>
+    </w:p>
+    <w:p>
+      <w:pPr>
+        <w:pStyle w:val="ListParagraph"/>
+        <w:numPr>
+          <w:ilvl w:val="0"/>
+          <w:numId w:val="8"/>
+        </w:numPr>
+        <w:spacing w:line="240" w:lineRule="auto"/>
+        <w:rPr>
+          <w:rFonts w:ascii="Times New Roman" w:hAnsi="Times New Roman" w:cs="Times New Roman"/>
+          <w:sz w:val="24"/>
+          <w:szCs w:val="24"/>
+        </w:rPr>
+      </w:pPr>
+      <w:r>
+        <w:rPr>
+          <w:rFonts w:ascii="Times New Roman" w:hAnsi="Times New Roman" w:cs="Times New Roman"/>
+          <w:sz w:val="24"/>
+          <w:szCs w:val="24"/>
+        </w:rPr>
+        <w:t>The SMS Messenger shall allow users to delete messages.</w:t>
+      </w:r>
+    </w:p>
+    <w:p>
+      <w:pPr>
+        <w:pStyle w:val="ListParagraph"/>
+        <w:numPr>
+          <w:ilvl w:val="1"/>
+          <w:numId w:val="8"/>
+        </w:numPr>
+        <w:spacing w:line="240" w:lineRule="auto"/>
+        <w:rPr>
+          <w:rFonts w:ascii="Times New Roman" w:hAnsi="Times New Roman" w:cs="Times New Roman"/>
+          <w:sz w:val="24"/>
+          <w:szCs w:val="24"/>
+        </w:rPr>
+      </w:pPr>
+      <w:r>
+        <w:rPr>
+          <w:rFonts w:ascii="Times New Roman" w:hAnsi="Times New Roman" w:cs="Times New Roman"/>
+          <w:sz w:val="24"/>
+          <w:szCs w:val="24"/>
+        </w:rPr>
+        <w:t>The messenger shall allow users to delete the previous sent and received messages.</w:t>
+      </w:r>
+    </w:p>
+    <w:p>
+      <w:pPr>
+        <w:pStyle w:val="ListParagraph"/>
+        <w:numPr>
+          <w:ilvl w:val="1"/>
+          <w:numId w:val="8"/>
+        </w:numPr>
+        <w:spacing w:line="240" w:lineRule="auto"/>
+        <w:rPr>
+          <w:rFonts w:ascii="Times New Roman" w:hAnsi="Times New Roman" w:cs="Times New Roman"/>
+          <w:sz w:val="24"/>
+          <w:szCs w:val="24"/>
+        </w:rPr>
+      </w:pPr>
+      <w:r>
+        <w:rPr>
+          <w:rFonts w:ascii="Times New Roman" w:hAnsi="Times New Roman" w:cs="Times New Roman"/>
+          <w:sz w:val="24"/>
+          <w:szCs w:val="24"/>
+        </w:rPr>
+        <w:t>The messenger shall present a warning dialog to confirm that the message will be deleted.</w:t>
+      </w:r>
+    </w:p>
+    <w:p>
+      <w:pPr>
+        <w:pStyle w:val="ListParagraph"/>
+        <w:numPr>
+          <w:ilvl w:val="1"/>
+          <w:numId w:val="8"/>
+        </w:numPr>
+        <w:spacing w:line="240" w:lineRule="auto"/>
+        <w:rPr>
+          <w:rFonts w:ascii="Times New Roman" w:hAnsi="Times New Roman" w:cs="Times New Roman"/>
+          <w:sz w:val="24"/>
+          <w:szCs w:val="24"/>
+        </w:rPr>
+      </w:pPr>
+      <w:r>
+        <w:rPr>
+          <w:rFonts w:ascii="Times New Roman" w:hAnsi="Times New Roman" w:cs="Times New Roman"/>
+          <w:sz w:val="24"/>
+          <w:szCs w:val="24"/>
+        </w:rPr>
+        <w:t xml:space="preserve">The messenger shall allow </w:t>
+      </w:r>
+      <w:r>
+        <w:rPr>
+          <w:rFonts w:ascii="Times New Roman" w:hAnsi="Times New Roman" w:cs="Times New Roman"/>
+          <w:sz w:val="24"/>
+          <w:szCs w:val="24"/>
+        </w:rPr>
+        <w:t>users</w:t>
+      </w:r>
+      <w:r>
+        <w:rPr>
+          <w:rFonts w:ascii="Times New Roman" w:hAnsi="Times New Roman" w:cs="Times New Roman"/>
+          <w:sz w:val="24"/>
+          <w:szCs w:val="24"/>
+        </w:rPr>
+        <w:t xml:space="preserve"> to delete entire conversations.</w:t>
+      </w:r>
+    </w:p>
+    <w:p>
+      <w:pPr>
+        <w:pStyle w:val="ListParagraph"/>
+        <w:numPr>
+          <w:ilvl w:val="1"/>
+          <w:numId w:val="8"/>
+        </w:numPr>
+        <w:spacing w:line="240" w:lineRule="auto"/>
+        <w:rPr>
+          <w:rFonts w:ascii="Times New Roman" w:hAnsi="Times New Roman" w:cs="Times New Roman"/>
+          <w:sz w:val="24"/>
+          <w:szCs w:val="24"/>
+        </w:rPr>
+      </w:pPr>
+      <w:r>
+        <w:rPr>
+          <w:rFonts w:ascii="Times New Roman" w:hAnsi="Times New Roman" w:cs="Times New Roman"/>
+          <w:sz w:val="24"/>
+          <w:szCs w:val="24"/>
+        </w:rPr>
+        <w:t>The messenger shall present a warning dialog to confirm that the conversation will be deleted.</w:t>
+      </w:r>
+    </w:p>
+    <w:p>
+      <w:pPr>
+        <w:pStyle w:val="ListParagraph"/>
+        <w:spacing w:line="240" w:lineRule="auto"/>
+        <w:ind w:left="792"/>
+        <w:rPr>
+          <w:rFonts w:ascii="Times New Roman" w:hAnsi="Times New Roman" w:cs="Times New Roman"/>
+          <w:sz w:val="24"/>
+          <w:szCs w:val="24"/>
+        </w:rPr>
+      </w:pPr>
+    </w:p>
+    <w:p>
+      <w:pPr>
+        <w:pStyle w:val="ListParagraph"/>
+        <w:numPr>
+          <w:ilvl w:val="0"/>
+          <w:numId w:val="8"/>
+        </w:numPr>
+        <w:spacing w:line="240" w:lineRule="auto"/>
+        <w:rPr>
+          <w:rFonts w:ascii="Times New Roman" w:hAnsi="Times New Roman" w:cs="Times New Roman"/>
+          <w:sz w:val="24"/>
+          <w:szCs w:val="24"/>
+        </w:rPr>
+      </w:pPr>
+      <w:r>
+        <w:rPr>
+          <w:rFonts w:ascii="Times New Roman" w:hAnsi="Times New Roman" w:cs="Times New Roman"/>
+          <w:sz w:val="24"/>
+          <w:szCs w:val="24"/>
+        </w:rPr>
+        <w:t>The SMS Messenger shall send messages.</w:t>
+      </w:r>
+    </w:p>
+    <w:p>
+      <w:pPr>
+        <w:pStyle w:val="ListParagraph"/>
+        <w:numPr>
+          <w:ilvl w:val="1"/>
+          <w:numId w:val="8"/>
+        </w:numPr>
+        <w:spacing w:line="240" w:lineRule="auto"/>
+        <w:rPr>
+          <w:rFonts w:ascii="Times New Roman" w:hAnsi="Times New Roman" w:cs="Times New Roman"/>
+          <w:sz w:val="24"/>
+          <w:szCs w:val="24"/>
+        </w:rPr>
+      </w:pPr>
+      <w:r>
+        <w:rPr>
+          <w:rFonts w:ascii="Times New Roman" w:hAnsi="Times New Roman" w:cs="Times New Roman"/>
+          <w:sz w:val="24"/>
+          <w:szCs w:val="24"/>
+        </w:rPr>
+        <w:t xml:space="preserve">The messenger shall prompt </w:t>
+      </w:r>
+      <w:r>
+        <w:rPr>
+          <w:rFonts w:ascii="Times New Roman" w:hAnsi="Times New Roman" w:cs="Times New Roman"/>
+          <w:sz w:val="24"/>
+          <w:szCs w:val="24"/>
+        </w:rPr>
+        <w:t>users</w:t>
+      </w:r>
+      <w:r>
+        <w:rPr>
+          <w:rFonts w:ascii="Times New Roman" w:hAnsi="Times New Roman" w:cs="Times New Roman"/>
+          <w:sz w:val="24"/>
+          <w:szCs w:val="24"/>
+        </w:rPr>
+        <w:t xml:space="preserve"> for the recipient’s phone number.</w:t>
+      </w:r>
+    </w:p>
+    <w:p>
+      <w:pPr>
+        <w:pStyle w:val="ListParagraph"/>
+        <w:numPr>
+          <w:ilvl w:val="1"/>
+          <w:numId w:val="8"/>
+        </w:numPr>
+        <w:spacing w:line="240" w:lineRule="auto"/>
+        <w:rPr>
+          <w:rFonts w:ascii="Times New Roman" w:hAnsi="Times New Roman" w:cs="Times New Roman"/>
+          <w:sz w:val="24"/>
+          <w:szCs w:val="24"/>
+        </w:rPr>
+      </w:pPr>
+      <w:r>
+        <w:rPr>
+          <w:rFonts w:ascii="Times New Roman" w:hAnsi="Times New Roman" w:cs="Times New Roman"/>
+          <w:sz w:val="24"/>
+          <w:szCs w:val="24"/>
+        </w:rPr>
+        <w:t>The messenger may confirm that the message was sent.</w:t>
+      </w:r>
+    </w:p>
+    <w:p>
+      <w:pPr>
+        <w:pStyle w:val="ListParagraph"/>
+        <w:numPr>
+          <w:ilvl w:val="1"/>
+          <w:numId w:val="8"/>
+        </w:numPr>
+        <w:spacing w:line="240" w:lineRule="auto"/>
+        <w:rPr>
+          <w:rFonts w:ascii="Times New Roman" w:hAnsi="Times New Roman" w:cs="Times New Roman"/>
+          <w:sz w:val="24"/>
+          <w:szCs w:val="24"/>
+        </w:rPr>
+      </w:pPr>
+      <w:r>
+        <w:rPr>
+          <w:rFonts w:ascii="Times New Roman" w:hAnsi="Times New Roman" w:cs="Times New Roman"/>
+          <w:sz w:val="24"/>
+          <w:szCs w:val="24"/>
+        </w:rPr>
+        <w:t xml:space="preserve">The messenger shall inform </w:t>
+      </w:r>
+      <w:r>
+        <w:rPr>
+          <w:rFonts w:ascii="Times New Roman" w:hAnsi="Times New Roman" w:cs="Times New Roman"/>
+          <w:sz w:val="24"/>
+          <w:szCs w:val="24"/>
+        </w:rPr>
+        <w:t>users</w:t>
+      </w:r>
+      <w:r>
+        <w:rPr>
+          <w:rFonts w:ascii="Times New Roman" w:hAnsi="Times New Roman" w:cs="Times New Roman"/>
+          <w:sz w:val="24"/>
+          <w:szCs w:val="24"/>
+        </w:rPr>
+        <w:t xml:space="preserve"> if there is an error in sending the message.</w:t>
+      </w:r>
+    </w:p>
+    <w:p>
+      <w:pPr>
+        <w:pStyle w:val="ListParagraph"/>
+        <w:spacing w:line="240" w:lineRule="auto"/>
+        <w:ind w:left="792"/>
+        <w:rPr>
+          <w:rFonts w:ascii="Times New Roman" w:hAnsi="Times New Roman" w:cs="Times New Roman"/>
+          <w:sz w:val="24"/>
+          <w:szCs w:val="24"/>
+        </w:rPr>
+      </w:pPr>
+    </w:p>
+    <w:p>
+      <w:pPr>
+        <w:pStyle w:val="ListParagraph"/>
+        <w:numPr>
+          <w:ilvl w:val="0"/>
+          <w:numId w:val="8"/>
+        </w:numPr>
+        <w:spacing w:line="240" w:lineRule="auto"/>
+        <w:rPr>
+          <w:rFonts w:ascii="Times New Roman" w:hAnsi="Times New Roman" w:cs="Times New Roman"/>
+          <w:sz w:val="24"/>
+          <w:szCs w:val="24"/>
+        </w:rPr>
+      </w:pPr>
+      <w:r>
+        <w:rPr>
+          <w:rFonts w:ascii="Times New Roman" w:hAnsi="Times New Roman" w:cs="Times New Roman"/>
+          <w:sz w:val="24"/>
+          <w:szCs w:val="24"/>
+        </w:rPr>
+        <w:t>The SMS Messenger shall receive messages.</w:t>
+      </w:r>
+    </w:p>
+    <w:p>
+      <w:pPr>
+        <w:pStyle w:val="ListParagraph"/>
+        <w:numPr>
+          <w:ilvl w:val="1"/>
+          <w:numId w:val="8"/>
+        </w:numPr>
+        <w:spacing w:line="240" w:lineRule="auto"/>
+        <w:rPr>
+          <w:rFonts w:ascii="Times New Roman" w:hAnsi="Times New Roman" w:cs="Times New Roman"/>
+          <w:sz w:val="24"/>
+          <w:szCs w:val="24"/>
+        </w:rPr>
+      </w:pPr>
+      <w:r>
+        <w:rPr>
+          <w:rFonts w:ascii="Times New Roman" w:hAnsi="Times New Roman" w:cs="Times New Roman"/>
+          <w:sz w:val="24"/>
+          <w:szCs w:val="24"/>
+        </w:rPr>
+        <w:t>The messenger shall receive messages sent to the host phone’s number.</w:t>
+      </w:r>
+    </w:p>
+    <w:p>
+      <w:pPr>
+        <w:pStyle w:val="ListParagraph"/>
+        <w:numPr>
+          <w:ilvl w:val="1"/>
+          <w:numId w:val="8"/>
+        </w:numPr>
+        <w:spacing w:line="240" w:lineRule="auto"/>
+        <w:rPr>
+          <w:rFonts w:ascii="Times New Roman" w:hAnsi="Times New Roman" w:cs="Times New Roman"/>
+          <w:sz w:val="24"/>
+          <w:szCs w:val="24"/>
+        </w:rPr>
+      </w:pPr>
+      <w:r>
+        <w:rPr>
+          <w:rFonts w:ascii="Times New Roman" w:hAnsi="Times New Roman" w:cs="Times New Roman"/>
+          <w:sz w:val="24"/>
+          <w:szCs w:val="24"/>
+        </w:rPr>
+        <w:t>The messenger shall save received messages for further viewing.</w:t>
+      </w:r>
+      <w:r>
+        <w:rPr>
+          <w:rFonts w:ascii="Times New Roman" w:hAnsi="Times New Roman" w:cs="Times New Roman"/>
+          <w:sz w:val="24"/>
+          <w:szCs w:val="24"/>
+        </w:rPr>
+        <w:t xml:space="preserve"> </w:t>
+      </w:r>
+    </w:p>
+    <w:p>
+      <w:pPr>
+        <w:pStyle w:val="ListParagraph"/>
+        <w:spacing w:line="240" w:lineRule="auto"/>
+        <w:ind w:left="792"/>
+        <w:rPr>
+          <w:rFonts w:ascii="Times New Roman" w:hAnsi="Times New Roman" w:cs="Times New Roman"/>
+          <w:sz w:val="24"/>
+          <w:szCs w:val="24"/>
+        </w:rPr>
+      </w:pPr>
+    </w:p>
+    <w:p>
+      <w:pPr>
+        <w:spacing w:line="240" w:lineRule="auto"/>
+        <w:contextualSpacing/>
+        <w:rPr>
+          <w:rFonts w:ascii="Times New Roman" w:hAnsi="Times New Roman" w:cs="Times New Roman"/>
+          <w:b/>
+          <w:bCs/>
+          <w:sz w:val="24"/>
+          <w:szCs w:val="24"/>
+        </w:rPr>
+      </w:pPr>
       <w:bookmarkStart w:id="0" w:name="_GoBack"/>
       <w:bookmarkEnd w:id="0"/>
-    </w:p>
-    <w:p>
-      <w:pPr>
-        <w:spacing w:line="240" w:lineRule="auto"/>
-        <w:contextualSpacing/>
+      <w:r>
         <w:rPr>
           <w:rFonts w:ascii="Times New Roman" w:hAnsi="Times New Roman" w:cs="Times New Roman"/>
           <w:b/>
@@ -976,15 +1353,7 @@
           <w:sz w:val="24"/>
           <w:szCs w:val="24"/>
         </w:rPr>
-      </w:pPr>
-      <w:r>
-        <w:rPr>
-          <w:rFonts w:ascii="Times New Roman" w:hAnsi="Times New Roman" w:cs="Times New Roman"/>
-          <w:b/>
-          <w:bCs/>
-          <w:sz w:val="24"/>
-          <w:szCs w:val="24"/>
-        </w:rPr>
+        <w:lastRenderedPageBreak/>
         <w:t>Use-Case Diagram</w:t>
       </w:r>
     </w:p>

</xml_diff>

<commit_message>
I added more requirements to the doc
</commit_message>
<xml_diff>
--- a/requirements.docx
+++ b/requirements.docx
@@ -1333,6 +1333,301 @@
     </w:p>
     <w:p>
       <w:pPr>
+        <w:pStyle w:val="ListParagraph"/>
+        <w:spacing w:line="240" w:lineRule="auto"/>
+        <w:ind w:left="792"/>
+        <w:rPr>
+          <w:rFonts w:ascii="Times New Roman" w:hAnsi="Times New Roman" w:cs="Times New Roman"/>
+          <w:sz w:val="24"/>
+          <w:szCs w:val="24"/>
+        </w:rPr>
+      </w:pPr>
+    </w:p>
+    <w:p>
+      <w:pPr>
+        <w:pStyle w:val="ListParagraph"/>
+        <w:numPr>
+          <w:ilvl w:val="0"/>
+          <w:numId w:val="8"/>
+        </w:numPr>
+        <w:spacing w:line="240" w:lineRule="auto"/>
+        <w:rPr>
+          <w:rFonts w:ascii="Times New Roman" w:hAnsi="Times New Roman" w:cs="Times New Roman"/>
+          <w:sz w:val="24"/>
+          <w:szCs w:val="24"/>
+        </w:rPr>
+      </w:pPr>
+      <w:r>
+        <w:rPr>
+          <w:rFonts w:ascii="Times New Roman" w:hAnsi="Times New Roman" w:cs="Times New Roman"/>
+          <w:sz w:val="24"/>
+          <w:szCs w:val="24"/>
+        </w:rPr>
+        <w:lastRenderedPageBreak/>
+        <w:t>The SMS Messenger shall allow users to reply to messages.</w:t>
+      </w:r>
+    </w:p>
+    <w:p>
+      <w:pPr>
+        <w:pStyle w:val="ListParagraph"/>
+        <w:numPr>
+          <w:ilvl w:val="1"/>
+          <w:numId w:val="8"/>
+        </w:numPr>
+        <w:spacing w:line="240" w:lineRule="auto"/>
+        <w:rPr>
+          <w:rFonts w:ascii="Times New Roman" w:hAnsi="Times New Roman" w:cs="Times New Roman"/>
+          <w:sz w:val="24"/>
+          <w:szCs w:val="24"/>
+        </w:rPr>
+      </w:pPr>
+      <w:r>
+        <w:rPr>
+          <w:rFonts w:ascii="Times New Roman" w:hAnsi="Times New Roman" w:cs="Times New Roman"/>
+          <w:sz w:val="24"/>
+          <w:szCs w:val="24"/>
+        </w:rPr>
+        <w:t xml:space="preserve">The messenger shall allow users to reply </w:t>
+      </w:r>
+      <w:r>
+        <w:rPr>
+          <w:rFonts w:ascii="Times New Roman" w:hAnsi="Times New Roman" w:cs="Times New Roman"/>
+          <w:sz w:val="24"/>
+          <w:szCs w:val="24"/>
+        </w:rPr>
+        <w:t>to received messages within a conversation.</w:t>
+      </w:r>
+    </w:p>
+    <w:p>
+      <w:pPr>
+        <w:pStyle w:val="ListParagraph"/>
+        <w:numPr>
+          <w:ilvl w:val="1"/>
+          <w:numId w:val="8"/>
+        </w:numPr>
+        <w:spacing w:line="240" w:lineRule="auto"/>
+        <w:rPr>
+          <w:rFonts w:ascii="Times New Roman" w:hAnsi="Times New Roman" w:cs="Times New Roman"/>
+          <w:sz w:val="24"/>
+          <w:szCs w:val="24"/>
+        </w:rPr>
+      </w:pPr>
+      <w:r>
+        <w:rPr>
+          <w:rFonts w:ascii="Times New Roman" w:hAnsi="Times New Roman" w:cs="Times New Roman"/>
+          <w:sz w:val="24"/>
+          <w:szCs w:val="24"/>
+        </w:rPr>
+        <w:t>The messenger may inform the original sender that a user is typing a message in reply</w:t>
+      </w:r>
+      <w:r>
+        <w:rPr>
+          <w:rFonts w:ascii="Times New Roman" w:hAnsi="Times New Roman" w:cs="Times New Roman"/>
+          <w:sz w:val="24"/>
+          <w:szCs w:val="24"/>
+        </w:rPr>
+        <w:t>.</w:t>
+      </w:r>
+    </w:p>
+    <w:p>
+      <w:pPr>
+        <w:pStyle w:val="ListParagraph"/>
+        <w:spacing w:line="240" w:lineRule="auto"/>
+        <w:ind w:left="792"/>
+        <w:rPr>
+          <w:rFonts w:ascii="Times New Roman" w:hAnsi="Times New Roman" w:cs="Times New Roman"/>
+          <w:sz w:val="24"/>
+          <w:szCs w:val="24"/>
+        </w:rPr>
+      </w:pPr>
+    </w:p>
+    <w:p>
+      <w:pPr>
+        <w:pStyle w:val="ListParagraph"/>
+        <w:numPr>
+          <w:ilvl w:val="0"/>
+          <w:numId w:val="8"/>
+        </w:numPr>
+        <w:spacing w:line="240" w:lineRule="auto"/>
+        <w:rPr>
+          <w:rFonts w:ascii="Times New Roman" w:hAnsi="Times New Roman" w:cs="Times New Roman"/>
+          <w:sz w:val="24"/>
+          <w:szCs w:val="24"/>
+        </w:rPr>
+      </w:pPr>
+      <w:r>
+        <w:rPr>
+          <w:rFonts w:ascii="Times New Roman" w:hAnsi="Times New Roman" w:cs="Times New Roman"/>
+          <w:sz w:val="24"/>
+          <w:szCs w:val="24"/>
+        </w:rPr>
+        <w:t>The SMS Messenger shall allow users to forward messages.</w:t>
+      </w:r>
+    </w:p>
+    <w:p>
+      <w:pPr>
+        <w:pStyle w:val="ListParagraph"/>
+        <w:numPr>
+          <w:ilvl w:val="1"/>
+          <w:numId w:val="8"/>
+        </w:numPr>
+        <w:spacing w:line="240" w:lineRule="auto"/>
+        <w:rPr>
+          <w:rFonts w:ascii="Times New Roman" w:hAnsi="Times New Roman" w:cs="Times New Roman"/>
+          <w:sz w:val="24"/>
+          <w:szCs w:val="24"/>
+        </w:rPr>
+      </w:pPr>
+      <w:r>
+        <w:rPr>
+          <w:rFonts w:ascii="Times New Roman" w:hAnsi="Times New Roman" w:cs="Times New Roman"/>
+          <w:sz w:val="24"/>
+          <w:szCs w:val="24"/>
+        </w:rPr>
+        <w:t>The messenger shall allow users to forward received messages to other users.</w:t>
+      </w:r>
+    </w:p>
+    <w:p>
+      <w:pPr>
+        <w:pStyle w:val="ListParagraph"/>
+        <w:numPr>
+          <w:ilvl w:val="1"/>
+          <w:numId w:val="8"/>
+        </w:numPr>
+        <w:spacing w:line="240" w:lineRule="auto"/>
+        <w:rPr>
+          <w:rFonts w:ascii="Times New Roman" w:hAnsi="Times New Roman" w:cs="Times New Roman"/>
+          <w:sz w:val="24"/>
+          <w:szCs w:val="24"/>
+        </w:rPr>
+      </w:pPr>
+      <w:r>
+        <w:rPr>
+          <w:rFonts w:ascii="Times New Roman" w:hAnsi="Times New Roman" w:cs="Times New Roman"/>
+          <w:sz w:val="24"/>
+          <w:szCs w:val="24"/>
+        </w:rPr>
+        <w:t>The messenger shall allow users to specify one or more phone numbers that should receive the forwarded message.</w:t>
+      </w:r>
+    </w:p>
+    <w:p>
+      <w:pPr>
+        <w:pStyle w:val="ListParagraph"/>
+        <w:spacing w:line="240" w:lineRule="auto"/>
+        <w:ind w:left="792"/>
+        <w:rPr>
+          <w:rFonts w:ascii="Times New Roman" w:hAnsi="Times New Roman" w:cs="Times New Roman"/>
+          <w:sz w:val="24"/>
+          <w:szCs w:val="24"/>
+        </w:rPr>
+      </w:pPr>
+    </w:p>
+    <w:p>
+      <w:pPr>
+        <w:pStyle w:val="ListParagraph"/>
+        <w:numPr>
+          <w:ilvl w:val="0"/>
+          <w:numId w:val="8"/>
+        </w:numPr>
+        <w:spacing w:line="240" w:lineRule="auto"/>
+        <w:rPr>
+          <w:rFonts w:ascii="Times New Roman" w:hAnsi="Times New Roman" w:cs="Times New Roman"/>
+          <w:sz w:val="24"/>
+          <w:szCs w:val="24"/>
+        </w:rPr>
+      </w:pPr>
+      <w:r>
+        <w:rPr>
+          <w:rFonts w:ascii="Times New Roman" w:hAnsi="Times New Roman" w:cs="Times New Roman"/>
+          <w:sz w:val="24"/>
+          <w:szCs w:val="24"/>
+        </w:rPr>
+        <w:t>The SMS Messenger shall allow users to search messages through text quarry.</w:t>
+      </w:r>
+    </w:p>
+    <w:p>
+      <w:pPr>
+        <w:pStyle w:val="ListParagraph"/>
+        <w:numPr>
+          <w:ilvl w:val="1"/>
+          <w:numId w:val="8"/>
+        </w:numPr>
+        <w:spacing w:line="240" w:lineRule="auto"/>
+        <w:rPr>
+          <w:rFonts w:ascii="Times New Roman" w:hAnsi="Times New Roman" w:cs="Times New Roman"/>
+          <w:sz w:val="24"/>
+          <w:szCs w:val="24"/>
+        </w:rPr>
+      </w:pPr>
+      <w:r>
+        <w:rPr>
+          <w:rFonts w:ascii="Times New Roman" w:hAnsi="Times New Roman" w:cs="Times New Roman"/>
+          <w:sz w:val="24"/>
+          <w:szCs w:val="24"/>
+        </w:rPr>
+        <w:t>The messenger shall search all messages for the text quarry when the user enters a keystroke.</w:t>
+      </w:r>
+    </w:p>
+    <w:p>
+      <w:pPr>
+        <w:pStyle w:val="ListParagraph"/>
+        <w:numPr>
+          <w:ilvl w:val="1"/>
+          <w:numId w:val="8"/>
+        </w:numPr>
+        <w:spacing w:line="240" w:lineRule="auto"/>
+        <w:rPr>
+          <w:rFonts w:ascii="Times New Roman" w:hAnsi="Times New Roman" w:cs="Times New Roman"/>
+          <w:sz w:val="24"/>
+          <w:szCs w:val="24"/>
+        </w:rPr>
+      </w:pPr>
+      <w:r>
+        <w:rPr>
+          <w:rFonts w:ascii="Times New Roman" w:hAnsi="Times New Roman" w:cs="Times New Roman"/>
+          <w:sz w:val="24"/>
+          <w:szCs w:val="24"/>
+        </w:rPr>
+        <w:t>The messenger shall display all messages that have the searched text quarry.</w:t>
+      </w:r>
+    </w:p>
+    <w:p>
+      <w:pPr>
+        <w:pStyle w:val="ListParagraph"/>
+        <w:numPr>
+          <w:ilvl w:val="1"/>
+          <w:numId w:val="8"/>
+        </w:numPr>
+        <w:spacing w:line="240" w:lineRule="auto"/>
+        <w:rPr>
+          <w:rFonts w:ascii="Times New Roman" w:hAnsi="Times New Roman" w:cs="Times New Roman"/>
+          <w:sz w:val="24"/>
+          <w:szCs w:val="24"/>
+        </w:rPr>
+      </w:pPr>
+      <w:r>
+        <w:rPr>
+          <w:rFonts w:ascii="Times New Roman" w:hAnsi="Times New Roman" w:cs="Times New Roman"/>
+          <w:sz w:val="24"/>
+          <w:szCs w:val="24"/>
+        </w:rPr>
+        <w:t>The messenger shall highlight any text matches that are found in the search.</w:t>
+      </w:r>
+    </w:p>
+    <w:p>
+      <w:pPr>
+        <w:spacing w:line="240" w:lineRule="auto"/>
+        <w:rPr>
+          <w:rFonts w:ascii="Times New Roman" w:hAnsi="Times New Roman" w:cs="Times New Roman"/>
+          <w:sz w:val="24"/>
+          <w:szCs w:val="24"/>
+        </w:rPr>
+      </w:pPr>
+      <w:bookmarkStart w:id="0" w:name="_GoBack"/>
+      <w:bookmarkEnd w:id="0"/>
+    </w:p>
+    <w:p>
+      <w:pPr>
         <w:spacing w:line="240" w:lineRule="auto"/>
         <w:contextualSpacing/>
         <w:rPr>
@@ -1343,8 +1638,6 @@
           <w:szCs w:val="24"/>
         </w:rPr>
       </w:pPr>
-      <w:bookmarkStart w:id="0" w:name="_GoBack"/>
-      <w:bookmarkEnd w:id="0"/>
       <w:r>
         <w:rPr>
           <w:rFonts w:ascii="Times New Roman" w:hAnsi="Times New Roman" w:cs="Times New Roman"/>
@@ -1353,7 +1646,6 @@
           <w:sz w:val="24"/>
           <w:szCs w:val="24"/>
         </w:rPr>
-        <w:lastRenderedPageBreak/>
         <w:t>Use-Case Diagram</w:t>
       </w:r>
     </w:p>

</xml_diff>

<commit_message>
Finishing Integration, Removing Obsolete Code
Finished integrating the improved contacts and removed obsolete code.
</commit_message>
<xml_diff>
--- a/requirements.docx
+++ b/requirements.docx
@@ -15,8 +15,6 @@
           <w:szCs w:val="24"/>
         </w:rPr>
       </w:pPr>
-      <w:bookmarkStart w:id="0" w:name="_GoBack"/>
-      <w:bookmarkEnd w:id="0"/>
       <w:r>
         <w:rPr>
           <w:rFonts w:ascii="Times New Roman" w:hAnsi="Times New Roman" w:cs="Times New Roman"/>
@@ -879,7 +877,23 @@
           <w:sz w:val="24"/>
           <w:szCs w:val="24"/>
         </w:rPr>
-        <w:t xml:space="preserve">The messenger shall save </w:t>
+        <w:t xml:space="preserve">The messenger </w:t>
+      </w:r>
+      <w:r>
+        <w:rPr>
+          <w:rFonts w:ascii="Times New Roman" w:hAnsi="Times New Roman" w:cs="Times New Roman"/>
+          <w:sz w:val="24"/>
+          <w:szCs w:val="24"/>
+        </w:rPr>
+        <w:t>may</w:t>
+      </w:r>
+      <w:r>
+        <w:rPr>
+          <w:rFonts w:ascii="Times New Roman" w:hAnsi="Times New Roman" w:cs="Times New Roman"/>
+          <w:sz w:val="24"/>
+          <w:szCs w:val="24"/>
+        </w:rPr>
+        <w:t xml:space="preserve"> save </w:t>
       </w:r>
       <w:r>
         <w:rPr>
@@ -934,7 +948,23 @@
           <w:sz w:val="24"/>
           <w:szCs w:val="24"/>
         </w:rPr>
-        <w:t>The messenger shall allow user</w:t>
+        <w:t xml:space="preserve">The messenger </w:t>
+      </w:r>
+      <w:r>
+        <w:rPr>
+          <w:rFonts w:ascii="Times New Roman" w:hAnsi="Times New Roman" w:cs="Times New Roman"/>
+          <w:sz w:val="24"/>
+          <w:szCs w:val="24"/>
+        </w:rPr>
+        <w:t>may</w:t>
+      </w:r>
+      <w:r>
+        <w:rPr>
+          <w:rFonts w:ascii="Times New Roman" w:hAnsi="Times New Roman" w:cs="Times New Roman"/>
+          <w:sz w:val="24"/>
+          <w:szCs w:val="24"/>
+        </w:rPr>
+        <w:t xml:space="preserve"> allow user</w:t>
       </w:r>
       <w:r>
         <w:rPr>
@@ -1054,7 +1084,23 @@
           <w:sz w:val="24"/>
           <w:szCs w:val="24"/>
         </w:rPr>
-        <w:t xml:space="preserve">The messenger shall allow </w:t>
+        <w:t xml:space="preserve">The messenger </w:t>
+      </w:r>
+      <w:r>
+        <w:rPr>
+          <w:rFonts w:ascii="Times New Roman" w:hAnsi="Times New Roman" w:cs="Times New Roman"/>
+          <w:sz w:val="24"/>
+          <w:szCs w:val="24"/>
+        </w:rPr>
+        <w:t>may</w:t>
+      </w:r>
+      <w:r>
+        <w:rPr>
+          <w:rFonts w:ascii="Times New Roman" w:hAnsi="Times New Roman" w:cs="Times New Roman"/>
+          <w:sz w:val="24"/>
+          <w:szCs w:val="24"/>
+        </w:rPr>
+        <w:t xml:space="preserve"> allow </w:t>
       </w:r>
       <w:r>
         <w:rPr>
@@ -1093,7 +1139,23 @@
           <w:sz w:val="24"/>
           <w:szCs w:val="24"/>
         </w:rPr>
-        <w:t>The messenger shall present a warning dialog to confirm that the conversation will be deleted.</w:t>
+        <w:t xml:space="preserve">The messenger </w:t>
+      </w:r>
+      <w:r>
+        <w:rPr>
+          <w:rFonts w:ascii="Times New Roman" w:hAnsi="Times New Roman" w:cs="Times New Roman"/>
+          <w:sz w:val="24"/>
+          <w:szCs w:val="24"/>
+        </w:rPr>
+        <w:t>may</w:t>
+      </w:r>
+      <w:r>
+        <w:rPr>
+          <w:rFonts w:ascii="Times New Roman" w:hAnsi="Times New Roman" w:cs="Times New Roman"/>
+          <w:sz w:val="24"/>
+          <w:szCs w:val="24"/>
+        </w:rPr>
+        <w:t xml:space="preserve"> present a warning dialog to confirm that the conversation will be deleted.</w:t>
       </w:r>
     </w:p>
     <w:p>
@@ -1781,7 +1843,23 @@
           <w:sz w:val="24"/>
           <w:szCs w:val="24"/>
         </w:rPr>
-        <w:t>The SMS Messenger shall categorize the messages by phone number or contact name.</w:t>
+        <w:t xml:space="preserve">The SMS Messenger </w:t>
+      </w:r>
+      <w:r>
+        <w:rPr>
+          <w:rFonts w:ascii="Times New Roman" w:hAnsi="Times New Roman" w:cs="Times New Roman"/>
+          <w:sz w:val="24"/>
+          <w:szCs w:val="24"/>
+        </w:rPr>
+        <w:t>may</w:t>
+      </w:r>
+      <w:r>
+        <w:rPr>
+          <w:rFonts w:ascii="Times New Roman" w:hAnsi="Times New Roman" w:cs="Times New Roman"/>
+          <w:sz w:val="24"/>
+          <w:szCs w:val="24"/>
+        </w:rPr>
+        <w:t xml:space="preserve"> categorize the messages by phone number or contact name.</w:t>
       </w:r>
     </w:p>
     <w:p>
@@ -1804,7 +1882,23 @@
           <w:sz w:val="24"/>
           <w:szCs w:val="24"/>
         </w:rPr>
-        <w:t>The messenger shall display the conversations in reverse chronological order</w:t>
+        <w:t xml:space="preserve">The messenger </w:t>
+      </w:r>
+      <w:r>
+        <w:rPr>
+          <w:rFonts w:ascii="Times New Roman" w:hAnsi="Times New Roman" w:cs="Times New Roman"/>
+          <w:sz w:val="24"/>
+          <w:szCs w:val="24"/>
+        </w:rPr>
+        <w:t>may</w:t>
+      </w:r>
+      <w:r>
+        <w:rPr>
+          <w:rFonts w:ascii="Times New Roman" w:hAnsi="Times New Roman" w:cs="Times New Roman"/>
+          <w:sz w:val="24"/>
+          <w:szCs w:val="24"/>
+        </w:rPr>
+        <w:t xml:space="preserve"> display the conversations in reverse chronological order</w:t>
       </w:r>
       <w:r>
         <w:rPr>
@@ -1843,7 +1937,23 @@
           <w:sz w:val="24"/>
           <w:szCs w:val="24"/>
         </w:rPr>
-        <w:t>The messenger shall display the date that the user received the most recent message for every conversation.</w:t>
+        <w:t xml:space="preserve">The messenger </w:t>
+      </w:r>
+      <w:r>
+        <w:rPr>
+          <w:rFonts w:ascii="Times New Roman" w:hAnsi="Times New Roman" w:cs="Times New Roman"/>
+          <w:sz w:val="24"/>
+          <w:szCs w:val="24"/>
+        </w:rPr>
+        <w:t>may</w:t>
+      </w:r>
+      <w:r>
+        <w:rPr>
+          <w:rFonts w:ascii="Times New Roman" w:hAnsi="Times New Roman" w:cs="Times New Roman"/>
+          <w:sz w:val="24"/>
+          <w:szCs w:val="24"/>
+        </w:rPr>
+        <w:t xml:space="preserve"> display the date that the user received the most recent message for every conversation.</w:t>
       </w:r>
     </w:p>
     <w:p>
@@ -1915,7 +2025,15 @@
           <w:sz w:val="24"/>
           <w:szCs w:val="24"/>
         </w:rPr>
-        <w:t>The SMS Messenger shall allow users to zoom by clicking two buttons or by manipulating the screen with their fingers.</w:t>
+        <w:t>The SMS Messenger shall allow the user to scroll through the conversation list or the message list within a conversation</w:t>
+      </w:r>
+      <w:r>
+        <w:rPr>
+          <w:rFonts w:ascii="Times New Roman" w:hAnsi="Times New Roman" w:cs="Times New Roman"/>
+          <w:sz w:val="24"/>
+          <w:szCs w:val="24"/>
+        </w:rPr>
+        <w:t>.</w:t>
       </w:r>
     </w:p>
     <w:p>
@@ -1938,53 +2056,7 @@
           <w:sz w:val="24"/>
           <w:szCs w:val="24"/>
         </w:rPr>
-        <w:t>The messenger shall display a zoom-in button that enlarges the text by 10%.</w:t>
-      </w:r>
-    </w:p>
-    <w:p>
-      <w:pPr>
-        <w:pStyle w:val="ListParagraph"/>
-        <w:numPr>
-          <w:ilvl w:val="1"/>
-          <w:numId w:val="8"/>
-        </w:numPr>
-        <w:spacing w:line="240" w:lineRule="auto"/>
-        <w:rPr>
-          <w:rFonts w:ascii="Times New Roman" w:hAnsi="Times New Roman" w:cs="Times New Roman"/>
-          <w:sz w:val="24"/>
-          <w:szCs w:val="24"/>
-        </w:rPr>
-      </w:pPr>
-      <w:r>
-        <w:rPr>
-          <w:rFonts w:ascii="Times New Roman" w:hAnsi="Times New Roman" w:cs="Times New Roman"/>
-          <w:sz w:val="24"/>
-          <w:szCs w:val="24"/>
-        </w:rPr>
-        <w:t>The messenger shall display a zoom-out button that shrinks the text by 10%.</w:t>
-      </w:r>
-    </w:p>
-    <w:p>
-      <w:pPr>
-        <w:pStyle w:val="ListParagraph"/>
-        <w:numPr>
-          <w:ilvl w:val="1"/>
-          <w:numId w:val="8"/>
-        </w:numPr>
-        <w:spacing w:line="240" w:lineRule="auto"/>
-        <w:rPr>
-          <w:rFonts w:ascii="Times New Roman" w:hAnsi="Times New Roman" w:cs="Times New Roman"/>
-          <w:sz w:val="24"/>
-          <w:szCs w:val="24"/>
-        </w:rPr>
-      </w:pPr>
-      <w:r>
-        <w:rPr>
-          <w:rFonts w:ascii="Times New Roman" w:hAnsi="Times New Roman" w:cs="Times New Roman"/>
-          <w:sz w:val="24"/>
-          <w:szCs w:val="24"/>
-        </w:rPr>
-        <w:t xml:space="preserve">The messenger shall prevent </w:t>
+        <w:t xml:space="preserve">The messenger shall allow </w:t>
       </w:r>
       <w:r>
         <w:rPr>
@@ -2000,129 +2072,85 @@
           <w:sz w:val="24"/>
           <w:szCs w:val="24"/>
         </w:rPr>
-        <w:t xml:space="preserve"> from enlarging the text by over 50%.</w:t>
-      </w:r>
-    </w:p>
-    <w:p>
-      <w:pPr>
-        <w:pStyle w:val="ListParagraph"/>
-        <w:numPr>
-          <w:ilvl w:val="1"/>
-          <w:numId w:val="8"/>
-        </w:numPr>
-        <w:spacing w:line="240" w:lineRule="auto"/>
-        <w:rPr>
-          <w:rFonts w:ascii="Times New Roman" w:hAnsi="Times New Roman" w:cs="Times New Roman"/>
-          <w:sz w:val="24"/>
-          <w:szCs w:val="24"/>
-        </w:rPr>
-      </w:pPr>
-      <w:r>
-        <w:rPr>
-          <w:rFonts w:ascii="Times New Roman" w:hAnsi="Times New Roman" w:cs="Times New Roman"/>
-          <w:sz w:val="24"/>
-          <w:szCs w:val="24"/>
-        </w:rPr>
-        <w:t xml:space="preserve">The messenger shall prevent </w:t>
-      </w:r>
-      <w:r>
-        <w:rPr>
-          <w:rFonts w:ascii="Times New Roman" w:hAnsi="Times New Roman" w:cs="Times New Roman"/>
-          <w:sz w:val="24"/>
-          <w:szCs w:val="24"/>
-        </w:rPr>
-        <w:t>users</w:t>
-      </w:r>
-      <w:r>
-        <w:rPr>
-          <w:rFonts w:ascii="Times New Roman" w:hAnsi="Times New Roman" w:cs="Times New Roman"/>
-          <w:sz w:val="24"/>
-          <w:szCs w:val="24"/>
-        </w:rPr>
-        <w:t xml:space="preserve"> from shrinking the text by over 50%.</w:t>
-      </w:r>
-    </w:p>
-    <w:p>
-      <w:pPr>
-        <w:pStyle w:val="ListParagraph"/>
-        <w:spacing w:line="240" w:lineRule="auto"/>
-        <w:ind w:left="792"/>
-        <w:rPr>
-          <w:rFonts w:ascii="Times New Roman" w:hAnsi="Times New Roman" w:cs="Times New Roman"/>
-          <w:sz w:val="24"/>
-          <w:szCs w:val="24"/>
-        </w:rPr>
-      </w:pPr>
-    </w:p>
-    <w:p>
-      <w:pPr>
-        <w:pStyle w:val="ListParagraph"/>
-        <w:numPr>
-          <w:ilvl w:val="0"/>
-          <w:numId w:val="8"/>
-        </w:numPr>
-        <w:spacing w:line="240" w:lineRule="auto"/>
-        <w:rPr>
-          <w:rFonts w:ascii="Times New Roman" w:hAnsi="Times New Roman" w:cs="Times New Roman"/>
-          <w:sz w:val="24"/>
-          <w:szCs w:val="24"/>
-        </w:rPr>
-      </w:pPr>
-      <w:r>
-        <w:rPr>
-          <w:rFonts w:ascii="Times New Roman" w:hAnsi="Times New Roman" w:cs="Times New Roman"/>
-          <w:sz w:val="24"/>
-          <w:szCs w:val="24"/>
-        </w:rPr>
-        <w:t>The SMS Messenger shall allow the user to scroll through the conversation list or the message list within a conversation</w:t>
-      </w:r>
-      <w:r>
-        <w:rPr>
-          <w:rFonts w:ascii="Times New Roman" w:hAnsi="Times New Roman" w:cs="Times New Roman"/>
-          <w:sz w:val="24"/>
-          <w:szCs w:val="24"/>
-        </w:rPr>
-        <w:t>.</w:t>
-      </w:r>
-    </w:p>
-    <w:p>
-      <w:pPr>
-        <w:pStyle w:val="ListParagraph"/>
-        <w:numPr>
-          <w:ilvl w:val="1"/>
-          <w:numId w:val="8"/>
-        </w:numPr>
-        <w:spacing w:line="240" w:lineRule="auto"/>
-        <w:rPr>
-          <w:rFonts w:ascii="Times New Roman" w:hAnsi="Times New Roman" w:cs="Times New Roman"/>
-          <w:sz w:val="24"/>
-          <w:szCs w:val="24"/>
-        </w:rPr>
-      </w:pPr>
-      <w:r>
-        <w:rPr>
-          <w:rFonts w:ascii="Times New Roman" w:hAnsi="Times New Roman" w:cs="Times New Roman"/>
-          <w:sz w:val="24"/>
-          <w:szCs w:val="24"/>
-        </w:rPr>
-        <w:t xml:space="preserve">The messenger shall allow </w:t>
-      </w:r>
-      <w:r>
-        <w:rPr>
-          <w:rFonts w:ascii="Times New Roman" w:hAnsi="Times New Roman" w:cs="Times New Roman"/>
-          <w:sz w:val="24"/>
-          <w:szCs w:val="24"/>
-        </w:rPr>
-        <w:t>users</w:t>
-      </w:r>
-      <w:r>
-        <w:rPr>
-          <w:rFonts w:ascii="Times New Roman" w:hAnsi="Times New Roman" w:cs="Times New Roman"/>
-          <w:sz w:val="24"/>
-          <w:szCs w:val="24"/>
-        </w:rPr>
         <w:t xml:space="preserve"> to scroll when the elements within either list cannot be fully displayed on the screen.</w:t>
       </w:r>
+    </w:p>
+    <w:p>
+      <w:pPr>
+        <w:spacing w:line="240" w:lineRule="auto"/>
+        <w:contextualSpacing/>
+        <w:rPr>
+          <w:rFonts w:ascii="Times New Roman" w:hAnsi="Times New Roman" w:cs="Times New Roman"/>
+          <w:sz w:val="24"/>
+          <w:szCs w:val="24"/>
+        </w:rPr>
+      </w:pPr>
+    </w:p>
+    <w:p>
+      <w:pPr>
+        <w:spacing w:line="240" w:lineRule="auto"/>
+        <w:contextualSpacing/>
+        <w:rPr>
+          <w:rFonts w:ascii="Times New Roman" w:hAnsi="Times New Roman" w:cs="Times New Roman"/>
+          <w:sz w:val="24"/>
+          <w:szCs w:val="24"/>
+        </w:rPr>
+      </w:pPr>
+    </w:p>
+    <w:p>
+      <w:pPr>
+        <w:spacing w:line="240" w:lineRule="auto"/>
+        <w:contextualSpacing/>
+        <w:rPr>
+          <w:rFonts w:ascii="Times New Roman" w:hAnsi="Times New Roman" w:cs="Times New Roman"/>
+          <w:sz w:val="24"/>
+          <w:szCs w:val="24"/>
+        </w:rPr>
+      </w:pPr>
+    </w:p>
+    <w:p>
+      <w:pPr>
+        <w:spacing w:line="240" w:lineRule="auto"/>
+        <w:contextualSpacing/>
+        <w:rPr>
+          <w:rFonts w:ascii="Times New Roman" w:hAnsi="Times New Roman" w:cs="Times New Roman"/>
+          <w:sz w:val="24"/>
+          <w:szCs w:val="24"/>
+        </w:rPr>
+      </w:pPr>
+    </w:p>
+    <w:p>
+      <w:pPr>
+        <w:spacing w:line="240" w:lineRule="auto"/>
+        <w:contextualSpacing/>
+        <w:rPr>
+          <w:rFonts w:ascii="Times New Roman" w:hAnsi="Times New Roman" w:cs="Times New Roman"/>
+          <w:sz w:val="24"/>
+          <w:szCs w:val="24"/>
+        </w:rPr>
+      </w:pPr>
+    </w:p>
+    <w:p>
+      <w:pPr>
+        <w:spacing w:line="240" w:lineRule="auto"/>
+        <w:contextualSpacing/>
+        <w:rPr>
+          <w:rFonts w:ascii="Times New Roman" w:hAnsi="Times New Roman" w:cs="Times New Roman"/>
+          <w:sz w:val="24"/>
+          <w:szCs w:val="24"/>
+        </w:rPr>
+      </w:pPr>
+    </w:p>
+    <w:p>
+      <w:pPr>
+        <w:spacing w:line="240" w:lineRule="auto"/>
+        <w:contextualSpacing/>
+        <w:rPr>
+          <w:rFonts w:ascii="Times New Roman" w:hAnsi="Times New Roman" w:cs="Times New Roman"/>
+          <w:sz w:val="24"/>
+          <w:szCs w:val="24"/>
+        </w:rPr>
+      </w:pPr>
     </w:p>
     <w:p>
       <w:pPr>
@@ -2245,6 +2273,8 @@
           </wp:inline>
         </w:drawing>
       </w:r>
+      <w:bookmarkStart w:id="0" w:name="_GoBack"/>
+      <w:bookmarkEnd w:id="0"/>
     </w:p>
     <w:sectPr>
       <w:pgSz w:w="12240" w:h="15840"/>

</xml_diff>